<commit_message>
changed the intro page of the reprt
</commit_message>
<xml_diff>
--- a/Advanced Programming Project Report.docx
+++ b/Advanced Programming Project Report.docx
@@ -15,7 +15,160 @@
       </w:pPr>
       <w:r>
         <w:rPr>
-          <w:rFonts w:hint="cs"/>
+          <w:b/>
+          <w:bCs/>
+          <w:noProof/>
+          <w:sz w:val="40"/>
+          <w:szCs w:val="40"/>
+        </w:rPr>
+        <w:drawing>
+          <wp:anchor distT="0" distB="0" distL="114300" distR="114300" simplePos="0" relativeHeight="251658240" behindDoc="0" locked="0" layoutInCell="1" allowOverlap="1" wp14:anchorId="67B377C3" wp14:editId="08946937">
+            <wp:simplePos x="0" y="0"/>
+            <wp:positionH relativeFrom="margin">
+              <wp:posOffset>4674870</wp:posOffset>
+            </wp:positionH>
+            <wp:positionV relativeFrom="margin">
+              <wp:posOffset>370205</wp:posOffset>
+            </wp:positionV>
+            <wp:extent cx="910590" cy="910590"/>
+            <wp:effectExtent l="190500" t="190500" r="384810" b="384810"/>
+            <wp:wrapSquare wrapText="bothSides"/>
+            <wp:docPr id="2" name="Picture 2" descr="Logo, company name&#10;&#10;Description automatically generated"/>
+            <wp:cNvGraphicFramePr>
+              <a:graphicFrameLocks xmlns:a="http://schemas.openxmlformats.org/drawingml/2006/main" noChangeAspect="1"/>
+            </wp:cNvGraphicFramePr>
+            <a:graphic xmlns:a="http://schemas.openxmlformats.org/drawingml/2006/main">
+              <a:graphicData uri="http://schemas.openxmlformats.org/drawingml/2006/picture">
+                <pic:pic xmlns:pic="http://schemas.openxmlformats.org/drawingml/2006/picture">
+                  <pic:nvPicPr>
+                    <pic:cNvPr id="2" name="Picture 2" descr="Logo, company name&#10;&#10;Description automatically generated"/>
+                    <pic:cNvPicPr/>
+                  </pic:nvPicPr>
+                  <pic:blipFill>
+                    <a:blip r:embed="rId4" cstate="print">
+                      <a:extLst>
+                        <a:ext uri="{28A0092B-C50C-407E-A947-70E740481C1C}">
+                          <a14:useLocalDpi xmlns:a14="http://schemas.microsoft.com/office/drawing/2010/main" val="0"/>
+                        </a:ext>
+                      </a:extLst>
+                    </a:blip>
+                    <a:stretch>
+                      <a:fillRect/>
+                    </a:stretch>
+                  </pic:blipFill>
+                  <pic:spPr>
+                    <a:xfrm>
+                      <a:off x="0" y="0"/>
+                      <a:ext cx="910590" cy="910590"/>
+                    </a:xfrm>
+                    <a:prstGeom prst="rect">
+                      <a:avLst/>
+                    </a:prstGeom>
+                    <a:solidFill>
+                      <a:schemeClr val="bg1"/>
+                    </a:solidFill>
+                    <a:ln>
+                      <a:noFill/>
+                    </a:ln>
+                    <a:effectLst>
+                      <a:glow rad="101600">
+                        <a:schemeClr val="accent3">
+                          <a:satMod val="175000"/>
+                          <a:alpha val="40000"/>
+                        </a:schemeClr>
+                      </a:glow>
+                      <a:outerShdw blurRad="292100" dist="139700" dir="2700000" algn="tl" rotWithShape="0">
+                        <a:srgbClr val="333333">
+                          <a:alpha val="65000"/>
+                        </a:srgbClr>
+                      </a:outerShdw>
+                    </a:effectLst>
+                  </pic:spPr>
+                </pic:pic>
+              </a:graphicData>
+            </a:graphic>
+            <wp14:sizeRelH relativeFrom="margin">
+              <wp14:pctWidth>0</wp14:pctWidth>
+            </wp14:sizeRelH>
+            <wp14:sizeRelV relativeFrom="margin">
+              <wp14:pctHeight>0</wp14:pctHeight>
+            </wp14:sizeRelV>
+          </wp:anchor>
+        </w:drawing>
+      </w:r>
+      <w:r>
+        <w:rPr>
+          <w:noProof/>
+        </w:rPr>
+        <w:drawing>
+          <wp:anchor distT="152400" distB="152400" distL="152400" distR="152400" simplePos="0" relativeHeight="251661312" behindDoc="1" locked="0" layoutInCell="1" allowOverlap="1" wp14:anchorId="4A049BA3" wp14:editId="3B56A5B8">
+            <wp:simplePos x="0" y="0"/>
+            <wp:positionH relativeFrom="page">
+              <wp:posOffset>-223284</wp:posOffset>
+            </wp:positionH>
+            <wp:positionV relativeFrom="margin">
+              <wp:posOffset>-914400</wp:posOffset>
+            </wp:positionV>
+            <wp:extent cx="7987514" cy="13831216"/>
+            <wp:effectExtent l="0" t="0" r="0" b="0"/>
+            <wp:wrapNone/>
+            <wp:docPr id="1073741825" name="officeArt object" descr="Image"/>
+            <wp:cNvGraphicFramePr/>
+            <a:graphic xmlns:a="http://schemas.openxmlformats.org/drawingml/2006/main">
+              <a:graphicData uri="http://schemas.openxmlformats.org/drawingml/2006/picture">
+                <pic:pic xmlns:pic="http://schemas.openxmlformats.org/drawingml/2006/picture">
+                  <pic:nvPicPr>
+                    <pic:cNvPr id="1073741825" name="Image" descr="Image"/>
+                    <pic:cNvPicPr>
+                      <a:picLocks noChangeAspect="1"/>
+                    </pic:cNvPicPr>
+                  </pic:nvPicPr>
+                  <pic:blipFill>
+                    <a:blip r:embed="rId5"/>
+                    <a:stretch>
+                      <a:fillRect/>
+                    </a:stretch>
+                  </pic:blipFill>
+                  <pic:spPr>
+                    <a:xfrm>
+                      <a:off x="0" y="0"/>
+                      <a:ext cx="7987514" cy="13831216"/>
+                    </a:xfrm>
+                    <a:prstGeom prst="rect">
+                      <a:avLst/>
+                    </a:prstGeom>
+                    <a:ln w="12700" cap="flat">
+                      <a:noFill/>
+                      <a:miter lim="400000"/>
+                    </a:ln>
+                    <a:effectLst/>
+                  </pic:spPr>
+                </pic:pic>
+              </a:graphicData>
+            </a:graphic>
+            <wp14:sizeRelH relativeFrom="margin">
+              <wp14:pctWidth>0</wp14:pctWidth>
+            </wp14:sizeRelH>
+            <wp14:sizeRelV relativeFrom="margin">
+              <wp14:pctHeight>0</wp14:pctHeight>
+            </wp14:sizeRelV>
+          </wp:anchor>
+        </w:drawing>
+      </w:r>
+    </w:p>
+    <w:p>
+      <w:pPr>
+        <w:jc w:val="center"/>
+        <w:rPr>
+          <w:b/>
+          <w:bCs/>
+          <w:sz w:val="40"/>
+          <w:szCs w:val="40"/>
+          <w:rtl/>
+        </w:rPr>
+      </w:pPr>
+      <w:r>
+        <w:rPr>
           <w:b/>
           <w:bCs/>
           <w:noProof/>
@@ -24,17 +177,289 @@
           <w:rtl/>
           <w:lang w:val="ar-SA"/>
         </w:rPr>
+        <mc:AlternateContent>
+          <mc:Choice Requires="wps">
+            <w:drawing>
+              <wp:anchor distT="0" distB="0" distL="114300" distR="114300" simplePos="0" relativeHeight="251664384" behindDoc="0" locked="0" layoutInCell="1" allowOverlap="1" wp14:anchorId="333B45DC" wp14:editId="57F4DD58">
+                <wp:simplePos x="0" y="0"/>
+                <wp:positionH relativeFrom="column">
+                  <wp:posOffset>-477078</wp:posOffset>
+                </wp:positionH>
+                <wp:positionV relativeFrom="paragraph">
+                  <wp:posOffset>406345</wp:posOffset>
+                </wp:positionV>
+                <wp:extent cx="4277802" cy="2504661"/>
+                <wp:effectExtent l="0" t="0" r="0" b="0"/>
+                <wp:wrapNone/>
+                <wp:docPr id="1" name="مربع نص 1"/>
+                <wp:cNvGraphicFramePr/>
+                <a:graphic xmlns:a="http://schemas.openxmlformats.org/drawingml/2006/main">
+                  <a:graphicData uri="http://schemas.microsoft.com/office/word/2010/wordprocessingShape">
+                    <wps:wsp>
+                      <wps:cNvSpPr txBox="1"/>
+                      <wps:spPr>
+                        <a:xfrm>
+                          <a:off x="0" y="0"/>
+                          <a:ext cx="4277802" cy="2504661"/>
+                        </a:xfrm>
+                        <a:prstGeom prst="rect">
+                          <a:avLst/>
+                        </a:prstGeom>
+                        <a:noFill/>
+                        <a:ln>
+                          <a:noFill/>
+                        </a:ln>
+                      </wps:spPr>
+                      <wps:style>
+                        <a:lnRef idx="0">
+                          <a:scrgbClr r="0" g="0" b="0"/>
+                        </a:lnRef>
+                        <a:fillRef idx="0">
+                          <a:scrgbClr r="0" g="0" b="0"/>
+                        </a:fillRef>
+                        <a:effectRef idx="0">
+                          <a:scrgbClr r="0" g="0" b="0"/>
+                        </a:effectRef>
+                        <a:fontRef idx="minor">
+                          <a:schemeClr val="dk1"/>
+                        </a:fontRef>
+                      </wps:style>
+                      <wps:txbx>
+                        <w:txbxContent>
+                          <w:p>
+                            <w:pPr>
+                              <w:jc w:val="center"/>
+                              <w:rPr>
+                                <w:rFonts w:asciiTheme="minorBidi" w:hAnsiTheme="minorBidi"/>
+                                <w:b/>
+                                <w:bCs/>
+                                <w:color w:val="FFFFFF" w:themeColor="background1"/>
+                                <w:sz w:val="96"/>
+                                <w:szCs w:val="96"/>
+                              </w:rPr>
+                            </w:pPr>
+                            <w:r>
+                              <w:rPr>
+                                <w:rFonts w:asciiTheme="minorBidi" w:hAnsiTheme="minorBidi"/>
+                                <w:b/>
+                                <w:bCs/>
+                                <w:color w:val="FFFFFF" w:themeColor="background1"/>
+                                <w:sz w:val="96"/>
+                                <w:szCs w:val="96"/>
+                              </w:rPr>
+                              <w:t>Advanced Programming</w:t>
+                            </w:r>
+                          </w:p>
+                          <w:p>
+                            <w:pPr>
+                              <w:jc w:val="center"/>
+                              <w:rPr>
+                                <w:rFonts w:asciiTheme="minorBidi" w:hAnsiTheme="minorBidi"/>
+                                <w:b/>
+                                <w:bCs/>
+                                <w:color w:val="FFFFFF" w:themeColor="background1"/>
+                                <w:sz w:val="96"/>
+                                <w:szCs w:val="96"/>
+                              </w:rPr>
+                            </w:pPr>
+                            <w:r>
+                              <w:rPr>
+                                <w:rFonts w:asciiTheme="minorBidi" w:hAnsiTheme="minorBidi"/>
+                                <w:b/>
+                                <w:bCs/>
+                                <w:color w:val="FFFFFF" w:themeColor="background1"/>
+                                <w:sz w:val="96"/>
+                                <w:szCs w:val="96"/>
+                              </w:rPr>
+                              <w:t xml:space="preserve"> Project</w:t>
+                            </w:r>
+                          </w:p>
+                          <w:p/>
+                        </w:txbxContent>
+                      </wps:txbx>
+                      <wps:bodyPr rot="0" spcFirstLastPara="0" vertOverflow="overflow" horzOverflow="overflow" vert="horz" wrap="square" lIns="91440" tIns="45720" rIns="91440" bIns="45720" numCol="1" spcCol="0" rtlCol="1" fromWordArt="0" anchor="t" anchorCtr="0" forceAA="0" compatLnSpc="1">
+                        <a:prstTxWarp prst="textNoShape">
+                          <a:avLst/>
+                        </a:prstTxWarp>
+                        <a:noAutofit/>
+                      </wps:bodyPr>
+                    </wps:wsp>
+                  </a:graphicData>
+                </a:graphic>
+                <wp14:sizeRelH relativeFrom="margin">
+                  <wp14:pctWidth>0</wp14:pctWidth>
+                </wp14:sizeRelH>
+                <wp14:sizeRelV relativeFrom="margin">
+                  <wp14:pctHeight>0</wp14:pctHeight>
+                </wp14:sizeRelV>
+              </wp:anchor>
+            </w:drawing>
+          </mc:Choice>
+          <mc:Fallback>
+            <w:pict>
+              <v:shapetype w14:anchorId="333B45DC" id="_x0000_t202" coordsize="21600,21600" o:spt="202" path="m,l,21600r21600,l21600,xe">
+                <v:stroke joinstyle="miter"/>
+                <v:path gradientshapeok="t" o:connecttype="rect"/>
+              </v:shapetype>
+              <v:shape id="مربع نص 1" o:spid="_x0000_s1026" type="#_x0000_t202" style="position:absolute;left:0;text-align:left;margin-left:-37.55pt;margin-top:32pt;width:336.85pt;height:197.2pt;z-index:251664384;visibility:visible;mso-wrap-style:square;mso-width-percent:0;mso-height-percent:0;mso-wrap-distance-left:9pt;mso-wrap-distance-top:0;mso-wrap-distance-right:9pt;mso-wrap-distance-bottom:0;mso-position-horizontal:absolute;mso-position-horizontal-relative:text;mso-position-vertical:absolute;mso-position-vertical-relative:text;mso-width-percent:0;mso-height-percent:0;mso-width-relative:margin;mso-height-relative:margin;v-text-anchor:top" o:gfxdata="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" filled="f" stroked="f">
+                <v:textbox>
+                  <w:txbxContent>
+                    <w:p>
+                      <w:pPr>
+                        <w:jc w:val="center"/>
+                        <w:rPr>
+                          <w:rFonts w:asciiTheme="minorBidi" w:hAnsiTheme="minorBidi"/>
+                          <w:b/>
+                          <w:bCs/>
+                          <w:color w:val="FFFFFF" w:themeColor="background1"/>
+                          <w:sz w:val="96"/>
+                          <w:szCs w:val="96"/>
+                        </w:rPr>
+                      </w:pPr>
+                      <w:r>
+                        <w:rPr>
+                          <w:rFonts w:asciiTheme="minorBidi" w:hAnsiTheme="minorBidi"/>
+                          <w:b/>
+                          <w:bCs/>
+                          <w:color w:val="FFFFFF" w:themeColor="background1"/>
+                          <w:sz w:val="96"/>
+                          <w:szCs w:val="96"/>
+                        </w:rPr>
+                        <w:t>Advanced Programming</w:t>
+                      </w:r>
+                    </w:p>
+                    <w:p>
+                      <w:pPr>
+                        <w:jc w:val="center"/>
+                        <w:rPr>
+                          <w:rFonts w:asciiTheme="minorBidi" w:hAnsiTheme="minorBidi"/>
+                          <w:b/>
+                          <w:bCs/>
+                          <w:color w:val="FFFFFF" w:themeColor="background1"/>
+                          <w:sz w:val="96"/>
+                          <w:szCs w:val="96"/>
+                        </w:rPr>
+                      </w:pPr>
+                      <w:r>
+                        <w:rPr>
+                          <w:rFonts w:asciiTheme="minorBidi" w:hAnsiTheme="minorBidi"/>
+                          <w:b/>
+                          <w:bCs/>
+                          <w:color w:val="FFFFFF" w:themeColor="background1"/>
+                          <w:sz w:val="96"/>
+                          <w:szCs w:val="96"/>
+                        </w:rPr>
+                        <w:t xml:space="preserve"> Project</w:t>
+                      </w:r>
+                    </w:p>
+                    <w:p/>
+                  </w:txbxContent>
+                </v:textbox>
+              </v:shape>
+            </w:pict>
+          </mc:Fallback>
+        </mc:AlternateContent>
+      </w:r>
+    </w:p>
+    <w:p>
+      <w:pPr>
+        <w:rPr>
+          <w:b/>
+          <w:bCs/>
+          <w:sz w:val="40"/>
+          <w:szCs w:val="40"/>
+        </w:rPr>
+      </w:pPr>
+    </w:p>
+    <w:p>
+      <w:pPr>
+        <w:rPr>
+          <w:b/>
+          <w:bCs/>
+          <w:sz w:val="40"/>
+          <w:szCs w:val="40"/>
+        </w:rPr>
+      </w:pPr>
+    </w:p>
+    <w:p>
+      <w:pPr>
+        <w:rPr>
+          <w:b/>
+          <w:bCs/>
+          <w:sz w:val="40"/>
+          <w:szCs w:val="40"/>
+        </w:rPr>
+      </w:pPr>
+    </w:p>
+    <w:p>
+      <w:pPr>
+        <w:jc w:val="center"/>
+        <w:rPr>
+          <w:b/>
+          <w:bCs/>
+          <w:sz w:val="40"/>
+          <w:szCs w:val="40"/>
+          <w:rtl/>
+        </w:rPr>
+      </w:pPr>
+    </w:p>
+    <w:p>
+      <w:pPr>
+        <w:jc w:val="center"/>
+        <w:rPr>
+          <w:b/>
+          <w:bCs/>
+          <w:sz w:val="40"/>
+          <w:szCs w:val="40"/>
+          <w:rtl/>
+        </w:rPr>
+      </w:pPr>
+    </w:p>
+    <w:p>
+      <w:pPr>
+        <w:jc w:val="center"/>
+        <w:rPr>
+          <w:b/>
+          <w:bCs/>
+          <w:sz w:val="40"/>
+          <w:szCs w:val="40"/>
+          <w:rtl/>
+        </w:rPr>
+      </w:pPr>
+    </w:p>
+    <w:p>
+      <w:pPr>
+        <w:jc w:val="center"/>
+        <w:rPr>
+          <w:b/>
+          <w:bCs/>
+          <w:sz w:val="40"/>
+          <w:szCs w:val="40"/>
+          <w:rtl/>
+        </w:rPr>
+      </w:pPr>
+      <w:r>
+        <w:rPr>
+          <w:rFonts w:hint="cs"/>
+          <w:b/>
+          <w:bCs/>
+          <w:noProof/>
+          <w:sz w:val="40"/>
+          <w:szCs w:val="40"/>
+          <w:rtl/>
+          <w:lang w:val="ar-SA"/>
+        </w:rPr>
         <w:drawing>
-          <wp:anchor distT="0" distB="0" distL="114300" distR="114300" simplePos="0" relativeHeight="251659264" behindDoc="0" locked="0" layoutInCell="1" allowOverlap="1" wp14:anchorId="3015AB93" wp14:editId="5D71FF2D">
+          <wp:anchor distT="0" distB="0" distL="114300" distR="114300" simplePos="0" relativeHeight="251659264" behindDoc="0" locked="0" layoutInCell="1" allowOverlap="1" wp14:anchorId="3015AB93" wp14:editId="48251537">
             <wp:simplePos x="0" y="0"/>
             <wp:positionH relativeFrom="margin">
-              <wp:posOffset>4227195</wp:posOffset>
+              <wp:posOffset>4008755</wp:posOffset>
             </wp:positionH>
             <wp:positionV relativeFrom="margin">
-              <wp:posOffset>-175260</wp:posOffset>
+              <wp:posOffset>3585514</wp:posOffset>
             </wp:positionV>
-            <wp:extent cx="2198370" cy="784860"/>
-            <wp:effectExtent l="0" t="0" r="0" b="0"/>
+            <wp:extent cx="2233295" cy="796925"/>
+            <wp:effectExtent l="0" t="0" r="0" b="3175"/>
             <wp:wrapSquare wrapText="bothSides"/>
             <wp:docPr id="3" name="Picture 3"/>
             <wp:cNvGraphicFramePr>
@@ -48,7 +473,7 @@
                     <pic:cNvPicPr/>
                   </pic:nvPicPr>
                   <pic:blipFill>
-                    <a:blip r:embed="rId4">
+                    <a:blip r:embed="rId6">
                       <a:extLst>
                         <a:ext uri="{28A0092B-C50C-407E-A947-70E740481C1C}">
                           <a14:useLocalDpi xmlns:a14="http://schemas.microsoft.com/office/drawing/2010/main" val="0"/>
@@ -62,7 +487,7 @@
                   <pic:spPr>
                     <a:xfrm>
                       <a:off x="0" y="0"/>
-                      <a:ext cx="2198370" cy="784860"/>
+                      <a:ext cx="2233295" cy="796925"/>
                     </a:xfrm>
                     <a:prstGeom prst="rect">
                       <a:avLst/>
@@ -80,6 +505,42 @@
           </wp:anchor>
         </w:drawing>
       </w:r>
+    </w:p>
+    <w:p>
+      <w:pPr>
+        <w:jc w:val="center"/>
+        <w:rPr>
+          <w:b/>
+          <w:bCs/>
+          <w:sz w:val="40"/>
+          <w:szCs w:val="40"/>
+          <w:rtl/>
+        </w:rPr>
+      </w:pPr>
+    </w:p>
+    <w:p>
+      <w:pPr>
+        <w:jc w:val="center"/>
+        <w:rPr>
+          <w:b/>
+          <w:bCs/>
+          <w:sz w:val="40"/>
+          <w:szCs w:val="40"/>
+          <w:rtl/>
+        </w:rPr>
+      </w:pPr>
+    </w:p>
+    <w:p>
+      <w:pPr>
+        <w:jc w:val="center"/>
+        <w:rPr>
+          <w:b/>
+          <w:bCs/>
+          <w:sz w:val="40"/>
+          <w:szCs w:val="40"/>
+          <w:rtl/>
+        </w:rPr>
+      </w:pPr>
       <w:r>
         <w:rPr>
           <w:b/>
@@ -87,62 +548,530 @@
           <w:noProof/>
           <w:sz w:val="40"/>
           <w:szCs w:val="40"/>
-        </w:rPr>
-        <w:drawing>
-          <wp:anchor distT="0" distB="0" distL="114300" distR="114300" simplePos="0" relativeHeight="251658240" behindDoc="0" locked="0" layoutInCell="1" allowOverlap="1" wp14:anchorId="67B377C3" wp14:editId="711ABA42">
-            <wp:simplePos x="0" y="0"/>
-            <wp:positionH relativeFrom="margin">
-              <wp:posOffset>-327660</wp:posOffset>
-            </wp:positionH>
-            <wp:positionV relativeFrom="margin">
-              <wp:posOffset>-342900</wp:posOffset>
-            </wp:positionV>
-            <wp:extent cx="1097280" cy="1097280"/>
-            <wp:effectExtent l="0" t="0" r="7620" b="0"/>
-            <wp:wrapSquare wrapText="bothSides"/>
-            <wp:docPr id="2" name="Picture 2" descr="Logo, company name&#10;&#10;Description automatically generated"/>
-            <wp:cNvGraphicFramePr>
-              <a:graphicFrameLocks xmlns:a="http://schemas.openxmlformats.org/drawingml/2006/main" noChangeAspect="1"/>
-            </wp:cNvGraphicFramePr>
-            <a:graphic xmlns:a="http://schemas.openxmlformats.org/drawingml/2006/main">
-              <a:graphicData uri="http://schemas.openxmlformats.org/drawingml/2006/picture">
-                <pic:pic xmlns:pic="http://schemas.openxmlformats.org/drawingml/2006/picture">
-                  <pic:nvPicPr>
-                    <pic:cNvPr id="2" name="Picture 2" descr="Logo, company name&#10;&#10;Description automatically generated"/>
-                    <pic:cNvPicPr/>
-                  </pic:nvPicPr>
-                  <pic:blipFill>
-                    <a:blip r:embed="rId5" cstate="print">
-                      <a:extLst>
-                        <a:ext uri="{28A0092B-C50C-407E-A947-70E740481C1C}">
-                          <a14:useLocalDpi xmlns:a14="http://schemas.microsoft.com/office/drawing/2010/main" val="0"/>
-                        </a:ext>
-                      </a:extLst>
-                    </a:blip>
-                    <a:stretch>
-                      <a:fillRect/>
-                    </a:stretch>
-                  </pic:blipFill>
-                  <pic:spPr>
-                    <a:xfrm>
-                      <a:off x="0" y="0"/>
-                      <a:ext cx="1097280" cy="1097280"/>
-                    </a:xfrm>
-                    <a:prstGeom prst="rect">
-                      <a:avLst/>
-                    </a:prstGeom>
-                  </pic:spPr>
-                </pic:pic>
-              </a:graphicData>
-            </a:graphic>
-            <wp14:sizeRelH relativeFrom="margin">
-              <wp14:pctWidth>0</wp14:pctWidth>
-            </wp14:sizeRelH>
-            <wp14:sizeRelV relativeFrom="margin">
-              <wp14:pctHeight>0</wp14:pctHeight>
-            </wp14:sizeRelV>
-          </wp:anchor>
-        </w:drawing>
+          <w:rtl/>
+        </w:rPr>
+        <mc:AlternateContent>
+          <mc:Choice Requires="wps">
+            <w:drawing>
+              <wp:anchor distT="45720" distB="45720" distL="114300" distR="114300" simplePos="0" relativeHeight="251663360" behindDoc="0" locked="0" layoutInCell="1" allowOverlap="1" wp14:anchorId="381ACF69" wp14:editId="61FF3090">
+                <wp:simplePos x="0" y="0"/>
+                <wp:positionH relativeFrom="column">
+                  <wp:posOffset>-580777</wp:posOffset>
+                </wp:positionH>
+                <wp:positionV relativeFrom="paragraph">
+                  <wp:posOffset>203863</wp:posOffset>
+                </wp:positionV>
+                <wp:extent cx="4452620" cy="3355340"/>
+                <wp:effectExtent l="0" t="0" r="0" b="0"/>
+                <wp:wrapSquare wrapText="bothSides"/>
+                <wp:docPr id="217" name="مربع نص 2"/>
+                <wp:cNvGraphicFramePr>
+                  <a:graphicFrameLocks xmlns:a="http://schemas.openxmlformats.org/drawingml/2006/main"/>
+                </wp:cNvGraphicFramePr>
+                <a:graphic xmlns:a="http://schemas.openxmlformats.org/drawingml/2006/main">
+                  <a:graphicData uri="http://schemas.microsoft.com/office/word/2010/wordprocessingShape">
+                    <wps:wsp>
+                      <wps:cNvSpPr txBox="1">
+                        <a:spLocks noChangeArrowheads="1"/>
+                      </wps:cNvSpPr>
+                      <wps:spPr bwMode="auto">
+                        <a:xfrm flipH="1">
+                          <a:off x="0" y="0"/>
+                          <a:ext cx="4452620" cy="3355340"/>
+                        </a:xfrm>
+                        <a:prstGeom prst="rect">
+                          <a:avLst/>
+                        </a:prstGeom>
+                        <a:noFill/>
+                        <a:ln>
+                          <a:noFill/>
+                        </a:ln>
+                      </wps:spPr>
+                      <wps:style>
+                        <a:lnRef idx="0">
+                          <a:scrgbClr r="0" g="0" b="0"/>
+                        </a:lnRef>
+                        <a:fillRef idx="0">
+                          <a:scrgbClr r="0" g="0" b="0"/>
+                        </a:fillRef>
+                        <a:effectRef idx="0">
+                          <a:scrgbClr r="0" g="0" b="0"/>
+                        </a:effectRef>
+                        <a:fontRef idx="minor">
+                          <a:schemeClr val="dk1"/>
+                        </a:fontRef>
+                      </wps:style>
+                      <wps:txbx>
+                        <w:txbxContent>
+                          <w:p>
+                            <w:pPr>
+                              <w:jc w:val="center"/>
+                              <w:rPr>
+                                <w:rFonts w:asciiTheme="minorBidi" w:hAnsiTheme="minorBidi"/>
+                                <w:b/>
+                                <w:bCs/>
+                                <w:color w:val="FFFFFF" w:themeColor="background1"/>
+                                <w:sz w:val="56"/>
+                                <w:szCs w:val="56"/>
+                              </w:rPr>
+                            </w:pPr>
+                            <w:r>
+                              <w:rPr>
+                                <w:rFonts w:asciiTheme="minorBidi" w:hAnsiTheme="minorBidi"/>
+                                <w:b/>
+                                <w:bCs/>
+                                <w:color w:val="FFFFFF" w:themeColor="background1"/>
+                                <w:sz w:val="56"/>
+                                <w:szCs w:val="56"/>
+                              </w:rPr>
+                              <w:t>Done by:</w:t>
+                            </w:r>
+                          </w:p>
+                          <w:p>
+                            <w:pPr>
+                              <w:jc w:val="center"/>
+                              <w:rPr>
+                                <w:rFonts w:asciiTheme="minorBidi" w:hAnsiTheme="minorBidi"/>
+                                <w:color w:val="FFFFFF" w:themeColor="background1"/>
+                                <w:sz w:val="36"/>
+                                <w:szCs w:val="36"/>
+                              </w:rPr>
+                            </w:pPr>
+                            <w:r>
+                              <w:rPr>
+                                <w:rFonts w:asciiTheme="minorBidi" w:hAnsiTheme="minorBidi"/>
+                                <w:color w:val="FFFFFF" w:themeColor="background1"/>
+                                <w:sz w:val="36"/>
+                                <w:szCs w:val="36"/>
+                              </w:rPr>
+                              <w:t xml:space="preserve">Abdulaziz Abdullah </w:t>
+                            </w:r>
+                            <w:proofErr w:type="gramStart"/>
+                            <w:r>
+                              <w:rPr>
+                                <w:rFonts w:asciiTheme="minorBidi" w:hAnsiTheme="minorBidi"/>
+                                <w:color w:val="FFFFFF" w:themeColor="background1"/>
+                                <w:sz w:val="36"/>
+                                <w:szCs w:val="36"/>
+                              </w:rPr>
+                              <w:t>Bahamid  441016576</w:t>
+                            </w:r>
+                            <w:proofErr w:type="gramEnd"/>
+                          </w:p>
+                          <w:p>
+                            <w:pPr>
+                              <w:jc w:val="center"/>
+                              <w:rPr>
+                                <w:rFonts w:asciiTheme="minorBidi" w:hAnsiTheme="minorBidi"/>
+                                <w:color w:val="FFFFFF" w:themeColor="background1"/>
+                                <w:sz w:val="36"/>
+                                <w:szCs w:val="36"/>
+                              </w:rPr>
+                            </w:pPr>
+                            <w:r>
+                              <w:rPr>
+                                <w:rFonts w:asciiTheme="minorBidi" w:hAnsiTheme="minorBidi"/>
+                                <w:color w:val="FFFFFF" w:themeColor="background1"/>
+                                <w:sz w:val="36"/>
+                                <w:szCs w:val="36"/>
+                              </w:rPr>
+                              <w:t xml:space="preserve">Abdulaziz </w:t>
+                            </w:r>
+                            <w:proofErr w:type="spellStart"/>
+                            <w:r>
+                              <w:rPr>
+                                <w:rFonts w:asciiTheme="minorBidi" w:hAnsiTheme="minorBidi"/>
+                                <w:color w:val="FFFFFF" w:themeColor="background1"/>
+                                <w:sz w:val="36"/>
+                                <w:szCs w:val="36"/>
+                              </w:rPr>
+                              <w:t>Raad</w:t>
+                            </w:r>
+                            <w:proofErr w:type="spellEnd"/>
+                            <w:r>
+                              <w:rPr>
+                                <w:rFonts w:asciiTheme="minorBidi" w:hAnsiTheme="minorBidi"/>
+                                <w:color w:val="FFFFFF" w:themeColor="background1"/>
+                                <w:sz w:val="36"/>
+                                <w:szCs w:val="36"/>
+                              </w:rPr>
+                              <w:t xml:space="preserve"> </w:t>
+                            </w:r>
+                            <w:proofErr w:type="spellStart"/>
+                            <w:proofErr w:type="gramStart"/>
+                            <w:r>
+                              <w:rPr>
+                                <w:rFonts w:asciiTheme="minorBidi" w:hAnsiTheme="minorBidi"/>
+                                <w:color w:val="FFFFFF" w:themeColor="background1"/>
+                                <w:sz w:val="36"/>
+                                <w:szCs w:val="36"/>
+                              </w:rPr>
+                              <w:t>Alamoudi</w:t>
+                            </w:r>
+                            <w:proofErr w:type="spellEnd"/>
+                            <w:r>
+                              <w:rPr>
+                                <w:rFonts w:asciiTheme="minorBidi" w:hAnsiTheme="minorBidi"/>
+                                <w:color w:val="FFFFFF" w:themeColor="background1"/>
+                                <w:sz w:val="36"/>
+                                <w:szCs w:val="36"/>
+                              </w:rPr>
+                              <w:t xml:space="preserve">  441016500</w:t>
+                            </w:r>
+                            <w:proofErr w:type="gramEnd"/>
+                          </w:p>
+                          <w:p>
+                            <w:pPr>
+                              <w:jc w:val="center"/>
+                              <w:rPr>
+                                <w:rFonts w:asciiTheme="minorBidi" w:hAnsiTheme="minorBidi"/>
+                                <w:b/>
+                                <w:bCs/>
+                                <w:color w:val="FFFFFF" w:themeColor="background1"/>
+                                <w:sz w:val="48"/>
+                                <w:szCs w:val="48"/>
+                              </w:rPr>
+                            </w:pPr>
+                          </w:p>
+                          <w:p>
+                            <w:pPr>
+                              <w:jc w:val="center"/>
+                              <w:rPr>
+                                <w:rFonts w:asciiTheme="minorBidi" w:hAnsiTheme="minorBidi"/>
+                                <w:b/>
+                                <w:bCs/>
+                                <w:color w:val="FFFFFF" w:themeColor="background1"/>
+                                <w:sz w:val="48"/>
+                                <w:szCs w:val="48"/>
+                              </w:rPr>
+                            </w:pPr>
+                          </w:p>
+                          <w:p>
+                            <w:pPr>
+                              <w:jc w:val="center"/>
+                              <w:rPr>
+                                <w:rFonts w:asciiTheme="minorBidi" w:hAnsiTheme="minorBidi"/>
+                                <w:b/>
+                                <w:bCs/>
+                                <w:color w:val="FFFFFF" w:themeColor="background1"/>
+                                <w:sz w:val="36"/>
+                                <w:szCs w:val="36"/>
+                              </w:rPr>
+                            </w:pPr>
+                            <w:r>
+                              <w:rPr>
+                                <w:rFonts w:asciiTheme="minorBidi" w:hAnsiTheme="minorBidi"/>
+                                <w:b/>
+                                <w:bCs/>
+                                <w:color w:val="FFFFFF" w:themeColor="background1"/>
+                                <w:sz w:val="36"/>
+                                <w:szCs w:val="36"/>
+                              </w:rPr>
+                              <w:t>Course: advanced</w:t>
+                            </w:r>
+                            <w:r>
+                              <w:rPr>
+                                <w:rFonts w:asciiTheme="minorBidi" w:hAnsiTheme="minorBidi"/>
+                                <w:b/>
+                                <w:bCs/>
+                                <w:color w:val="FFFFFF" w:themeColor="background1"/>
+                                <w:sz w:val="36"/>
+                                <w:szCs w:val="36"/>
+                              </w:rPr>
+                              <w:t xml:space="preserve"> </w:t>
+                            </w:r>
+                            <w:r>
+                              <w:rPr>
+                                <w:rFonts w:asciiTheme="minorBidi" w:hAnsiTheme="minorBidi"/>
+                                <w:b/>
+                                <w:bCs/>
+                                <w:color w:val="FFFFFF" w:themeColor="background1"/>
+                                <w:sz w:val="36"/>
+                                <w:szCs w:val="36"/>
+                              </w:rPr>
+                              <w:t>programming</w:t>
+                            </w:r>
+                          </w:p>
+                          <w:p>
+                            <w:pPr>
+                              <w:jc w:val="center"/>
+                              <w:rPr>
+                                <w:rFonts w:asciiTheme="minorBidi" w:hAnsiTheme="minorBidi"/>
+                                <w:b/>
+                                <w:bCs/>
+                                <w:color w:val="FFFFFF" w:themeColor="background1"/>
+                                <w:sz w:val="40"/>
+                                <w:szCs w:val="40"/>
+                              </w:rPr>
+                            </w:pPr>
+                            <w:r>
+                              <w:rPr>
+                                <w:rFonts w:asciiTheme="minorBidi" w:hAnsiTheme="minorBidi"/>
+                                <w:b/>
+                                <w:bCs/>
+                                <w:color w:val="FFFFFF" w:themeColor="background1"/>
+                                <w:sz w:val="40"/>
+                                <w:szCs w:val="40"/>
+                              </w:rPr>
+                              <w:t>Group: 1</w:t>
+                            </w:r>
+                          </w:p>
+                          <w:p>
+                            <w:pPr>
+                              <w:rPr>
+                                <w:color w:val="FFFFFF" w:themeColor="background1"/>
+                              </w:rPr>
+                            </w:pPr>
+                          </w:p>
+                        </w:txbxContent>
+                      </wps:txbx>
+                      <wps:bodyPr rot="0" vert="horz" wrap="square" lIns="91440" tIns="45720" rIns="91440" bIns="45720" anchor="t" anchorCtr="0">
+                        <a:noAutofit/>
+                      </wps:bodyPr>
+                    </wps:wsp>
+                  </a:graphicData>
+                </a:graphic>
+                <wp14:sizeRelH relativeFrom="margin">
+                  <wp14:pctWidth>0</wp14:pctWidth>
+                </wp14:sizeRelH>
+                <wp14:sizeRelV relativeFrom="margin">
+                  <wp14:pctHeight>0</wp14:pctHeight>
+                </wp14:sizeRelV>
+              </wp:anchor>
+            </w:drawing>
+          </mc:Choice>
+          <mc:Fallback>
+            <w:pict>
+              <v:shape w14:anchorId="381ACF69" id="مربع نص 2" o:spid="_x0000_s1027" type="#_x0000_t202" style="position:absolute;left:0;text-align:left;margin-left:-45.75pt;margin-top:16.05pt;width:350.6pt;height:264.2pt;flip:x;z-index:251663360;visibility:visible;mso-wrap-style:square;mso-width-percent:0;mso-height-percent:0;mso-wrap-distance-left:9pt;mso-wrap-distance-top:3.6pt;mso-wrap-distance-right:9pt;mso-wrap-distance-bottom:3.6pt;mso-position-horizontal:absolute;mso-position-horizontal-relative:text;mso-position-vertical:absolute;mso-position-vertical-relative:text;mso-width-percent:0;mso-height-percent:0;mso-width-relative:margin;mso-height-relative:margin;v-text-anchor:top" o:gfxdata="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" filled="f" stroked="f">
+                <v:textbox>
+                  <w:txbxContent>
+                    <w:p>
+                      <w:pPr>
+                        <w:jc w:val="center"/>
+                        <w:rPr>
+                          <w:rFonts w:asciiTheme="minorBidi" w:hAnsiTheme="minorBidi"/>
+                          <w:b/>
+                          <w:bCs/>
+                          <w:color w:val="FFFFFF" w:themeColor="background1"/>
+                          <w:sz w:val="56"/>
+                          <w:szCs w:val="56"/>
+                        </w:rPr>
+                      </w:pPr>
+                      <w:r>
+                        <w:rPr>
+                          <w:rFonts w:asciiTheme="minorBidi" w:hAnsiTheme="minorBidi"/>
+                          <w:b/>
+                          <w:bCs/>
+                          <w:color w:val="FFFFFF" w:themeColor="background1"/>
+                          <w:sz w:val="56"/>
+                          <w:szCs w:val="56"/>
+                        </w:rPr>
+                        <w:t>Done by:</w:t>
+                      </w:r>
+                    </w:p>
+                    <w:p>
+                      <w:pPr>
+                        <w:jc w:val="center"/>
+                        <w:rPr>
+                          <w:rFonts w:asciiTheme="minorBidi" w:hAnsiTheme="minorBidi"/>
+                          <w:color w:val="FFFFFF" w:themeColor="background1"/>
+                          <w:sz w:val="36"/>
+                          <w:szCs w:val="36"/>
+                        </w:rPr>
+                      </w:pPr>
+                      <w:r>
+                        <w:rPr>
+                          <w:rFonts w:asciiTheme="minorBidi" w:hAnsiTheme="minorBidi"/>
+                          <w:color w:val="FFFFFF" w:themeColor="background1"/>
+                          <w:sz w:val="36"/>
+                          <w:szCs w:val="36"/>
+                        </w:rPr>
+                        <w:t xml:space="preserve">Abdulaziz Abdullah </w:t>
+                      </w:r>
+                      <w:proofErr w:type="gramStart"/>
+                      <w:r>
+                        <w:rPr>
+                          <w:rFonts w:asciiTheme="minorBidi" w:hAnsiTheme="minorBidi"/>
+                          <w:color w:val="FFFFFF" w:themeColor="background1"/>
+                          <w:sz w:val="36"/>
+                          <w:szCs w:val="36"/>
+                        </w:rPr>
+                        <w:t>Bahamid  441016576</w:t>
+                      </w:r>
+                      <w:proofErr w:type="gramEnd"/>
+                    </w:p>
+                    <w:p>
+                      <w:pPr>
+                        <w:jc w:val="center"/>
+                        <w:rPr>
+                          <w:rFonts w:asciiTheme="minorBidi" w:hAnsiTheme="minorBidi"/>
+                          <w:color w:val="FFFFFF" w:themeColor="background1"/>
+                          <w:sz w:val="36"/>
+                          <w:szCs w:val="36"/>
+                        </w:rPr>
+                      </w:pPr>
+                      <w:r>
+                        <w:rPr>
+                          <w:rFonts w:asciiTheme="minorBidi" w:hAnsiTheme="minorBidi"/>
+                          <w:color w:val="FFFFFF" w:themeColor="background1"/>
+                          <w:sz w:val="36"/>
+                          <w:szCs w:val="36"/>
+                        </w:rPr>
+                        <w:t xml:space="preserve">Abdulaziz </w:t>
+                      </w:r>
+                      <w:proofErr w:type="spellStart"/>
+                      <w:r>
+                        <w:rPr>
+                          <w:rFonts w:asciiTheme="minorBidi" w:hAnsiTheme="minorBidi"/>
+                          <w:color w:val="FFFFFF" w:themeColor="background1"/>
+                          <w:sz w:val="36"/>
+                          <w:szCs w:val="36"/>
+                        </w:rPr>
+                        <w:t>Raad</w:t>
+                      </w:r>
+                      <w:proofErr w:type="spellEnd"/>
+                      <w:r>
+                        <w:rPr>
+                          <w:rFonts w:asciiTheme="minorBidi" w:hAnsiTheme="minorBidi"/>
+                          <w:color w:val="FFFFFF" w:themeColor="background1"/>
+                          <w:sz w:val="36"/>
+                          <w:szCs w:val="36"/>
+                        </w:rPr>
+                        <w:t xml:space="preserve"> </w:t>
+                      </w:r>
+                      <w:proofErr w:type="spellStart"/>
+                      <w:proofErr w:type="gramStart"/>
+                      <w:r>
+                        <w:rPr>
+                          <w:rFonts w:asciiTheme="minorBidi" w:hAnsiTheme="minorBidi"/>
+                          <w:color w:val="FFFFFF" w:themeColor="background1"/>
+                          <w:sz w:val="36"/>
+                          <w:szCs w:val="36"/>
+                        </w:rPr>
+                        <w:t>Alamoudi</w:t>
+                      </w:r>
+                      <w:proofErr w:type="spellEnd"/>
+                      <w:r>
+                        <w:rPr>
+                          <w:rFonts w:asciiTheme="minorBidi" w:hAnsiTheme="minorBidi"/>
+                          <w:color w:val="FFFFFF" w:themeColor="background1"/>
+                          <w:sz w:val="36"/>
+                          <w:szCs w:val="36"/>
+                        </w:rPr>
+                        <w:t xml:space="preserve">  441016500</w:t>
+                      </w:r>
+                      <w:proofErr w:type="gramEnd"/>
+                    </w:p>
+                    <w:p>
+                      <w:pPr>
+                        <w:jc w:val="center"/>
+                        <w:rPr>
+                          <w:rFonts w:asciiTheme="minorBidi" w:hAnsiTheme="minorBidi"/>
+                          <w:b/>
+                          <w:bCs/>
+                          <w:color w:val="FFFFFF" w:themeColor="background1"/>
+                          <w:sz w:val="48"/>
+                          <w:szCs w:val="48"/>
+                        </w:rPr>
+                      </w:pPr>
+                    </w:p>
+                    <w:p>
+                      <w:pPr>
+                        <w:jc w:val="center"/>
+                        <w:rPr>
+                          <w:rFonts w:asciiTheme="minorBidi" w:hAnsiTheme="minorBidi"/>
+                          <w:b/>
+                          <w:bCs/>
+                          <w:color w:val="FFFFFF" w:themeColor="background1"/>
+                          <w:sz w:val="48"/>
+                          <w:szCs w:val="48"/>
+                        </w:rPr>
+                      </w:pPr>
+                    </w:p>
+                    <w:p>
+                      <w:pPr>
+                        <w:jc w:val="center"/>
+                        <w:rPr>
+                          <w:rFonts w:asciiTheme="minorBidi" w:hAnsiTheme="minorBidi"/>
+                          <w:b/>
+                          <w:bCs/>
+                          <w:color w:val="FFFFFF" w:themeColor="background1"/>
+                          <w:sz w:val="36"/>
+                          <w:szCs w:val="36"/>
+                        </w:rPr>
+                      </w:pPr>
+                      <w:r>
+                        <w:rPr>
+                          <w:rFonts w:asciiTheme="minorBidi" w:hAnsiTheme="minorBidi"/>
+                          <w:b/>
+                          <w:bCs/>
+                          <w:color w:val="FFFFFF" w:themeColor="background1"/>
+                          <w:sz w:val="36"/>
+                          <w:szCs w:val="36"/>
+                        </w:rPr>
+                        <w:t>Course: advanced</w:t>
+                      </w:r>
+                      <w:r>
+                        <w:rPr>
+                          <w:rFonts w:asciiTheme="minorBidi" w:hAnsiTheme="minorBidi"/>
+                          <w:b/>
+                          <w:bCs/>
+                          <w:color w:val="FFFFFF" w:themeColor="background1"/>
+                          <w:sz w:val="36"/>
+                          <w:szCs w:val="36"/>
+                        </w:rPr>
+                        <w:t xml:space="preserve"> </w:t>
+                      </w:r>
+                      <w:r>
+                        <w:rPr>
+                          <w:rFonts w:asciiTheme="minorBidi" w:hAnsiTheme="minorBidi"/>
+                          <w:b/>
+                          <w:bCs/>
+                          <w:color w:val="FFFFFF" w:themeColor="background1"/>
+                          <w:sz w:val="36"/>
+                          <w:szCs w:val="36"/>
+                        </w:rPr>
+                        <w:t>programming</w:t>
+                      </w:r>
+                    </w:p>
+                    <w:p>
+                      <w:pPr>
+                        <w:jc w:val="center"/>
+                        <w:rPr>
+                          <w:rFonts w:asciiTheme="minorBidi" w:hAnsiTheme="minorBidi"/>
+                          <w:b/>
+                          <w:bCs/>
+                          <w:color w:val="FFFFFF" w:themeColor="background1"/>
+                          <w:sz w:val="40"/>
+                          <w:szCs w:val="40"/>
+                        </w:rPr>
+                      </w:pPr>
+                      <w:r>
+                        <w:rPr>
+                          <w:rFonts w:asciiTheme="minorBidi" w:hAnsiTheme="minorBidi"/>
+                          <w:b/>
+                          <w:bCs/>
+                          <w:color w:val="FFFFFF" w:themeColor="background1"/>
+                          <w:sz w:val="40"/>
+                          <w:szCs w:val="40"/>
+                        </w:rPr>
+                        <w:t>Group: 1</w:t>
+                      </w:r>
+                    </w:p>
+                    <w:p>
+                      <w:pPr>
+                        <w:rPr>
+                          <w:color w:val="FFFFFF" w:themeColor="background1"/>
+                        </w:rPr>
+                      </w:pPr>
+                    </w:p>
+                  </w:txbxContent>
+                </v:textbox>
+                <w10:wrap type="square"/>
+              </v:shape>
+            </w:pict>
+          </mc:Fallback>
+        </mc:AlternateContent>
       </w:r>
     </w:p>
     <w:p>
@@ -159,26 +1088,31 @@
     </w:p>
     <w:p>
       <w:pPr>
+        <w:jc w:val="center"/>
         <w:rPr>
           <w:b/>
           <w:bCs/>
           <w:sz w:val="40"/>
           <w:szCs w:val="40"/>
-        </w:rPr>
-      </w:pPr>
-    </w:p>
-    <w:p>
-      <w:pPr>
+          <w:rtl/>
+        </w:rPr>
+      </w:pPr>
+    </w:p>
+    <w:p>
+      <w:pPr>
+        <w:jc w:val="center"/>
         <w:rPr>
           <w:b/>
           <w:bCs/>
           <w:sz w:val="40"/>
           <w:szCs w:val="40"/>
-        </w:rPr>
-      </w:pPr>
-    </w:p>
-    <w:p>
-      <w:pPr>
+          <w:rtl/>
+        </w:rPr>
+      </w:pPr>
+    </w:p>
+    <w:p>
+      <w:pPr>
+        <w:jc w:val="center"/>
         <w:rPr>
           <w:b/>
           <w:bCs/>
@@ -193,28 +1127,6 @@
         <w:rPr>
           <w:b/>
           <w:bCs/>
-          <w:sz w:val="48"/>
-          <w:szCs w:val="48"/>
-          <w:u w:val="single"/>
-        </w:rPr>
-      </w:pPr>
-      <w:r>
-        <w:rPr>
-          <w:b/>
-          <w:bCs/>
-          <w:sz w:val="48"/>
-          <w:szCs w:val="48"/>
-          <w:u w:val="single"/>
-        </w:rPr>
-        <w:t>Advanced Programming Project</w:t>
-      </w:r>
-    </w:p>
-    <w:p>
-      <w:pPr>
-        <w:jc w:val="center"/>
-        <w:rPr>
-          <w:b/>
-          <w:bCs/>
           <w:sz w:val="40"/>
           <w:szCs w:val="40"/>
         </w:rPr>
@@ -233,265 +1145,11 @@
     </w:p>
     <w:p>
       <w:pPr>
-        <w:jc w:val="center"/>
-        <w:rPr>
-          <w:b/>
-          <w:bCs/>
-          <w:sz w:val="40"/>
-          <w:szCs w:val="40"/>
-        </w:rPr>
-      </w:pPr>
-    </w:p>
-    <w:p>
-      <w:pPr>
-        <w:jc w:val="center"/>
-        <w:rPr>
-          <w:b/>
-          <w:bCs/>
-          <w:sz w:val="40"/>
-          <w:szCs w:val="40"/>
-        </w:rPr>
-      </w:pPr>
-    </w:p>
-    <w:p>
-      <w:pPr>
-        <w:jc w:val="center"/>
-        <w:rPr>
-          <w:b/>
-          <w:bCs/>
-          <w:sz w:val="40"/>
-          <w:szCs w:val="40"/>
-        </w:rPr>
-      </w:pPr>
-      <w:r>
-        <w:rPr>
-          <w:b/>
-          <w:bCs/>
-          <w:sz w:val="40"/>
-          <w:szCs w:val="40"/>
-        </w:rPr>
-        <w:t>Done by:</w:t>
-      </w:r>
-    </w:p>
-    <w:p>
-      <w:pPr>
-        <w:jc w:val="center"/>
-        <w:rPr>
-          <w:b/>
-          <w:bCs/>
-          <w:sz w:val="40"/>
-          <w:szCs w:val="40"/>
-        </w:rPr>
-      </w:pPr>
-      <w:r>
-        <w:rPr>
-          <w:b/>
-          <w:bCs/>
-          <w:sz w:val="40"/>
-          <w:szCs w:val="40"/>
-        </w:rPr>
-        <w:t xml:space="preserve">Abdulaziz Abdullah </w:t>
-      </w:r>
-      <w:proofErr w:type="spellStart"/>
-      <w:r>
-        <w:rPr>
-          <w:b/>
-          <w:bCs/>
-          <w:sz w:val="40"/>
-          <w:szCs w:val="40"/>
-        </w:rPr>
-        <w:t>Bahamid</w:t>
-      </w:r>
-      <w:proofErr w:type="spellEnd"/>
-      <w:r>
-        <w:rPr>
-          <w:b/>
-          <w:bCs/>
-          <w:sz w:val="40"/>
-          <w:szCs w:val="40"/>
-        </w:rPr>
-        <w:t xml:space="preserve"> – </w:t>
-      </w:r>
-      <w:r>
-        <w:rPr>
-          <w:b/>
-          <w:bCs/>
-          <w:sz w:val="40"/>
-          <w:szCs w:val="40"/>
-        </w:rPr>
-        <w:t>441016576</w:t>
-      </w:r>
-    </w:p>
-    <w:p>
-      <w:pPr>
-        <w:jc w:val="center"/>
-        <w:rPr>
-          <w:b/>
-          <w:bCs/>
-          <w:sz w:val="40"/>
-          <w:szCs w:val="40"/>
-        </w:rPr>
-      </w:pPr>
-      <w:r>
-        <w:rPr>
-          <w:b/>
-          <w:bCs/>
-          <w:sz w:val="40"/>
-          <w:szCs w:val="40"/>
-        </w:rPr>
-        <w:t xml:space="preserve">Abdulaziz </w:t>
-      </w:r>
-      <w:proofErr w:type="spellStart"/>
-      <w:r>
-        <w:rPr>
-          <w:b/>
-          <w:bCs/>
-          <w:sz w:val="40"/>
-          <w:szCs w:val="40"/>
-        </w:rPr>
-        <w:t>Raad</w:t>
-      </w:r>
-      <w:proofErr w:type="spellEnd"/>
-      <w:r>
-        <w:rPr>
-          <w:b/>
-          <w:bCs/>
-          <w:sz w:val="40"/>
-          <w:szCs w:val="40"/>
-        </w:rPr>
-        <w:t xml:space="preserve"> </w:t>
-      </w:r>
-      <w:proofErr w:type="spellStart"/>
-      <w:r>
-        <w:rPr>
-          <w:b/>
-          <w:bCs/>
-          <w:sz w:val="40"/>
-          <w:szCs w:val="40"/>
-        </w:rPr>
-        <w:t>Alamoudi</w:t>
-      </w:r>
-      <w:proofErr w:type="spellEnd"/>
-      <w:r>
-        <w:rPr>
-          <w:b/>
-          <w:bCs/>
-          <w:sz w:val="40"/>
-          <w:szCs w:val="40"/>
-        </w:rPr>
-        <w:t xml:space="preserve"> </w:t>
-      </w:r>
-      <w:r>
-        <w:rPr>
-          <w:b/>
-          <w:bCs/>
-          <w:sz w:val="40"/>
-          <w:szCs w:val="40"/>
-        </w:rPr>
-        <w:t>–</w:t>
-      </w:r>
-      <w:r>
-        <w:rPr>
-          <w:b/>
-          <w:bCs/>
-          <w:sz w:val="40"/>
-          <w:szCs w:val="40"/>
-        </w:rPr>
-        <w:t xml:space="preserve"> 441016500</w:t>
-      </w:r>
-    </w:p>
-    <w:p>
-      <w:pPr>
-        <w:jc w:val="center"/>
-        <w:rPr>
-          <w:b/>
-          <w:bCs/>
-          <w:sz w:val="40"/>
-          <w:szCs w:val="40"/>
-        </w:rPr>
-      </w:pPr>
-    </w:p>
-    <w:p>
-      <w:pPr>
-        <w:jc w:val="center"/>
-        <w:rPr>
-          <w:b/>
-          <w:bCs/>
-          <w:sz w:val="40"/>
-          <w:szCs w:val="40"/>
-        </w:rPr>
-      </w:pPr>
-    </w:p>
-    <w:p>
-      <w:pPr>
-        <w:jc w:val="center"/>
-        <w:rPr>
-          <w:b/>
-          <w:bCs/>
-          <w:sz w:val="36"/>
-          <w:szCs w:val="36"/>
-        </w:rPr>
-      </w:pPr>
-      <w:r>
-        <w:rPr>
-          <w:b/>
-          <w:bCs/>
-          <w:sz w:val="36"/>
-          <w:szCs w:val="36"/>
-        </w:rPr>
-        <w:t xml:space="preserve">Course: </w:t>
-      </w:r>
-      <w:proofErr w:type="spellStart"/>
-      <w:r>
-        <w:rPr>
-          <w:b/>
-          <w:bCs/>
-          <w:sz w:val="36"/>
-          <w:szCs w:val="36"/>
-        </w:rPr>
-        <w:t>advancedprogramming</w:t>
-      </w:r>
-      <w:proofErr w:type="spellEnd"/>
-    </w:p>
-    <w:p>
-      <w:pPr>
-        <w:jc w:val="center"/>
-        <w:rPr>
-          <w:b/>
-          <w:bCs/>
-          <w:sz w:val="40"/>
-          <w:szCs w:val="40"/>
-        </w:rPr>
-      </w:pPr>
-      <w:r>
-        <w:rPr>
-          <w:b/>
-          <w:bCs/>
-          <w:sz w:val="40"/>
-          <w:szCs w:val="40"/>
-        </w:rPr>
-        <w:t>Group: 1</w:t>
-      </w:r>
-    </w:p>
-    <w:p>
-      <w:pPr>
-        <w:jc w:val="center"/>
-        <w:rPr>
-          <w:b/>
-          <w:bCs/>
-          <w:sz w:val="40"/>
-          <w:szCs w:val="40"/>
-        </w:rPr>
-      </w:pPr>
-    </w:p>
-    <w:p>
-      <w:pPr>
-        <w:jc w:val="center"/>
-        <w:rPr>
-          <w:b/>
-          <w:bCs/>
-          <w:sz w:val="40"/>
-          <w:szCs w:val="40"/>
+        <w:rPr>
+          <w:b/>
+          <w:bCs/>
+          <w:sz w:val="36"/>
+          <w:szCs w:val="36"/>
         </w:rPr>
       </w:pPr>
     </w:p>
@@ -1332,25 +1990,7 @@
           <w:sz w:val="36"/>
           <w:szCs w:val="36"/>
         </w:rPr>
-        <w:t xml:space="preserve"> we discuss correct outputs and wrong ones and how we handled the errors within the </w:t>
-      </w:r>
-      <w:r>
-        <w:rPr>
-          <w:b/>
-          <w:bCs/>
-          <w:sz w:val="36"/>
-          <w:szCs w:val="36"/>
-        </w:rPr>
-        <w:t>second</w:t>
-      </w:r>
-      <w:r>
-        <w:rPr>
-          <w:b/>
-          <w:bCs/>
-          <w:sz w:val="36"/>
-          <w:szCs w:val="36"/>
-        </w:rPr>
-        <w:t xml:space="preserve"> option*</w:t>
+        <w:t xml:space="preserve"> we discuss correct outputs and wrong ones and how we handled the errors within the second option*</w:t>
       </w:r>
     </w:p>
     <w:p>
@@ -1508,25 +2148,7 @@
           <w:sz w:val="36"/>
           <w:szCs w:val="36"/>
         </w:rPr>
-        <w:t xml:space="preserve"> we discuss correct outputs and wrong ones and how we handled the errors within the </w:t>
-      </w:r>
-      <w:r>
-        <w:rPr>
-          <w:b/>
-          <w:bCs/>
-          <w:sz w:val="36"/>
-          <w:szCs w:val="36"/>
-        </w:rPr>
-        <w:t>third</w:t>
-      </w:r>
-      <w:r>
-        <w:rPr>
-          <w:b/>
-          <w:bCs/>
-          <w:sz w:val="36"/>
-          <w:szCs w:val="36"/>
-        </w:rPr>
-        <w:t xml:space="preserve"> option*</w:t>
+        <w:t xml:space="preserve"> we discuss correct outputs and wrong ones and how we handled the errors within the third option*</w:t>
       </w:r>
     </w:p>
     <w:p>
@@ -1954,18 +2576,18 @@
     <w:lsdException w:name="Unresolved Mention" w:semiHidden="1" w:unhideWhenUsed="1"/>
     <w:lsdException w:name="Smart Link" w:semiHidden="1" w:unhideWhenUsed="1"/>
   </w:latentStyles>
-  <w:style w:type="paragraph" w:default="1" w:styleId="Normal">
+  <w:style w:type="paragraph" w:default="1" w:styleId="a">
     <w:name w:val="Normal"/>
     <w:qFormat/>
     <w:rsid w:val="00E30F9D"/>
   </w:style>
-  <w:style w:type="character" w:default="1" w:styleId="DefaultParagraphFont">
+  <w:style w:type="character" w:default="1" w:styleId="a0">
     <w:name w:val="Default Paragraph Font"/>
     <w:uiPriority w:val="1"/>
     <w:semiHidden/>
     <w:unhideWhenUsed/>
   </w:style>
-  <w:style w:type="table" w:default="1" w:styleId="TableNormal">
+  <w:style w:type="table" w:default="1" w:styleId="a1">
     <w:name w:val="Normal Table"/>
     <w:uiPriority w:val="99"/>
     <w:semiHidden/>
@@ -1980,7 +2602,7 @@
       </w:tblCellMar>
     </w:tblPr>
   </w:style>
-  <w:style w:type="numbering" w:default="1" w:styleId="NoList">
+  <w:style w:type="numbering" w:default="1" w:styleId="a2">
     <w:name w:val="No List"/>
     <w:uiPriority w:val="99"/>
     <w:semiHidden/>

</xml_diff>

<commit_message>
added some info to the report
</commit_message>
<xml_diff>
--- a/Advanced Programming Project Report.docx
+++ b/Advanced Programming Project Report.docx
@@ -13,6 +13,8 @@
           <w:szCs w:val="40"/>
         </w:rPr>
       </w:pPr>
+      <w:bookmarkStart w:id="0" w:name="_Hlk116839375"/>
+      <w:bookmarkEnd w:id="0"/>
       <w:r>
         <w:rPr>
           <w:b/>
@@ -22,10 +24,10 @@
           <w:szCs w:val="40"/>
         </w:rPr>
         <w:drawing>
-          <wp:anchor distT="0" distB="0" distL="114300" distR="114300" simplePos="0" relativeHeight="251658240" behindDoc="0" locked="0" layoutInCell="1" allowOverlap="1" wp14:anchorId="67B377C3" wp14:editId="08946937">
+          <wp:anchor distT="0" distB="0" distL="114300" distR="114300" simplePos="0" relativeHeight="251658240" behindDoc="0" locked="0" layoutInCell="1" allowOverlap="1" wp14:anchorId="67B377C3" wp14:editId="64A13E51">
             <wp:simplePos x="0" y="0"/>
             <wp:positionH relativeFrom="margin">
-              <wp:posOffset>4674870</wp:posOffset>
+              <wp:posOffset>5170170</wp:posOffset>
             </wp:positionH>
             <wp:positionV relativeFrom="margin">
               <wp:posOffset>370205</wp:posOffset>
@@ -101,7 +103,7 @@
           <w:noProof/>
         </w:rPr>
         <w:drawing>
-          <wp:anchor distT="152400" distB="152400" distL="152400" distR="152400" simplePos="0" relativeHeight="251661312" behindDoc="1" locked="0" layoutInCell="1" allowOverlap="1" wp14:anchorId="4A049BA3" wp14:editId="3B56A5B8">
+          <wp:anchor distT="152400" distB="152400" distL="152400" distR="152400" simplePos="0" relativeHeight="251661312" behindDoc="1" locked="0" layoutInCell="1" allowOverlap="1" wp14:anchorId="4A049BA3" wp14:editId="7772C08F">
             <wp:simplePos x="0" y="0"/>
             <wp:positionH relativeFrom="page">
               <wp:posOffset>-223284</wp:posOffset>
@@ -180,13 +182,13 @@
         <mc:AlternateContent>
           <mc:Choice Requires="wps">
             <w:drawing>
-              <wp:anchor distT="0" distB="0" distL="114300" distR="114300" simplePos="0" relativeHeight="251664384" behindDoc="0" locked="0" layoutInCell="1" allowOverlap="1" wp14:anchorId="333B45DC" wp14:editId="57F4DD58">
+              <wp:anchor distT="0" distB="0" distL="114300" distR="114300" simplePos="0" relativeHeight="251664384" behindDoc="0" locked="0" layoutInCell="1" allowOverlap="1" wp14:anchorId="333B45DC" wp14:editId="6030CA92">
                 <wp:simplePos x="0" y="0"/>
                 <wp:positionH relativeFrom="column">
-                  <wp:posOffset>-477078</wp:posOffset>
+                  <wp:posOffset>18415</wp:posOffset>
                 </wp:positionH>
                 <wp:positionV relativeFrom="paragraph">
-                  <wp:posOffset>406345</wp:posOffset>
+                  <wp:posOffset>405765</wp:posOffset>
                 </wp:positionV>
                 <wp:extent cx="4277802" cy="2504661"/>
                 <wp:effectExtent l="0" t="0" r="0" b="0"/>
@@ -301,7 +303,7 @@
                 <v:stroke joinstyle="miter"/>
                 <v:path gradientshapeok="t" o:connecttype="rect"/>
               </v:shapetype>
-              <v:shape id="مربع نص 1" o:spid="_x0000_s1026" type="#_x0000_t202" style="position:absolute;left:0;text-align:left;margin-left:-37.55pt;margin-top:32pt;width:336.85pt;height:197.2pt;z-index:251664384;visibility:visible;mso-wrap-style:square;mso-width-percent:0;mso-height-percent:0;mso-wrap-distance-left:9pt;mso-wrap-distance-top:0;mso-wrap-distance-right:9pt;mso-wrap-distance-bottom:0;mso-position-horizontal:absolute;mso-position-horizontal-relative:text;mso-position-vertical:absolute;mso-position-vertical-relative:text;mso-width-percent:0;mso-height-percent:0;mso-width-relative:margin;mso-height-relative:margin;v-text-anchor:top" o:gfxdata="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" filled="f" stroked="f">
+              <v:shape id="مربع نص 1" o:spid="_x0000_s1026" type="#_x0000_t202" style="position:absolute;left:0;text-align:left;margin-left:1.45pt;margin-top:31.95pt;width:336.85pt;height:197.2pt;z-index:251664384;visibility:visible;mso-wrap-style:square;mso-width-percent:0;mso-height-percent:0;mso-wrap-distance-left:9pt;mso-wrap-distance-top:0;mso-wrap-distance-right:9pt;mso-wrap-distance-bottom:0;mso-position-horizontal:absolute;mso-position-horizontal-relative:text;mso-position-vertical:absolute;mso-position-vertical-relative:text;mso-width-percent:0;mso-height-percent:0;mso-width-relative:margin;mso-height-relative:margin;v-text-anchor:top" o:gfxdata="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" filled="f" stroked="f">
                 <v:textbox>
                   <w:txbxContent>
                     <w:p>
@@ -450,13 +452,13 @@
           <w:lang w:val="ar-SA"/>
         </w:rPr>
         <w:drawing>
-          <wp:anchor distT="0" distB="0" distL="114300" distR="114300" simplePos="0" relativeHeight="251659264" behindDoc="0" locked="0" layoutInCell="1" allowOverlap="1" wp14:anchorId="3015AB93" wp14:editId="48251537">
+          <wp:anchor distT="0" distB="0" distL="114300" distR="114300" simplePos="0" relativeHeight="251659264" behindDoc="0" locked="0" layoutInCell="1" allowOverlap="1" wp14:anchorId="3015AB93" wp14:editId="6A7D4E79">
             <wp:simplePos x="0" y="0"/>
             <wp:positionH relativeFrom="margin">
-              <wp:posOffset>4008755</wp:posOffset>
+              <wp:posOffset>4504055</wp:posOffset>
             </wp:positionH>
             <wp:positionV relativeFrom="margin">
-              <wp:posOffset>3585514</wp:posOffset>
+              <wp:posOffset>3585210</wp:posOffset>
             </wp:positionV>
             <wp:extent cx="2233295" cy="796925"/>
             <wp:effectExtent l="0" t="0" r="0" b="3175"/>
@@ -553,13 +555,13 @@
         <mc:AlternateContent>
           <mc:Choice Requires="wps">
             <w:drawing>
-              <wp:anchor distT="45720" distB="45720" distL="114300" distR="114300" simplePos="0" relativeHeight="251663360" behindDoc="0" locked="0" layoutInCell="1" allowOverlap="1" wp14:anchorId="381ACF69" wp14:editId="61FF3090">
+              <wp:anchor distT="45720" distB="45720" distL="114300" distR="114300" simplePos="0" relativeHeight="251663360" behindDoc="0" locked="0" layoutInCell="1" allowOverlap="1" wp14:anchorId="381ACF69" wp14:editId="3B5D3B20">
                 <wp:simplePos x="0" y="0"/>
-                <wp:positionH relativeFrom="column">
-                  <wp:posOffset>-580777</wp:posOffset>
+                <wp:positionH relativeFrom="margin">
+                  <wp:posOffset>-120650</wp:posOffset>
                 </wp:positionH>
                 <wp:positionV relativeFrom="paragraph">
-                  <wp:posOffset>203863</wp:posOffset>
+                  <wp:posOffset>159385</wp:posOffset>
                 </wp:positionV>
                 <wp:extent cx="4452620" cy="3355340"/>
                 <wp:effectExtent l="0" t="0" r="0" b="0"/>
@@ -644,19 +646,8 @@
                                 <w:sz w:val="36"/>
                                 <w:szCs w:val="36"/>
                               </w:rPr>
-                              <w:t xml:space="preserve">Abdulaziz Abdullah </w:t>
+                              <w:t>Abdulaziz Abdullah Bahamid  441016576</w:t>
                             </w:r>
-                            <w:proofErr w:type="gramStart"/>
-                            <w:r>
-                              <w:rPr>
-                                <w:rFonts w:asciiTheme="minorBidi" w:hAnsiTheme="minorBidi"/>
-                                <w:color w:val="FFFFFF" w:themeColor="background1"/>
-                                <w:sz w:val="36"/>
-                                <w:szCs w:val="36"/>
-                              </w:rPr>
-                              <w:t>Bahamid  441016576</w:t>
-                            </w:r>
-                            <w:proofErr w:type="gramEnd"/>
                           </w:p>
                           <w:p>
                             <w:pPr>
@@ -675,50 +666,8 @@
                                 <w:sz w:val="36"/>
                                 <w:szCs w:val="36"/>
                               </w:rPr>
-                              <w:t xml:space="preserve">Abdulaziz </w:t>
+                              <w:t>Abdulaziz Raad Alamoudi  441016500</w:t>
                             </w:r>
-                            <w:proofErr w:type="spellStart"/>
-                            <w:r>
-                              <w:rPr>
-                                <w:rFonts w:asciiTheme="minorBidi" w:hAnsiTheme="minorBidi"/>
-                                <w:color w:val="FFFFFF" w:themeColor="background1"/>
-                                <w:sz w:val="36"/>
-                                <w:szCs w:val="36"/>
-                              </w:rPr>
-                              <w:t>Raad</w:t>
-                            </w:r>
-                            <w:proofErr w:type="spellEnd"/>
-                            <w:r>
-                              <w:rPr>
-                                <w:rFonts w:asciiTheme="minorBidi" w:hAnsiTheme="minorBidi"/>
-                                <w:color w:val="FFFFFF" w:themeColor="background1"/>
-                                <w:sz w:val="36"/>
-                                <w:szCs w:val="36"/>
-                              </w:rPr>
-                              <w:t xml:space="preserve"> </w:t>
-                            </w:r>
-                            <w:proofErr w:type="spellStart"/>
-                            <w:proofErr w:type="gramStart"/>
-                            <w:r>
-                              <w:rPr>
-                                <w:rFonts w:asciiTheme="minorBidi" w:hAnsiTheme="minorBidi"/>
-                                <w:color w:val="FFFFFF" w:themeColor="background1"/>
-                                <w:sz w:val="36"/>
-                                <w:szCs w:val="36"/>
-                              </w:rPr>
-                              <w:t>Alamoudi</w:t>
-                            </w:r>
-                            <w:proofErr w:type="spellEnd"/>
-                            <w:r>
-                              <w:rPr>
-                                <w:rFonts w:asciiTheme="minorBidi" w:hAnsiTheme="minorBidi"/>
-                                <w:color w:val="FFFFFF" w:themeColor="background1"/>
-                                <w:sz w:val="36"/>
-                                <w:szCs w:val="36"/>
-                              </w:rPr>
-                              <w:t xml:space="preserve">  441016500</w:t>
-                            </w:r>
-                            <w:proofErr w:type="gramEnd"/>
                           </w:p>
                           <w:p>
                             <w:pPr>
@@ -820,7 +769,7 @@
           </mc:Choice>
           <mc:Fallback>
             <w:pict>
-              <v:shape w14:anchorId="381ACF69" id="مربع نص 2" o:spid="_x0000_s1027" type="#_x0000_t202" style="position:absolute;left:0;text-align:left;margin-left:-45.75pt;margin-top:16.05pt;width:350.6pt;height:264.2pt;flip:x;z-index:251663360;visibility:visible;mso-wrap-style:square;mso-width-percent:0;mso-height-percent:0;mso-wrap-distance-left:9pt;mso-wrap-distance-top:3.6pt;mso-wrap-distance-right:9pt;mso-wrap-distance-bottom:3.6pt;mso-position-horizontal:absolute;mso-position-horizontal-relative:text;mso-position-vertical:absolute;mso-position-vertical-relative:text;mso-width-percent:0;mso-height-percent:0;mso-width-relative:margin;mso-height-relative:margin;v-text-anchor:top" o:gfxdata="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" filled="f" stroked="f">
+              <v:shape w14:anchorId="381ACF69" id="مربع نص 2" o:spid="_x0000_s1027" type="#_x0000_t202" style="position:absolute;left:0;text-align:left;margin-left:-9.5pt;margin-top:12.55pt;width:350.6pt;height:264.2pt;flip:x;z-index:251663360;visibility:visible;mso-wrap-style:square;mso-width-percent:0;mso-height-percent:0;mso-wrap-distance-left:9pt;mso-wrap-distance-top:3.6pt;mso-wrap-distance-right:9pt;mso-wrap-distance-bottom:3.6pt;mso-position-horizontal:absolute;mso-position-horizontal-relative:margin;mso-position-vertical:absolute;mso-position-vertical-relative:text;mso-width-percent:0;mso-height-percent:0;mso-width-relative:margin;mso-height-relative:margin;v-text-anchor:top" o:gfxdata="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" filled="f" stroked="f">
                 <v:textbox>
                   <w:txbxContent>
                     <w:p>
@@ -864,19 +813,8 @@
                           <w:sz w:val="36"/>
                           <w:szCs w:val="36"/>
                         </w:rPr>
-                        <w:t xml:space="preserve">Abdulaziz Abdullah </w:t>
+                        <w:t>Abdulaziz Abdullah Bahamid  441016576</w:t>
                       </w:r>
-                      <w:proofErr w:type="gramStart"/>
-                      <w:r>
-                        <w:rPr>
-                          <w:rFonts w:asciiTheme="minorBidi" w:hAnsiTheme="minorBidi"/>
-                          <w:color w:val="FFFFFF" w:themeColor="background1"/>
-                          <w:sz w:val="36"/>
-                          <w:szCs w:val="36"/>
-                        </w:rPr>
-                        <w:t>Bahamid  441016576</w:t>
-                      </w:r>
-                      <w:proofErr w:type="gramEnd"/>
                     </w:p>
                     <w:p>
                       <w:pPr>
@@ -895,50 +833,8 @@
                           <w:sz w:val="36"/>
                           <w:szCs w:val="36"/>
                         </w:rPr>
-                        <w:t xml:space="preserve">Abdulaziz </w:t>
+                        <w:t>Abdulaziz Raad Alamoudi  441016500</w:t>
                       </w:r>
-                      <w:proofErr w:type="spellStart"/>
-                      <w:r>
-                        <w:rPr>
-                          <w:rFonts w:asciiTheme="minorBidi" w:hAnsiTheme="minorBidi"/>
-                          <w:color w:val="FFFFFF" w:themeColor="background1"/>
-                          <w:sz w:val="36"/>
-                          <w:szCs w:val="36"/>
-                        </w:rPr>
-                        <w:t>Raad</w:t>
-                      </w:r>
-                      <w:proofErr w:type="spellEnd"/>
-                      <w:r>
-                        <w:rPr>
-                          <w:rFonts w:asciiTheme="minorBidi" w:hAnsiTheme="minorBidi"/>
-                          <w:color w:val="FFFFFF" w:themeColor="background1"/>
-                          <w:sz w:val="36"/>
-                          <w:szCs w:val="36"/>
-                        </w:rPr>
-                        <w:t xml:space="preserve"> </w:t>
-                      </w:r>
-                      <w:proofErr w:type="spellStart"/>
-                      <w:proofErr w:type="gramStart"/>
-                      <w:r>
-                        <w:rPr>
-                          <w:rFonts w:asciiTheme="minorBidi" w:hAnsiTheme="minorBidi"/>
-                          <w:color w:val="FFFFFF" w:themeColor="background1"/>
-                          <w:sz w:val="36"/>
-                          <w:szCs w:val="36"/>
-                        </w:rPr>
-                        <w:t>Alamoudi</w:t>
-                      </w:r>
-                      <w:proofErr w:type="spellEnd"/>
-                      <w:r>
-                        <w:rPr>
-                          <w:rFonts w:asciiTheme="minorBidi" w:hAnsiTheme="minorBidi"/>
-                          <w:color w:val="FFFFFF" w:themeColor="background1"/>
-                          <w:sz w:val="36"/>
-                          <w:szCs w:val="36"/>
-                        </w:rPr>
-                        <w:t xml:space="preserve">  441016500</w:t>
-                      </w:r>
-                      <w:proofErr w:type="gramEnd"/>
                     </w:p>
                     <w:p>
                       <w:pPr>
@@ -1023,7 +919,7 @@
                     </w:p>
                   </w:txbxContent>
                 </v:textbox>
-                <w10:wrap type="square"/>
+                <w10:wrap type="square" anchorx="margin"/>
               </v:shape>
             </w:pict>
           </mc:Fallback>
@@ -1184,7 +1080,6 @@
         </w:rPr>
         <w:t xml:space="preserve">using </w:t>
       </w:r>
-      <w:proofErr w:type="spellStart"/>
       <w:r>
         <w:rPr>
           <w:b/>
@@ -1193,9 +1088,8 @@
           <w:sz w:val="36"/>
           <w:szCs w:val="36"/>
         </w:rPr>
-        <w:t>Netbeans</w:t>
-      </w:r>
-      <w:proofErr w:type="spellEnd"/>
+        <w:t>Netbeans IDE 12.</w:t>
+      </w:r>
       <w:r>
         <w:rPr>
           <w:b/>
@@ -1204,7 +1098,7 @@
           <w:sz w:val="36"/>
           <w:szCs w:val="36"/>
         </w:rPr>
-        <w:t xml:space="preserve"> IDE 12.4</w:t>
+        <w:t>5</w:t>
       </w:r>
       <w:r>
         <w:rPr>
@@ -1232,7 +1126,25 @@
           <w:sz w:val="36"/>
           <w:szCs w:val="36"/>
         </w:rPr>
-        <w:t xml:space="preserve"> Data Base</w:t>
+        <w:t xml:space="preserve"> Data</w:t>
+      </w:r>
+      <w:r>
+        <w:rPr>
+          <w:b/>
+          <w:bCs/>
+          <w:sz w:val="36"/>
+          <w:szCs w:val="36"/>
+        </w:rPr>
+        <w:t>b</w:t>
+      </w:r>
+      <w:r>
+        <w:rPr>
+          <w:b/>
+          <w:bCs/>
+          <w:sz w:val="36"/>
+          <w:szCs w:val="36"/>
+        </w:rPr>
+        <w:t>ase</w:t>
       </w:r>
       <w:r>
         <w:rPr>
@@ -1270,7 +1182,43 @@
           <w:sz w:val="36"/>
           <w:szCs w:val="36"/>
         </w:rPr>
-        <w:t>The main idea of the project is to implement a program that takes info of students and store it in the data base then offer the user to retrieve it.</w:t>
+        <w:t xml:space="preserve">The main idea of the project is to implement a program that takes </w:t>
+      </w:r>
+      <w:r>
+        <w:rPr>
+          <w:b/>
+          <w:bCs/>
+          <w:sz w:val="36"/>
+          <w:szCs w:val="36"/>
+        </w:rPr>
+        <w:t>a student info</w:t>
+      </w:r>
+      <w:r>
+        <w:rPr>
+          <w:b/>
+          <w:bCs/>
+          <w:sz w:val="36"/>
+          <w:szCs w:val="36"/>
+        </w:rPr>
+        <w:t xml:space="preserve"> and store it in the database then offe</w:t>
+      </w:r>
+      <w:r>
+        <w:rPr>
+          <w:b/>
+          <w:bCs/>
+          <w:sz w:val="36"/>
+          <w:szCs w:val="36"/>
+        </w:rPr>
+        <w:t>rs</w:t>
+      </w:r>
+      <w:r>
+        <w:rPr>
+          <w:b/>
+          <w:bCs/>
+          <w:sz w:val="36"/>
+          <w:szCs w:val="36"/>
+        </w:rPr>
+        <w:t xml:space="preserve"> to retrieve it.</w:t>
       </w:r>
     </w:p>
     <w:p>
@@ -1307,7 +1255,7 @@
           <w:sz w:val="36"/>
           <w:szCs w:val="36"/>
         </w:rPr>
-        <w:t xml:space="preserve"> the data base and created a table in it to store the data</w:t>
+        <w:t xml:space="preserve"> the database and created a table in it to store the data</w:t>
       </w:r>
     </w:p>
     <w:p>
@@ -1474,36 +1422,36 @@
           <w:sz w:val="36"/>
           <w:szCs w:val="36"/>
         </w:rPr>
+        <w:t xml:space="preserve">We implemented </w:t>
+      </w:r>
+      <w:r>
+        <w:rPr>
+          <w:b/>
+          <w:bCs/>
+          <w:sz w:val="36"/>
+          <w:szCs w:val="36"/>
+        </w:rPr>
+        <w:t xml:space="preserve">it by printing welcome message in the beginning </w:t>
+      </w:r>
+    </w:p>
+    <w:p>
+      <w:pPr>
+        <w:rPr>
+          <w:b/>
+          <w:bCs/>
+          <w:sz w:val="36"/>
+          <w:szCs w:val="36"/>
+        </w:rPr>
+      </w:pPr>
+      <w:r>
+        <w:rPr>
+          <w:b/>
+          <w:bCs/>
+          <w:noProof/>
+          <w:sz w:val="36"/>
+          <w:szCs w:val="36"/>
+        </w:rPr>
         <w:lastRenderedPageBreak/>
-        <w:t xml:space="preserve">We implemented </w:t>
-      </w:r>
-      <w:r>
-        <w:rPr>
-          <w:b/>
-          <w:bCs/>
-          <w:sz w:val="36"/>
-          <w:szCs w:val="36"/>
-        </w:rPr>
-        <w:t xml:space="preserve">it by printing welcome message in the beginning </w:t>
-      </w:r>
-    </w:p>
-    <w:p>
-      <w:pPr>
-        <w:rPr>
-          <w:b/>
-          <w:bCs/>
-          <w:sz w:val="36"/>
-          <w:szCs w:val="36"/>
-        </w:rPr>
-      </w:pPr>
-      <w:r>
-        <w:rPr>
-          <w:b/>
-          <w:bCs/>
-          <w:noProof/>
-          <w:sz w:val="36"/>
-          <w:szCs w:val="36"/>
-        </w:rPr>
         <w:drawing>
           <wp:inline distT="0" distB="0" distL="0" distR="0" wp14:anchorId="0A4B77B6" wp14:editId="25D08DD0">
             <wp:extent cx="5209538" cy="1013460"/>
@@ -1594,7 +1542,6 @@
         </w:rPr>
         <w:t xml:space="preserve">that invokes </w:t>
       </w:r>
-      <w:proofErr w:type="spellStart"/>
       <w:r>
         <w:rPr>
           <w:b/>
@@ -1603,18 +1550,7 @@
           <w:sz w:val="36"/>
           <w:szCs w:val="36"/>
         </w:rPr>
-        <w:t>printMenu</w:t>
-      </w:r>
-      <w:proofErr w:type="spellEnd"/>
-      <w:r>
-        <w:rPr>
-          <w:b/>
-          <w:bCs/>
-          <w:color w:val="0070C0"/>
-          <w:sz w:val="36"/>
-          <w:szCs w:val="36"/>
-        </w:rPr>
-        <w:t xml:space="preserve"> </w:t>
+        <w:t xml:space="preserve">printMenu </w:t>
       </w:r>
       <w:r>
         <w:rPr>
@@ -1781,35 +1717,62 @@
           <w:sz w:val="36"/>
           <w:szCs w:val="36"/>
         </w:rPr>
+        <w:t xml:space="preserve">The first important step in implementing each option is to </w:t>
+      </w:r>
+      <w:r>
+        <w:rPr>
+          <w:b/>
+          <w:bCs/>
+          <w:sz w:val="36"/>
+          <w:szCs w:val="36"/>
+        </w:rPr>
+        <w:t>get</w:t>
+      </w:r>
+      <w:r>
+        <w:rPr>
+          <w:b/>
+          <w:bCs/>
+          <w:sz w:val="36"/>
+          <w:szCs w:val="36"/>
+        </w:rPr>
+        <w:t xml:space="preserve"> connection to the data base</w:t>
+      </w:r>
+      <w:r>
+        <w:rPr>
+          <w:b/>
+          <w:bCs/>
+          <w:sz w:val="36"/>
+          <w:szCs w:val="36"/>
+        </w:rPr>
+        <w:t xml:space="preserve">, and that is only possible if the correct </w:t>
+      </w:r>
+      <w:r>
+        <w:rPr>
+          <w:b/>
+          <w:bCs/>
+          <w:sz w:val="36"/>
+          <w:szCs w:val="36"/>
+        </w:rPr>
         <w:lastRenderedPageBreak/>
-        <w:t xml:space="preserve">The first important step in implementing each option is to </w:t>
-      </w:r>
-      <w:r>
-        <w:rPr>
-          <w:b/>
-          <w:bCs/>
-          <w:sz w:val="36"/>
-          <w:szCs w:val="36"/>
-        </w:rPr>
-        <w:t>get</w:t>
-      </w:r>
-      <w:r>
-        <w:rPr>
-          <w:b/>
-          <w:bCs/>
-          <w:sz w:val="36"/>
-          <w:szCs w:val="36"/>
-        </w:rPr>
-        <w:t xml:space="preserve"> connection to the data base</w:t>
-      </w:r>
-      <w:r>
-        <w:rPr>
-          <w:b/>
-          <w:bCs/>
-          <w:sz w:val="36"/>
-          <w:szCs w:val="36"/>
-        </w:rPr>
-        <w:t>, and that is only possible if the correct driver is installed correctly. To do that we install it then put it among the libraries of our package</w:t>
+        <w:t>driver is installed correctly</w:t>
+      </w:r>
+      <w:r>
+        <w:rPr>
+          <w:b/>
+          <w:bCs/>
+          <w:sz w:val="36"/>
+          <w:szCs w:val="36"/>
+        </w:rPr>
+        <w:t>,</w:t>
+      </w:r>
+      <w:r>
+        <w:rPr>
+          <w:b/>
+          <w:bCs/>
+          <w:sz w:val="36"/>
+          <w:szCs w:val="36"/>
+        </w:rPr>
+        <w:t xml:space="preserve"> To do that we install it then put it among the libraries of our package</w:t>
       </w:r>
     </w:p>
     <w:p>
@@ -1970,6 +1933,106 @@
           <w:szCs w:val="36"/>
         </w:rPr>
       </w:pPr>
+      <w:r>
+        <w:rPr>
+          <w:b/>
+          <w:bCs/>
+          <w:sz w:val="36"/>
+          <w:szCs w:val="36"/>
+        </w:rPr>
+        <w:t xml:space="preserve">After the setup has been </w:t>
+      </w:r>
+      <w:r>
+        <w:rPr>
+          <w:b/>
+          <w:bCs/>
+          <w:sz w:val="36"/>
+          <w:szCs w:val="36"/>
+        </w:rPr>
+        <w:t>completed,</w:t>
+      </w:r>
+      <w:r>
+        <w:rPr>
+          <w:b/>
+          <w:bCs/>
+          <w:sz w:val="36"/>
+          <w:szCs w:val="36"/>
+        </w:rPr>
+        <w:t xml:space="preserve"> we created a utility class called </w:t>
+      </w:r>
+      <w:r>
+        <w:rPr>
+          <w:b/>
+          <w:bCs/>
+          <w:color w:val="C00000"/>
+          <w:sz w:val="36"/>
+          <w:szCs w:val="36"/>
+        </w:rPr>
+        <w:t xml:space="preserve">DBUtility </w:t>
+      </w:r>
+      <w:r>
+        <w:rPr>
+          <w:b/>
+          <w:bCs/>
+          <w:sz w:val="36"/>
+          <w:szCs w:val="36"/>
+        </w:rPr>
+        <w:t xml:space="preserve">and it </w:t>
+      </w:r>
+      <w:r>
+        <w:rPr>
+          <w:b/>
+          <w:bCs/>
+          <w:sz w:val="36"/>
+          <w:szCs w:val="36"/>
+        </w:rPr>
+        <w:t>stores</w:t>
+      </w:r>
+      <w:r>
+        <w:rPr>
+          <w:b/>
+          <w:bCs/>
+          <w:sz w:val="36"/>
+          <w:szCs w:val="36"/>
+        </w:rPr>
+        <w:t xml:space="preserve"> static methods that concerned with dealing with the user input and </w:t>
+      </w:r>
+      <w:r>
+        <w:rPr>
+          <w:b/>
+          <w:bCs/>
+          <w:sz w:val="36"/>
+          <w:szCs w:val="36"/>
+        </w:rPr>
+        <w:t>the</w:t>
+      </w:r>
+      <w:r>
+        <w:rPr>
+          <w:b/>
+          <w:bCs/>
+          <w:sz w:val="36"/>
+          <w:szCs w:val="36"/>
+        </w:rPr>
+        <w:t xml:space="preserve"> database</w:t>
+      </w:r>
+      <w:r>
+        <w:rPr>
+          <w:b/>
+          <w:bCs/>
+          <w:sz w:val="36"/>
+          <w:szCs w:val="36"/>
+        </w:rPr>
+        <w:t xml:space="preserve"> queries</w:t>
+      </w:r>
+      <w:r>
+        <w:rPr>
+          <w:b/>
+          <w:bCs/>
+          <w:sz w:val="36"/>
+          <w:szCs w:val="36"/>
+        </w:rPr>
+        <w:t xml:space="preserve">. </w:t>
+      </w:r>
     </w:p>
     <w:p>
       <w:pPr>
@@ -1998,18 +2061,118 @@
           <w:szCs w:val="36"/>
         </w:rPr>
         <w:lastRenderedPageBreak/>
-        <w:t xml:space="preserve">Then use that driver and calling it with these lines of code </w:t>
-      </w:r>
-    </w:p>
-    <w:p>
-      <w:pPr>
-        <w:rPr>
-          <w:b/>
-          <w:bCs/>
-          <w:sz w:val="36"/>
-          <w:szCs w:val="36"/>
-        </w:rPr>
-      </w:pPr>
+        <w:t xml:space="preserve">Each time we need to query the database we need a connection </w:t>
+      </w:r>
+      <w:r>
+        <w:rPr>
+          <w:b/>
+          <w:bCs/>
+          <w:sz w:val="36"/>
+          <w:szCs w:val="36"/>
+        </w:rPr>
+        <w:t>object</w:t>
+      </w:r>
+      <w:r>
+        <w:rPr>
+          <w:b/>
+          <w:bCs/>
+          <w:sz w:val="36"/>
+          <w:szCs w:val="36"/>
+        </w:rPr>
+        <w:t xml:space="preserve"> </w:t>
+      </w:r>
+      <w:r>
+        <w:rPr>
+          <w:b/>
+          <w:bCs/>
+          <w:sz w:val="36"/>
+          <w:szCs w:val="36"/>
+        </w:rPr>
+        <w:t xml:space="preserve">so </w:t>
+      </w:r>
+      <w:r>
+        <w:rPr>
+          <w:b/>
+          <w:bCs/>
+          <w:sz w:val="36"/>
+          <w:szCs w:val="36"/>
+        </w:rPr>
+        <w:t>we made</w:t>
+      </w:r>
+      <w:r>
+        <w:rPr>
+          <w:b/>
+          <w:bCs/>
+          <w:sz w:val="36"/>
+          <w:szCs w:val="36"/>
+        </w:rPr>
+        <w:t xml:space="preserve"> the</w:t>
+      </w:r>
+      <w:r>
+        <w:rPr>
+          <w:b/>
+          <w:bCs/>
+          <w:sz w:val="36"/>
+          <w:szCs w:val="36"/>
+        </w:rPr>
+        <w:t xml:space="preserve"> </w:t>
+      </w:r>
+      <w:r>
+        <w:rPr>
+          <w:b/>
+          <w:bCs/>
+          <w:color w:val="2E74B5" w:themeColor="accent5" w:themeShade="BF"/>
+          <w:sz w:val="36"/>
+          <w:szCs w:val="36"/>
+        </w:rPr>
+        <w:t xml:space="preserve">getConnection </w:t>
+      </w:r>
+      <w:r>
+        <w:rPr>
+          <w:b/>
+          <w:bCs/>
+          <w:sz w:val="36"/>
+          <w:szCs w:val="36"/>
+        </w:rPr>
+        <w:t>method</w:t>
+      </w:r>
+      <w:r>
+        <w:rPr>
+          <w:b/>
+          <w:bCs/>
+          <w:sz w:val="36"/>
+          <w:szCs w:val="36"/>
+        </w:rPr>
+        <w:t xml:space="preserve"> in the </w:t>
+      </w:r>
+      <w:r>
+        <w:rPr>
+          <w:b/>
+          <w:bCs/>
+          <w:color w:val="C00000"/>
+          <w:sz w:val="36"/>
+          <w:szCs w:val="36"/>
+        </w:rPr>
+        <w:t>DBUtility</w:t>
+      </w:r>
+      <w:r>
+        <w:rPr>
+          <w:b/>
+          <w:bCs/>
+          <w:sz w:val="36"/>
+          <w:szCs w:val="36"/>
+        </w:rPr>
+        <w:t>:</w:t>
+      </w:r>
+      <w:r>
+        <w:rPr>
+          <w:b/>
+          <w:bCs/>
+          <w:sz w:val="36"/>
+          <w:szCs w:val="36"/>
+        </w:rPr>
+        <w:t xml:space="preserve"> </w:t>
+      </w:r>
       <w:r>
         <w:rPr>
           <w:b/>
@@ -2019,7 +2182,7 @@
           <w:szCs w:val="36"/>
         </w:rPr>
         <w:drawing>
-          <wp:inline distT="0" distB="0" distL="0" distR="0" wp14:anchorId="4E767C19" wp14:editId="1F96ABC5">
+          <wp:inline distT="0" distB="0" distL="0" distR="0" wp14:anchorId="260ED852" wp14:editId="0C5FEB4E">
             <wp:extent cx="6858000" cy="758190"/>
             <wp:effectExtent l="0" t="0" r="0" b="3810"/>
             <wp:docPr id="12" name="Picture 12"/>
@@ -2077,126 +2240,1351 @@
           <w:sz w:val="36"/>
           <w:szCs w:val="36"/>
         </w:rPr>
-        <w:t xml:space="preserve">After making sure we had connectivity working perfect, we implemented the first option </w:t>
-      </w:r>
-    </w:p>
-    <w:p>
-      <w:pPr>
-        <w:rPr>
-          <w:b/>
-          <w:bCs/>
-          <w:sz w:val="36"/>
-          <w:szCs w:val="36"/>
-        </w:rPr>
-      </w:pPr>
-      <w:r>
-        <w:rPr>
-          <w:b/>
-          <w:bCs/>
-          <w:sz w:val="36"/>
-          <w:szCs w:val="36"/>
-        </w:rPr>
-        <w:t>*</w:t>
-      </w:r>
-      <w:proofErr w:type="gramStart"/>
-      <w:r>
-        <w:rPr>
-          <w:b/>
-          <w:bCs/>
-          <w:sz w:val="36"/>
-          <w:szCs w:val="36"/>
-        </w:rPr>
-        <w:t>screenshot</w:t>
-      </w:r>
-      <w:proofErr w:type="gramEnd"/>
-      <w:r>
-        <w:rPr>
-          <w:b/>
-          <w:bCs/>
-          <w:sz w:val="36"/>
-          <w:szCs w:val="36"/>
-        </w:rPr>
-        <w:t xml:space="preserve"> of </w:t>
-      </w:r>
-      <w:proofErr w:type="spellStart"/>
-      <w:r>
-        <w:rPr>
-          <w:b/>
-          <w:bCs/>
-          <w:sz w:val="36"/>
-          <w:szCs w:val="36"/>
-        </w:rPr>
-        <w:t>addRecord</w:t>
-      </w:r>
-      <w:proofErr w:type="spellEnd"/>
-      <w:r>
-        <w:rPr>
-          <w:b/>
-          <w:bCs/>
-          <w:sz w:val="36"/>
-          <w:szCs w:val="36"/>
-        </w:rPr>
-        <w:t xml:space="preserve"> method*</w:t>
-      </w:r>
-    </w:p>
-    <w:p>
-      <w:pPr>
-        <w:rPr>
-          <w:b/>
-          <w:bCs/>
-          <w:sz w:val="36"/>
-          <w:szCs w:val="36"/>
-        </w:rPr>
-      </w:pPr>
-    </w:p>
-    <w:p>
-      <w:pPr>
-        <w:rPr>
-          <w:b/>
-          <w:bCs/>
-          <w:sz w:val="36"/>
-          <w:szCs w:val="36"/>
-        </w:rPr>
-      </w:pPr>
-      <w:r>
-        <w:rPr>
-          <w:b/>
-          <w:bCs/>
-          <w:sz w:val="36"/>
-          <w:szCs w:val="36"/>
-        </w:rPr>
-        <w:t>*</w:t>
-      </w:r>
-      <w:proofErr w:type="gramStart"/>
-      <w:r>
-        <w:rPr>
-          <w:b/>
-          <w:bCs/>
-          <w:sz w:val="36"/>
-          <w:szCs w:val="36"/>
-        </w:rPr>
-        <w:t>here</w:t>
-      </w:r>
-      <w:proofErr w:type="gramEnd"/>
-      <w:r>
-        <w:rPr>
-          <w:b/>
-          <w:bCs/>
-          <w:sz w:val="36"/>
-          <w:szCs w:val="36"/>
-        </w:rPr>
-        <w:t xml:space="preserve"> we discuss correct outputs and wrong ones and how we handled the errors within the first option*</w:t>
-      </w:r>
-    </w:p>
-    <w:p>
-      <w:pPr>
-        <w:rPr>
-          <w:b/>
-          <w:bCs/>
-          <w:sz w:val="36"/>
-          <w:szCs w:val="36"/>
-        </w:rPr>
-      </w:pPr>
+        <w:t>The method will</w:t>
+      </w:r>
+      <w:r>
+        <w:rPr>
+          <w:b/>
+          <w:bCs/>
+          <w:sz w:val="36"/>
+          <w:szCs w:val="36"/>
+        </w:rPr>
+        <w:t xml:space="preserve"> grab a </w:t>
+      </w:r>
+      <w:r>
+        <w:rPr>
+          <w:b/>
+          <w:bCs/>
+          <w:sz w:val="36"/>
+          <w:szCs w:val="36"/>
+        </w:rPr>
+        <w:t>configuration</w:t>
+      </w:r>
+      <w:r>
+        <w:rPr>
+          <w:b/>
+          <w:bCs/>
+          <w:sz w:val="36"/>
+          <w:szCs w:val="36"/>
+        </w:rPr>
+        <w:t xml:space="preserve"> file tha</w:t>
+      </w:r>
+      <w:r>
+        <w:rPr>
+          <w:b/>
+          <w:bCs/>
+          <w:sz w:val="36"/>
+          <w:szCs w:val="36"/>
+        </w:rPr>
+        <w:t>t</w:t>
+      </w:r>
+      <w:r>
+        <w:rPr>
+          <w:b/>
+          <w:bCs/>
+          <w:sz w:val="36"/>
+          <w:szCs w:val="36"/>
+        </w:rPr>
+        <w:t xml:space="preserve"> holds the info we need to connect to the database like database </w:t>
+      </w:r>
+      <w:r>
+        <w:rPr>
+          <w:b/>
+          <w:bCs/>
+          <w:sz w:val="36"/>
+          <w:szCs w:val="36"/>
+        </w:rPr>
+        <w:t>URL</w:t>
+      </w:r>
+      <w:r>
+        <w:rPr>
+          <w:b/>
+          <w:bCs/>
+          <w:sz w:val="36"/>
+          <w:szCs w:val="36"/>
+        </w:rPr>
+        <w:t xml:space="preserve"> and the user with its password her</w:t>
+      </w:r>
+      <w:r>
+        <w:rPr>
+          <w:b/>
+          <w:bCs/>
+          <w:sz w:val="36"/>
+          <w:szCs w:val="36"/>
+        </w:rPr>
+        <w:t>e</w:t>
+      </w:r>
+      <w:r>
+        <w:rPr>
+          <w:b/>
+          <w:bCs/>
+          <w:sz w:val="36"/>
+          <w:szCs w:val="36"/>
+        </w:rPr>
+        <w:t xml:space="preserve"> what the file looks like</w:t>
+      </w:r>
+    </w:p>
+    <w:p>
+      <w:pPr>
+        <w:rPr>
+          <w:b/>
+          <w:bCs/>
+          <w:sz w:val="36"/>
+          <w:szCs w:val="36"/>
+        </w:rPr>
+      </w:pPr>
+      <w:r>
+        <w:rPr>
+          <w:noProof/>
+        </w:rPr>
+        <w:drawing>
+          <wp:inline distT="0" distB="0" distL="0" distR="0" wp14:anchorId="37C79502" wp14:editId="40053AF1">
+            <wp:extent cx="6858000" cy="1609090"/>
+            <wp:effectExtent l="0" t="0" r="0" b="0"/>
+            <wp:docPr id="14" name="صورة 14"/>
+            <wp:cNvGraphicFramePr>
+              <a:graphicFrameLocks xmlns:a="http://schemas.openxmlformats.org/drawingml/2006/main" noChangeAspect="1"/>
+            </wp:cNvGraphicFramePr>
+            <a:graphic xmlns:a="http://schemas.openxmlformats.org/drawingml/2006/main">
+              <a:graphicData uri="http://schemas.openxmlformats.org/drawingml/2006/picture">
+                <pic:pic xmlns:pic="http://schemas.openxmlformats.org/drawingml/2006/picture">
+                  <pic:nvPicPr>
+                    <pic:cNvPr id="1" name=""/>
+                    <pic:cNvPicPr/>
+                  </pic:nvPicPr>
+                  <pic:blipFill>
+                    <a:blip r:embed="rId16"/>
+                    <a:stretch>
+                      <a:fillRect/>
+                    </a:stretch>
+                  </pic:blipFill>
+                  <pic:spPr>
+                    <a:xfrm>
+                      <a:off x="0" y="0"/>
+                      <a:ext cx="6858000" cy="1609090"/>
+                    </a:xfrm>
+                    <a:prstGeom prst="rect">
+                      <a:avLst/>
+                    </a:prstGeom>
+                  </pic:spPr>
+                </pic:pic>
+              </a:graphicData>
+            </a:graphic>
+          </wp:inline>
+        </w:drawing>
+      </w:r>
+    </w:p>
+    <w:p>
+      <w:pPr>
+        <w:rPr>
+          <w:b/>
+          <w:bCs/>
+          <w:sz w:val="36"/>
+          <w:szCs w:val="36"/>
+        </w:rPr>
+      </w:pPr>
+      <w:r>
+        <w:rPr>
+          <w:noProof/>
+        </w:rPr>
+        <w:drawing>
+          <wp:inline distT="0" distB="0" distL="0" distR="0" wp14:anchorId="25ABAD97" wp14:editId="7B508716">
+            <wp:extent cx="6858000" cy="980440"/>
+            <wp:effectExtent l="0" t="0" r="0" b="0"/>
+            <wp:docPr id="13" name="صورة 13"/>
+            <wp:cNvGraphicFramePr>
+              <a:graphicFrameLocks xmlns:a="http://schemas.openxmlformats.org/drawingml/2006/main" noChangeAspect="1"/>
+            </wp:cNvGraphicFramePr>
+            <a:graphic xmlns:a="http://schemas.openxmlformats.org/drawingml/2006/main">
+              <a:graphicData uri="http://schemas.openxmlformats.org/drawingml/2006/picture">
+                <pic:pic xmlns:pic="http://schemas.openxmlformats.org/drawingml/2006/picture">
+                  <pic:nvPicPr>
+                    <pic:cNvPr id="1" name=""/>
+                    <pic:cNvPicPr/>
+                  </pic:nvPicPr>
+                  <pic:blipFill>
+                    <a:blip r:embed="rId17"/>
+                    <a:stretch>
+                      <a:fillRect/>
+                    </a:stretch>
+                  </pic:blipFill>
+                  <pic:spPr>
+                    <a:xfrm>
+                      <a:off x="0" y="0"/>
+                      <a:ext cx="6858000" cy="980440"/>
+                    </a:xfrm>
+                    <a:prstGeom prst="rect">
+                      <a:avLst/>
+                    </a:prstGeom>
+                  </pic:spPr>
+                </pic:pic>
+              </a:graphicData>
+            </a:graphic>
+          </wp:inline>
+        </w:drawing>
+      </w:r>
+    </w:p>
+    <w:p>
+      <w:pPr>
+        <w:rPr>
+          <w:b/>
+          <w:bCs/>
+          <w:sz w:val="36"/>
+          <w:szCs w:val="36"/>
+        </w:rPr>
+      </w:pPr>
+    </w:p>
+    <w:p>
+      <w:pPr>
+        <w:rPr>
+          <w:b/>
+          <w:bCs/>
+          <w:sz w:val="36"/>
+          <w:szCs w:val="36"/>
+        </w:rPr>
+      </w:pPr>
+      <w:r>
+        <w:rPr>
+          <w:b/>
+          <w:bCs/>
+          <w:sz w:val="36"/>
+          <w:szCs w:val="36"/>
+        </w:rPr>
+        <w:t xml:space="preserve">Now we will discuss what </w:t>
+      </w:r>
+      <w:r>
+        <w:rPr>
+          <w:b/>
+          <w:bCs/>
+          <w:sz w:val="36"/>
+          <w:szCs w:val="36"/>
+        </w:rPr>
+        <w:t>happens</w:t>
+      </w:r>
+      <w:r>
+        <w:rPr>
+          <w:b/>
+          <w:bCs/>
+          <w:sz w:val="36"/>
+          <w:szCs w:val="36"/>
+        </w:rPr>
+        <w:t xml:space="preserve"> each time the user </w:t>
+      </w:r>
+      <w:r>
+        <w:rPr>
+          <w:b/>
+          <w:bCs/>
+          <w:sz w:val="36"/>
+          <w:szCs w:val="36"/>
+        </w:rPr>
+        <w:t>selects</w:t>
+      </w:r>
+      <w:r>
+        <w:rPr>
+          <w:b/>
+          <w:bCs/>
+          <w:sz w:val="36"/>
+          <w:szCs w:val="36"/>
+        </w:rPr>
+        <w:t xml:space="preserve"> an option</w:t>
+      </w:r>
+    </w:p>
+    <w:p>
+      <w:pPr>
+        <w:rPr>
+          <w:b/>
+          <w:bCs/>
+          <w:sz w:val="36"/>
+          <w:szCs w:val="36"/>
+        </w:rPr>
+      </w:pPr>
+      <w:r>
+        <w:rPr>
+          <w:b/>
+          <w:bCs/>
+          <w:sz w:val="36"/>
+          <w:szCs w:val="36"/>
+        </w:rPr>
+        <w:t>Option #1 add record:</w:t>
+      </w:r>
+      <w:r>
+        <w:rPr>
+          <w:noProof/>
+        </w:rPr>
+        <w:t xml:space="preserve"> </w:t>
+      </w:r>
+      <w:r>
+        <w:rPr>
+          <w:noProof/>
+        </w:rPr>
+        <w:drawing>
+          <wp:inline distT="0" distB="0" distL="0" distR="0" wp14:anchorId="5295C4C1" wp14:editId="4FEB7C1E">
+            <wp:extent cx="6771811" cy="2095500"/>
+            <wp:effectExtent l="0" t="0" r="0" b="0"/>
+            <wp:docPr id="15" name="صورة 15"/>
+            <wp:cNvGraphicFramePr>
+              <a:graphicFrameLocks xmlns:a="http://schemas.openxmlformats.org/drawingml/2006/main" noChangeAspect="1"/>
+            </wp:cNvGraphicFramePr>
+            <a:graphic xmlns:a="http://schemas.openxmlformats.org/drawingml/2006/main">
+              <a:graphicData uri="http://schemas.openxmlformats.org/drawingml/2006/picture">
+                <pic:pic xmlns:pic="http://schemas.openxmlformats.org/drawingml/2006/picture">
+                  <pic:nvPicPr>
+                    <pic:cNvPr id="1" name=""/>
+                    <pic:cNvPicPr/>
+                  </pic:nvPicPr>
+                  <pic:blipFill>
+                    <a:blip r:embed="rId18"/>
+                    <a:stretch>
+                      <a:fillRect/>
+                    </a:stretch>
+                  </pic:blipFill>
+                  <pic:spPr>
+                    <a:xfrm>
+                      <a:off x="0" y="0"/>
+                      <a:ext cx="6796888" cy="2103260"/>
+                    </a:xfrm>
+                    <a:prstGeom prst="rect">
+                      <a:avLst/>
+                    </a:prstGeom>
+                  </pic:spPr>
+                </pic:pic>
+              </a:graphicData>
+            </a:graphic>
+          </wp:inline>
+        </w:drawing>
+      </w:r>
+    </w:p>
+    <w:p>
+      <w:pPr>
+        <w:rPr>
+          <w:b/>
+          <w:bCs/>
+          <w:sz w:val="36"/>
+          <w:szCs w:val="36"/>
+        </w:rPr>
+      </w:pPr>
+      <w:r>
+        <w:rPr>
+          <w:noProof/>
+        </w:rPr>
+        <w:lastRenderedPageBreak/>
+        <w:drawing>
+          <wp:anchor distT="0" distB="0" distL="114300" distR="114300" simplePos="0" relativeHeight="251665408" behindDoc="0" locked="0" layoutInCell="1" allowOverlap="1" wp14:anchorId="78ECCDC8" wp14:editId="74502ECB">
+            <wp:simplePos x="0" y="0"/>
+            <wp:positionH relativeFrom="margin">
+              <wp:posOffset>3265805</wp:posOffset>
+            </wp:positionH>
+            <wp:positionV relativeFrom="paragraph">
+              <wp:posOffset>962025</wp:posOffset>
+            </wp:positionV>
+            <wp:extent cx="3982720" cy="1797050"/>
+            <wp:effectExtent l="0" t="0" r="0" b="0"/>
+            <wp:wrapSquare wrapText="bothSides"/>
+            <wp:docPr id="16" name="صورة 16"/>
+            <wp:cNvGraphicFramePr>
+              <a:graphicFrameLocks xmlns:a="http://schemas.openxmlformats.org/drawingml/2006/main" noChangeAspect="1"/>
+            </wp:cNvGraphicFramePr>
+            <a:graphic xmlns:a="http://schemas.openxmlformats.org/drawingml/2006/main">
+              <a:graphicData uri="http://schemas.openxmlformats.org/drawingml/2006/picture">
+                <pic:pic xmlns:pic="http://schemas.openxmlformats.org/drawingml/2006/picture">
+                  <pic:nvPicPr>
+                    <pic:cNvPr id="1" name=""/>
+                    <pic:cNvPicPr/>
+                  </pic:nvPicPr>
+                  <pic:blipFill>
+                    <a:blip r:embed="rId19">
+                      <a:extLst>
+                        <a:ext uri="{28A0092B-C50C-407E-A947-70E740481C1C}">
+                          <a14:useLocalDpi xmlns:a14="http://schemas.microsoft.com/office/drawing/2010/main" val="0"/>
+                        </a:ext>
+                      </a:extLst>
+                    </a:blip>
+                    <a:stretch>
+                      <a:fillRect/>
+                    </a:stretch>
+                  </pic:blipFill>
+                  <pic:spPr>
+                    <a:xfrm>
+                      <a:off x="0" y="0"/>
+                      <a:ext cx="3982720" cy="1797050"/>
+                    </a:xfrm>
+                    <a:prstGeom prst="rect">
+                      <a:avLst/>
+                    </a:prstGeom>
+                  </pic:spPr>
+                </pic:pic>
+              </a:graphicData>
+            </a:graphic>
+            <wp14:sizeRelH relativeFrom="page">
+              <wp14:pctWidth>0</wp14:pctWidth>
+            </wp14:sizeRelH>
+            <wp14:sizeRelV relativeFrom="page">
+              <wp14:pctHeight>0</wp14:pctHeight>
+            </wp14:sizeRelV>
+          </wp:anchor>
+        </w:drawing>
+      </w:r>
+      <w:r>
+        <w:rPr>
+          <w:b/>
+          <w:bCs/>
+          <w:sz w:val="36"/>
+          <w:szCs w:val="36"/>
+        </w:rPr>
+        <w:t xml:space="preserve">The program will call a method in the </w:t>
+      </w:r>
+      <w:r>
+        <w:rPr>
+          <w:b/>
+          <w:bCs/>
+          <w:color w:val="C00000"/>
+          <w:sz w:val="36"/>
+          <w:szCs w:val="36"/>
+        </w:rPr>
+        <w:t xml:space="preserve">DBUtility </w:t>
+      </w:r>
+      <w:r>
+        <w:rPr>
+          <w:b/>
+          <w:bCs/>
+          <w:sz w:val="36"/>
+          <w:szCs w:val="36"/>
+        </w:rPr>
+        <w:t xml:space="preserve">class called </w:t>
+      </w:r>
+      <w:r>
+        <w:rPr>
+          <w:b/>
+          <w:bCs/>
+          <w:color w:val="2E74B5" w:themeColor="accent5" w:themeShade="BF"/>
+          <w:sz w:val="36"/>
+          <w:szCs w:val="36"/>
+        </w:rPr>
+        <w:t>readName</w:t>
+      </w:r>
+      <w:r>
+        <w:rPr>
+          <w:b/>
+          <w:bCs/>
+          <w:color w:val="2E74B5" w:themeColor="accent5" w:themeShade="BF"/>
+          <w:sz w:val="36"/>
+          <w:szCs w:val="36"/>
+        </w:rPr>
+        <w:t xml:space="preserve"> </w:t>
+      </w:r>
+      <w:r>
+        <w:rPr>
+          <w:b/>
+          <w:bCs/>
+          <w:sz w:val="36"/>
+          <w:szCs w:val="36"/>
+        </w:rPr>
+        <w:t>it will ask the user to enter a name between 3 characters to 40 and and it will handle the error</w:t>
+      </w:r>
+      <w:r>
+        <w:rPr>
+          <w:b/>
+          <w:bCs/>
+          <w:sz w:val="36"/>
+          <w:szCs w:val="36"/>
+        </w:rPr>
+        <w:t>s</w:t>
+      </w:r>
+      <w:r>
+        <w:rPr>
+          <w:b/>
+          <w:bCs/>
+          <w:sz w:val="36"/>
+          <w:szCs w:val="36"/>
+        </w:rPr>
+        <w:t xml:space="preserve"> like for example the user entered </w:t>
+      </w:r>
+      <w:r>
+        <w:rPr>
+          <w:b/>
+          <w:bCs/>
+          <w:sz w:val="36"/>
+          <w:szCs w:val="36"/>
+        </w:rPr>
+        <w:t>less than 2</w:t>
+      </w:r>
+      <w:r>
+        <w:rPr>
+          <w:b/>
+          <w:bCs/>
+          <w:sz w:val="36"/>
+          <w:szCs w:val="36"/>
+        </w:rPr>
+        <w:t xml:space="preserve"> characters or more than 40 characters this</w:t>
+      </w:r>
+      <w:r>
+        <w:rPr>
+          <w:b/>
+          <w:bCs/>
+          <w:sz w:val="36"/>
+          <w:szCs w:val="36"/>
+        </w:rPr>
+        <w:t xml:space="preserve"> message</w:t>
+      </w:r>
+      <w:r>
+        <w:rPr>
+          <w:b/>
+          <w:bCs/>
+          <w:sz w:val="36"/>
+          <w:szCs w:val="36"/>
+        </w:rPr>
+        <w:t xml:space="preserve"> will be printed then the program will ask the user to enter</w:t>
+      </w:r>
+      <w:r>
+        <w:rPr>
+          <w:b/>
+          <w:bCs/>
+          <w:sz w:val="36"/>
+          <w:szCs w:val="36"/>
+        </w:rPr>
+        <w:t xml:space="preserve"> </w:t>
+      </w:r>
+      <w:r>
+        <w:rPr>
+          <w:b/>
+          <w:bCs/>
+          <w:sz w:val="36"/>
+          <w:szCs w:val="36"/>
+        </w:rPr>
+        <w:t>a name that complies with our conditions</w:t>
+      </w:r>
+      <w:r>
+        <w:rPr>
+          <w:b/>
+          <w:bCs/>
+          <w:sz w:val="36"/>
+          <w:szCs w:val="36"/>
+        </w:rPr>
+        <w:t>.</w:t>
+      </w:r>
+    </w:p>
+    <w:p>
+      <w:pPr>
+        <w:rPr>
+          <w:b/>
+          <w:bCs/>
+          <w:sz w:val="36"/>
+          <w:szCs w:val="36"/>
+        </w:rPr>
+      </w:pPr>
+    </w:p>
+    <w:p>
+      <w:pPr>
+        <w:rPr>
+          <w:b/>
+          <w:bCs/>
+          <w:sz w:val="36"/>
+          <w:szCs w:val="36"/>
+        </w:rPr>
+      </w:pPr>
+      <w:r>
+        <w:rPr>
+          <w:noProof/>
+        </w:rPr>
+        <w:drawing>
+          <wp:anchor distT="0" distB="0" distL="114300" distR="114300" simplePos="0" relativeHeight="251666432" behindDoc="0" locked="0" layoutInCell="1" allowOverlap="1" wp14:anchorId="0867B869" wp14:editId="3C1FD0D3">
+            <wp:simplePos x="0" y="0"/>
+            <wp:positionH relativeFrom="page">
+              <wp:posOffset>3733800</wp:posOffset>
+            </wp:positionH>
+            <wp:positionV relativeFrom="paragraph">
+              <wp:posOffset>6350</wp:posOffset>
+            </wp:positionV>
+            <wp:extent cx="3985260" cy="1729740"/>
+            <wp:effectExtent l="0" t="0" r="0" b="3810"/>
+            <wp:wrapSquare wrapText="bothSides"/>
+            <wp:docPr id="17" name="صورة 17"/>
+            <wp:cNvGraphicFramePr>
+              <a:graphicFrameLocks xmlns:a="http://schemas.openxmlformats.org/drawingml/2006/main" noChangeAspect="1"/>
+            </wp:cNvGraphicFramePr>
+            <a:graphic xmlns:a="http://schemas.openxmlformats.org/drawingml/2006/main">
+              <a:graphicData uri="http://schemas.openxmlformats.org/drawingml/2006/picture">
+                <pic:pic xmlns:pic="http://schemas.openxmlformats.org/drawingml/2006/picture">
+                  <pic:nvPicPr>
+                    <pic:cNvPr id="1" name=""/>
+                    <pic:cNvPicPr/>
+                  </pic:nvPicPr>
+                  <pic:blipFill>
+                    <a:blip r:embed="rId20">
+                      <a:extLst>
+                        <a:ext uri="{28A0092B-C50C-407E-A947-70E740481C1C}">
+                          <a14:useLocalDpi xmlns:a14="http://schemas.microsoft.com/office/drawing/2010/main" val="0"/>
+                        </a:ext>
+                      </a:extLst>
+                    </a:blip>
+                    <a:stretch>
+                      <a:fillRect/>
+                    </a:stretch>
+                  </pic:blipFill>
+                  <pic:spPr>
+                    <a:xfrm>
+                      <a:off x="0" y="0"/>
+                      <a:ext cx="3985260" cy="1729740"/>
+                    </a:xfrm>
+                    <a:prstGeom prst="rect">
+                      <a:avLst/>
+                    </a:prstGeom>
+                  </pic:spPr>
+                </pic:pic>
+              </a:graphicData>
+            </a:graphic>
+            <wp14:sizeRelH relativeFrom="page">
+              <wp14:pctWidth>0</wp14:pctWidth>
+            </wp14:sizeRelH>
+            <wp14:sizeRelV relativeFrom="page">
+              <wp14:pctHeight>0</wp14:pctHeight>
+            </wp14:sizeRelV>
+          </wp:anchor>
+        </w:drawing>
+      </w:r>
+      <w:r>
+        <w:rPr>
+          <w:b/>
+          <w:bCs/>
+          <w:sz w:val="36"/>
+          <w:szCs w:val="36"/>
+        </w:rPr>
+        <w:t>And if the user entered numbers in the name the program will print this message and ask him again to enter a name that complies with our conditions.</w:t>
+      </w:r>
+    </w:p>
+    <w:p>
+      <w:pPr>
+        <w:rPr>
+          <w:b/>
+          <w:bCs/>
+          <w:sz w:val="36"/>
+          <w:szCs w:val="36"/>
+        </w:rPr>
+      </w:pPr>
+    </w:p>
+    <w:p>
+      <w:pPr>
+        <w:rPr>
+          <w:b/>
+          <w:bCs/>
+          <w:sz w:val="36"/>
+          <w:szCs w:val="36"/>
+        </w:rPr>
+      </w:pPr>
+    </w:p>
+    <w:p>
+      <w:pPr>
+        <w:rPr>
+          <w:b/>
+          <w:bCs/>
+          <w:sz w:val="36"/>
+          <w:szCs w:val="36"/>
+        </w:rPr>
+      </w:pPr>
+    </w:p>
+    <w:p>
+      <w:pPr>
+        <w:rPr>
+          <w:b/>
+          <w:bCs/>
+          <w:sz w:val="36"/>
+          <w:szCs w:val="36"/>
+        </w:rPr>
+      </w:pPr>
+      <w:r>
+        <w:rPr>
+          <w:b/>
+          <w:bCs/>
+          <w:sz w:val="36"/>
+          <w:szCs w:val="36"/>
+        </w:rPr>
+        <w:t>After the user enters a correct input, the program will continue.</w:t>
+      </w:r>
+    </w:p>
+    <w:p>
+      <w:pPr>
+        <w:rPr>
+          <w:b/>
+          <w:bCs/>
+          <w:sz w:val="36"/>
+          <w:szCs w:val="36"/>
+        </w:rPr>
+      </w:pPr>
+      <w:r>
+        <w:rPr>
+          <w:noProof/>
+        </w:rPr>
+        <w:drawing>
+          <wp:inline distT="0" distB="0" distL="0" distR="0" wp14:anchorId="4882F439" wp14:editId="16FF67C5">
+            <wp:extent cx="3790950" cy="1771650"/>
+            <wp:effectExtent l="0" t="0" r="0" b="0"/>
+            <wp:docPr id="18" name="صورة 18"/>
+            <wp:cNvGraphicFramePr>
+              <a:graphicFrameLocks xmlns:a="http://schemas.openxmlformats.org/drawingml/2006/main" noChangeAspect="1"/>
+            </wp:cNvGraphicFramePr>
+            <a:graphic xmlns:a="http://schemas.openxmlformats.org/drawingml/2006/main">
+              <a:graphicData uri="http://schemas.openxmlformats.org/drawingml/2006/picture">
+                <pic:pic xmlns:pic="http://schemas.openxmlformats.org/drawingml/2006/picture">
+                  <pic:nvPicPr>
+                    <pic:cNvPr id="1" name=""/>
+                    <pic:cNvPicPr/>
+                  </pic:nvPicPr>
+                  <pic:blipFill>
+                    <a:blip r:embed="rId21">
+                      <a:extLst>
+                        <a:ext uri="{28A0092B-C50C-407E-A947-70E740481C1C}">
+                          <a14:useLocalDpi xmlns:a14="http://schemas.microsoft.com/office/drawing/2010/main" val="0"/>
+                        </a:ext>
+                      </a:extLst>
+                    </a:blip>
+                    <a:stretch>
+                      <a:fillRect/>
+                    </a:stretch>
+                  </pic:blipFill>
+                  <pic:spPr>
+                    <a:xfrm>
+                      <a:off x="0" y="0"/>
+                      <a:ext cx="3790950" cy="1771650"/>
+                    </a:xfrm>
+                    <a:prstGeom prst="rect">
+                      <a:avLst/>
+                    </a:prstGeom>
+                  </pic:spPr>
+                </pic:pic>
+              </a:graphicData>
+            </a:graphic>
+          </wp:inline>
+        </w:drawing>
+      </w:r>
+    </w:p>
+    <w:p>
+      <w:pPr>
+        <w:rPr>
+          <w:b/>
+          <w:bCs/>
+          <w:sz w:val="36"/>
+          <w:szCs w:val="36"/>
+        </w:rPr>
+      </w:pPr>
+    </w:p>
+    <w:p>
+      <w:pPr>
+        <w:rPr>
+          <w:b/>
+          <w:bCs/>
+          <w:sz w:val="36"/>
+          <w:szCs w:val="36"/>
+        </w:rPr>
+      </w:pPr>
+    </w:p>
+    <w:p>
+      <w:pPr>
+        <w:rPr>
+          <w:b/>
+          <w:bCs/>
+          <w:sz w:val="36"/>
+          <w:szCs w:val="36"/>
+        </w:rPr>
+      </w:pPr>
+      <w:r>
+        <w:rPr>
+          <w:b/>
+          <w:bCs/>
+          <w:sz w:val="36"/>
+          <w:szCs w:val="36"/>
+        </w:rPr>
+        <w:lastRenderedPageBreak/>
+        <w:t>After that th</w:t>
+      </w:r>
+      <w:r>
+        <w:rPr>
+          <w:b/>
+          <w:bCs/>
+          <w:sz w:val="36"/>
+          <w:szCs w:val="36"/>
+        </w:rPr>
+        <w:t>e</w:t>
+      </w:r>
+      <w:r>
+        <w:rPr>
+          <w:b/>
+          <w:bCs/>
+          <w:sz w:val="36"/>
+          <w:szCs w:val="36"/>
+        </w:rPr>
+        <w:t xml:space="preserve"> main method will call another method from </w:t>
+      </w:r>
+      <w:r>
+        <w:rPr>
+          <w:b/>
+          <w:bCs/>
+          <w:color w:val="C00000"/>
+          <w:sz w:val="36"/>
+          <w:szCs w:val="36"/>
+        </w:rPr>
+        <w:t xml:space="preserve">DBUtility </w:t>
+      </w:r>
+      <w:r>
+        <w:rPr>
+          <w:b/>
+          <w:bCs/>
+          <w:sz w:val="36"/>
+          <w:szCs w:val="36"/>
+        </w:rPr>
+        <w:t xml:space="preserve">class called </w:t>
+      </w:r>
+      <w:r>
+        <w:rPr>
+          <w:b/>
+          <w:bCs/>
+          <w:color w:val="2E74B5" w:themeColor="accent5" w:themeShade="BF"/>
+          <w:sz w:val="36"/>
+          <w:szCs w:val="36"/>
+        </w:rPr>
+        <w:t>readDate</w:t>
+      </w:r>
+    </w:p>
+    <w:p>
+      <w:pPr>
+        <w:rPr>
+          <w:b/>
+          <w:bCs/>
+          <w:sz w:val="36"/>
+          <w:szCs w:val="36"/>
+        </w:rPr>
+      </w:pPr>
+      <w:r>
+        <w:rPr>
+          <w:noProof/>
+        </w:rPr>
+        <w:drawing>
+          <wp:inline distT="0" distB="0" distL="0" distR="0" wp14:anchorId="3255B8C4" wp14:editId="27DD6C0B">
+            <wp:extent cx="6858000" cy="3276600"/>
+            <wp:effectExtent l="0" t="0" r="0" b="0"/>
+            <wp:docPr id="19" name="صورة 19"/>
+            <wp:cNvGraphicFramePr>
+              <a:graphicFrameLocks xmlns:a="http://schemas.openxmlformats.org/drawingml/2006/main" noChangeAspect="1"/>
+            </wp:cNvGraphicFramePr>
+            <a:graphic xmlns:a="http://schemas.openxmlformats.org/drawingml/2006/main">
+              <a:graphicData uri="http://schemas.openxmlformats.org/drawingml/2006/picture">
+                <pic:pic xmlns:pic="http://schemas.openxmlformats.org/drawingml/2006/picture">
+                  <pic:nvPicPr>
+                    <pic:cNvPr id="1" name=""/>
+                    <pic:cNvPicPr/>
+                  </pic:nvPicPr>
+                  <pic:blipFill>
+                    <a:blip r:embed="rId22"/>
+                    <a:stretch>
+                      <a:fillRect/>
+                    </a:stretch>
+                  </pic:blipFill>
+                  <pic:spPr>
+                    <a:xfrm>
+                      <a:off x="0" y="0"/>
+                      <a:ext cx="6858000" cy="3276600"/>
+                    </a:xfrm>
+                    <a:prstGeom prst="rect">
+                      <a:avLst/>
+                    </a:prstGeom>
+                  </pic:spPr>
+                </pic:pic>
+              </a:graphicData>
+            </a:graphic>
+          </wp:inline>
+        </w:drawing>
+      </w:r>
+    </w:p>
+    <w:p>
+      <w:pPr>
+        <w:rPr>
+          <w:b/>
+          <w:bCs/>
+          <w:sz w:val="36"/>
+          <w:szCs w:val="36"/>
+        </w:rPr>
+      </w:pPr>
+      <w:r>
+        <w:rPr>
+          <w:noProof/>
+        </w:rPr>
+        <w:drawing>
+          <wp:anchor distT="0" distB="0" distL="114300" distR="114300" simplePos="0" relativeHeight="251667456" behindDoc="0" locked="0" layoutInCell="1" allowOverlap="1" wp14:anchorId="5F638557" wp14:editId="6C5AAFFC">
+            <wp:simplePos x="0" y="0"/>
+            <wp:positionH relativeFrom="page">
+              <wp:align>right</wp:align>
+            </wp:positionH>
+            <wp:positionV relativeFrom="paragraph">
+              <wp:posOffset>353060</wp:posOffset>
+            </wp:positionV>
+            <wp:extent cx="3619500" cy="1447800"/>
+            <wp:effectExtent l="0" t="0" r="0" b="0"/>
+            <wp:wrapSquare wrapText="bothSides"/>
+            <wp:docPr id="20" name="صورة 20"/>
+            <wp:cNvGraphicFramePr>
+              <a:graphicFrameLocks xmlns:a="http://schemas.openxmlformats.org/drawingml/2006/main" noChangeAspect="1"/>
+            </wp:cNvGraphicFramePr>
+            <a:graphic xmlns:a="http://schemas.openxmlformats.org/drawingml/2006/main">
+              <a:graphicData uri="http://schemas.openxmlformats.org/drawingml/2006/picture">
+                <pic:pic xmlns:pic="http://schemas.openxmlformats.org/drawingml/2006/picture">
+                  <pic:nvPicPr>
+                    <pic:cNvPr id="1" name=""/>
+                    <pic:cNvPicPr/>
+                  </pic:nvPicPr>
+                  <pic:blipFill>
+                    <a:blip r:embed="rId23">
+                      <a:extLst>
+                        <a:ext uri="{28A0092B-C50C-407E-A947-70E740481C1C}">
+                          <a14:useLocalDpi xmlns:a14="http://schemas.microsoft.com/office/drawing/2010/main" val="0"/>
+                        </a:ext>
+                      </a:extLst>
+                    </a:blip>
+                    <a:stretch>
+                      <a:fillRect/>
+                    </a:stretch>
+                  </pic:blipFill>
+                  <pic:spPr>
+                    <a:xfrm>
+                      <a:off x="0" y="0"/>
+                      <a:ext cx="3619500" cy="1447800"/>
+                    </a:xfrm>
+                    <a:prstGeom prst="rect">
+                      <a:avLst/>
+                    </a:prstGeom>
+                  </pic:spPr>
+                </pic:pic>
+              </a:graphicData>
+            </a:graphic>
+            <wp14:sizeRelH relativeFrom="page">
+              <wp14:pctWidth>0</wp14:pctWidth>
+            </wp14:sizeRelH>
+            <wp14:sizeRelV relativeFrom="page">
+              <wp14:pctHeight>0</wp14:pctHeight>
+            </wp14:sizeRelV>
+          </wp:anchor>
+        </w:drawing>
+      </w:r>
+      <w:r>
+        <w:rPr>
+          <w:b/>
+          <w:bCs/>
+          <w:sz w:val="36"/>
+          <w:szCs w:val="36"/>
+        </w:rPr>
+        <w:t xml:space="preserve">This method will ask the user to enter a date </w:t>
+      </w:r>
+      <w:r>
+        <w:rPr>
+          <w:b/>
+          <w:bCs/>
+          <w:sz w:val="36"/>
+          <w:szCs w:val="36"/>
+        </w:rPr>
+        <w:t xml:space="preserve">with </w:t>
+      </w:r>
+      <w:r>
+        <w:rPr>
+          <w:b/>
+          <w:bCs/>
+          <w:color w:val="C00000"/>
+          <w:sz w:val="36"/>
+          <w:szCs w:val="36"/>
+        </w:rPr>
+        <w:t>YYYY-MM-DD</w:t>
+      </w:r>
+      <w:r>
+        <w:rPr>
+          <w:b/>
+          <w:bCs/>
+          <w:color w:val="C00000"/>
+          <w:sz w:val="36"/>
+          <w:szCs w:val="36"/>
+        </w:rPr>
+        <w:t xml:space="preserve"> </w:t>
+      </w:r>
+      <w:r>
+        <w:rPr>
+          <w:b/>
+          <w:bCs/>
+          <w:sz w:val="36"/>
+          <w:szCs w:val="36"/>
+        </w:rPr>
+        <w:t>format and</w:t>
+      </w:r>
+      <w:r>
+        <w:rPr>
+          <w:b/>
+          <w:bCs/>
+          <w:sz w:val="36"/>
+          <w:szCs w:val="36"/>
+        </w:rPr>
+        <w:t xml:space="preserve"> if the user enter</w:t>
+      </w:r>
+      <w:r>
+        <w:rPr>
+          <w:b/>
+          <w:bCs/>
+          <w:sz w:val="36"/>
+          <w:szCs w:val="36"/>
+        </w:rPr>
+        <w:t>s</w:t>
+      </w:r>
+      <w:r>
+        <w:rPr>
+          <w:b/>
+          <w:bCs/>
+          <w:sz w:val="36"/>
+          <w:szCs w:val="36"/>
+        </w:rPr>
+        <w:t xml:space="preserve"> anything other than th</w:t>
+      </w:r>
+      <w:r>
+        <w:rPr>
+          <w:b/>
+          <w:bCs/>
+          <w:sz w:val="36"/>
+          <w:szCs w:val="36"/>
+        </w:rPr>
+        <w:t>at the program will print this message and it will ask him again for a correct date format.</w:t>
+      </w:r>
+    </w:p>
+    <w:p>
+      <w:pPr>
+        <w:rPr>
+          <w:b/>
+          <w:bCs/>
+          <w:sz w:val="36"/>
+          <w:szCs w:val="36"/>
+        </w:rPr>
+      </w:pPr>
+      <w:r>
+        <w:rPr>
+          <w:noProof/>
+        </w:rPr>
+        <w:drawing>
+          <wp:anchor distT="0" distB="0" distL="114300" distR="114300" simplePos="0" relativeHeight="251668480" behindDoc="0" locked="0" layoutInCell="1" allowOverlap="1" wp14:anchorId="07062D34" wp14:editId="13C261BE">
+            <wp:simplePos x="0" y="0"/>
+            <wp:positionH relativeFrom="page">
+              <wp:align>right</wp:align>
+            </wp:positionH>
+            <wp:positionV relativeFrom="paragraph">
+              <wp:posOffset>297815</wp:posOffset>
+            </wp:positionV>
+            <wp:extent cx="3479800" cy="1373921"/>
+            <wp:effectExtent l="0" t="0" r="6350" b="0"/>
+            <wp:wrapSquare wrapText="bothSides"/>
+            <wp:docPr id="21" name="صورة 21"/>
+            <wp:cNvGraphicFramePr>
+              <a:graphicFrameLocks xmlns:a="http://schemas.openxmlformats.org/drawingml/2006/main" noChangeAspect="1"/>
+            </wp:cNvGraphicFramePr>
+            <a:graphic xmlns:a="http://schemas.openxmlformats.org/drawingml/2006/main">
+              <a:graphicData uri="http://schemas.openxmlformats.org/drawingml/2006/picture">
+                <pic:pic xmlns:pic="http://schemas.openxmlformats.org/drawingml/2006/picture">
+                  <pic:nvPicPr>
+                    <pic:cNvPr id="1" name=""/>
+                    <pic:cNvPicPr/>
+                  </pic:nvPicPr>
+                  <pic:blipFill>
+                    <a:blip r:embed="rId24">
+                      <a:extLst>
+                        <a:ext uri="{28A0092B-C50C-407E-A947-70E740481C1C}">
+                          <a14:useLocalDpi xmlns:a14="http://schemas.microsoft.com/office/drawing/2010/main" val="0"/>
+                        </a:ext>
+                      </a:extLst>
+                    </a:blip>
+                    <a:stretch>
+                      <a:fillRect/>
+                    </a:stretch>
+                  </pic:blipFill>
+                  <pic:spPr>
+                    <a:xfrm>
+                      <a:off x="0" y="0"/>
+                      <a:ext cx="3479800" cy="1373921"/>
+                    </a:xfrm>
+                    <a:prstGeom prst="rect">
+                      <a:avLst/>
+                    </a:prstGeom>
+                  </pic:spPr>
+                </pic:pic>
+              </a:graphicData>
+            </a:graphic>
+            <wp14:sizeRelH relativeFrom="page">
+              <wp14:pctWidth>0</wp14:pctWidth>
+            </wp14:sizeRelH>
+            <wp14:sizeRelV relativeFrom="page">
+              <wp14:pctHeight>0</wp14:pctHeight>
+            </wp14:sizeRelV>
+          </wp:anchor>
+        </w:drawing>
+      </w:r>
+    </w:p>
+    <w:p>
+      <w:pPr>
+        <w:rPr>
+          <w:b/>
+          <w:bCs/>
+          <w:sz w:val="36"/>
+          <w:szCs w:val="36"/>
+        </w:rPr>
+      </w:pPr>
+      <w:r>
+        <w:rPr>
+          <w:b/>
+          <w:bCs/>
+          <w:sz w:val="36"/>
+          <w:szCs w:val="36"/>
+        </w:rPr>
+        <w:t>Also if the user entered a valid format it may be an invalid date like a month number more than 12 here what it is will like like</w:t>
+      </w:r>
+    </w:p>
+    <w:p>
+      <w:pPr>
+        <w:rPr>
+          <w:b/>
+          <w:bCs/>
+          <w:sz w:val="36"/>
+          <w:szCs w:val="36"/>
+        </w:rPr>
+      </w:pPr>
+      <w:r>
+        <w:rPr>
+          <w:noProof/>
+        </w:rPr>
+        <w:drawing>
+          <wp:anchor distT="0" distB="0" distL="114300" distR="114300" simplePos="0" relativeHeight="251669504" behindDoc="0" locked="0" layoutInCell="1" allowOverlap="1" wp14:anchorId="135BEEBE" wp14:editId="3BBE35B5">
+            <wp:simplePos x="0" y="0"/>
+            <wp:positionH relativeFrom="column">
+              <wp:posOffset>3816350</wp:posOffset>
+            </wp:positionH>
+            <wp:positionV relativeFrom="paragraph">
+              <wp:posOffset>170180</wp:posOffset>
+            </wp:positionV>
+            <wp:extent cx="3340100" cy="1503680"/>
+            <wp:effectExtent l="0" t="0" r="0" b="1270"/>
+            <wp:wrapSquare wrapText="bothSides"/>
+            <wp:docPr id="22" name="صورة 22"/>
+            <wp:cNvGraphicFramePr>
+              <a:graphicFrameLocks xmlns:a="http://schemas.openxmlformats.org/drawingml/2006/main" noChangeAspect="1"/>
+            </wp:cNvGraphicFramePr>
+            <a:graphic xmlns:a="http://schemas.openxmlformats.org/drawingml/2006/main">
+              <a:graphicData uri="http://schemas.openxmlformats.org/drawingml/2006/picture">
+                <pic:pic xmlns:pic="http://schemas.openxmlformats.org/drawingml/2006/picture">
+                  <pic:nvPicPr>
+                    <pic:cNvPr id="1" name=""/>
+                    <pic:cNvPicPr/>
+                  </pic:nvPicPr>
+                  <pic:blipFill>
+                    <a:blip r:embed="rId25">
+                      <a:extLst>
+                        <a:ext uri="{28A0092B-C50C-407E-A947-70E740481C1C}">
+                          <a14:useLocalDpi xmlns:a14="http://schemas.microsoft.com/office/drawing/2010/main" val="0"/>
+                        </a:ext>
+                      </a:extLst>
+                    </a:blip>
+                    <a:stretch>
+                      <a:fillRect/>
+                    </a:stretch>
+                  </pic:blipFill>
+                  <pic:spPr>
+                    <a:xfrm>
+                      <a:off x="0" y="0"/>
+                      <a:ext cx="3340100" cy="1503680"/>
+                    </a:xfrm>
+                    <a:prstGeom prst="rect">
+                      <a:avLst/>
+                    </a:prstGeom>
+                  </pic:spPr>
+                </pic:pic>
+              </a:graphicData>
+            </a:graphic>
+            <wp14:sizeRelH relativeFrom="page">
+              <wp14:pctWidth>0</wp14:pctWidth>
+            </wp14:sizeRelH>
+            <wp14:sizeRelV relativeFrom="page">
+              <wp14:pctHeight>0</wp14:pctHeight>
+            </wp14:sizeRelV>
+          </wp:anchor>
+        </w:drawing>
+      </w:r>
+    </w:p>
+    <w:p>
+      <w:pPr>
+        <w:rPr>
+          <w:b/>
+          <w:bCs/>
+          <w:sz w:val="36"/>
+          <w:szCs w:val="36"/>
+        </w:rPr>
+      </w:pPr>
+      <w:r>
+        <w:rPr>
+          <w:b/>
+          <w:bCs/>
+          <w:sz w:val="36"/>
+          <w:szCs w:val="36"/>
+        </w:rPr>
+        <w:t>Abd if the user entered a correct date format and it was valid the porgam will continue.</w:t>
+      </w:r>
+    </w:p>
+    <w:p>
+      <w:pPr>
+        <w:rPr>
+          <w:b/>
+          <w:bCs/>
+          <w:sz w:val="36"/>
+          <w:szCs w:val="36"/>
+        </w:rPr>
+      </w:pPr>
+    </w:p>
+    <w:p>
+      <w:pPr>
+        <w:rPr>
+          <w:b/>
+          <w:bCs/>
+          <w:sz w:val="36"/>
+          <w:szCs w:val="36"/>
+        </w:rPr>
+      </w:pPr>
+      <w:r>
+        <w:rPr>
+          <w:b/>
+          <w:bCs/>
+          <w:sz w:val="36"/>
+          <w:szCs w:val="36"/>
+        </w:rPr>
+        <w:lastRenderedPageBreak/>
+        <w:t xml:space="preserve">Last but no least the main method will call another method from the </w:t>
+      </w:r>
+      <w:r>
+        <w:rPr>
+          <w:b/>
+          <w:bCs/>
+          <w:color w:val="C00000"/>
+          <w:sz w:val="36"/>
+          <w:szCs w:val="36"/>
+        </w:rPr>
+        <w:t xml:space="preserve">DBUtility </w:t>
+      </w:r>
+      <w:r>
+        <w:rPr>
+          <w:b/>
+          <w:bCs/>
+          <w:sz w:val="36"/>
+          <w:szCs w:val="36"/>
+        </w:rPr>
+        <w:t xml:space="preserve">called </w:t>
+      </w:r>
+      <w:r>
+        <w:rPr>
+          <w:b/>
+          <w:bCs/>
+          <w:color w:val="2E74B5" w:themeColor="accent5" w:themeShade="BF"/>
+          <w:sz w:val="36"/>
+          <w:szCs w:val="36"/>
+        </w:rPr>
+        <w:t>readGPA</w:t>
+      </w:r>
+    </w:p>
+    <w:p>
+      <w:pPr>
+        <w:rPr>
+          <w:rFonts w:hint="cs"/>
+          <w:b/>
+          <w:bCs/>
+          <w:sz w:val="36"/>
+          <w:szCs w:val="36"/>
+          <w:rtl/>
+        </w:rPr>
+      </w:pPr>
+      <w:r>
+        <w:rPr>
+          <w:noProof/>
+        </w:rPr>
+        <w:drawing>
+          <wp:inline distT="0" distB="0" distL="0" distR="0" wp14:anchorId="34478084" wp14:editId="03F31269">
+            <wp:extent cx="6858000" cy="2860040"/>
+            <wp:effectExtent l="0" t="0" r="0" b="0"/>
+            <wp:docPr id="23" name="صورة 23"/>
+            <wp:cNvGraphicFramePr>
+              <a:graphicFrameLocks xmlns:a="http://schemas.openxmlformats.org/drawingml/2006/main" noChangeAspect="1"/>
+            </wp:cNvGraphicFramePr>
+            <a:graphic xmlns:a="http://schemas.openxmlformats.org/drawingml/2006/main">
+              <a:graphicData uri="http://schemas.openxmlformats.org/drawingml/2006/picture">
+                <pic:pic xmlns:pic="http://schemas.openxmlformats.org/drawingml/2006/picture">
+                  <pic:nvPicPr>
+                    <pic:cNvPr id="1" name=""/>
+                    <pic:cNvPicPr/>
+                  </pic:nvPicPr>
+                  <pic:blipFill>
+                    <a:blip r:embed="rId26"/>
+                    <a:stretch>
+                      <a:fillRect/>
+                    </a:stretch>
+                  </pic:blipFill>
+                  <pic:spPr>
+                    <a:xfrm>
+                      <a:off x="0" y="0"/>
+                      <a:ext cx="6858000" cy="2860040"/>
+                    </a:xfrm>
+                    <a:prstGeom prst="rect">
+                      <a:avLst/>
+                    </a:prstGeom>
+                  </pic:spPr>
+                </pic:pic>
+              </a:graphicData>
+            </a:graphic>
+          </wp:inline>
+        </w:drawing>
+      </w:r>
+    </w:p>
+    <w:p>
+      <w:pPr>
+        <w:rPr>
+          <w:b/>
+          <w:bCs/>
+          <w:sz w:val="36"/>
+          <w:szCs w:val="36"/>
+        </w:rPr>
+      </w:pPr>
+      <w:r>
+        <w:rPr>
+          <w:noProof/>
+        </w:rPr>
+        <w:drawing>
+          <wp:inline distT="0" distB="0" distL="0" distR="0" wp14:anchorId="419AFCE4" wp14:editId="5D82E62A">
+            <wp:extent cx="6858000" cy="2338705"/>
+            <wp:effectExtent l="0" t="0" r="0" b="4445"/>
+            <wp:docPr id="5" name="صورة 5"/>
+            <wp:cNvGraphicFramePr>
+              <a:graphicFrameLocks xmlns:a="http://schemas.openxmlformats.org/drawingml/2006/main" noChangeAspect="1"/>
+            </wp:cNvGraphicFramePr>
+            <a:graphic xmlns:a="http://schemas.openxmlformats.org/drawingml/2006/main">
+              <a:graphicData uri="http://schemas.openxmlformats.org/drawingml/2006/picture">
+                <pic:pic xmlns:pic="http://schemas.openxmlformats.org/drawingml/2006/picture">
+                  <pic:nvPicPr>
+                    <pic:cNvPr id="1" name=""/>
+                    <pic:cNvPicPr/>
+                  </pic:nvPicPr>
+                  <pic:blipFill>
+                    <a:blip r:embed="rId27"/>
+                    <a:stretch>
+                      <a:fillRect/>
+                    </a:stretch>
+                  </pic:blipFill>
+                  <pic:spPr>
+                    <a:xfrm>
+                      <a:off x="0" y="0"/>
+                      <a:ext cx="6858000" cy="2338705"/>
+                    </a:xfrm>
+                    <a:prstGeom prst="rect">
+                      <a:avLst/>
+                    </a:prstGeom>
+                  </pic:spPr>
+                </pic:pic>
+              </a:graphicData>
+            </a:graphic>
+          </wp:inline>
+        </w:drawing>
+      </w:r>
     </w:p>
     <w:p>
       <w:pPr>
@@ -2242,96 +3630,36 @@
           <w:sz w:val="36"/>
           <w:szCs w:val="36"/>
         </w:rPr>
-        <w:t>*</w:t>
-      </w:r>
-      <w:proofErr w:type="gramStart"/>
-      <w:r>
-        <w:rPr>
-          <w:b/>
-          <w:bCs/>
-          <w:sz w:val="36"/>
-          <w:szCs w:val="36"/>
-        </w:rPr>
-        <w:t>screenshot</w:t>
-      </w:r>
-      <w:proofErr w:type="gramEnd"/>
-      <w:r>
-        <w:rPr>
-          <w:b/>
-          <w:bCs/>
-          <w:sz w:val="36"/>
-          <w:szCs w:val="36"/>
-        </w:rPr>
-        <w:t xml:space="preserve"> of </w:t>
-      </w:r>
-      <w:proofErr w:type="spellStart"/>
-      <w:r>
-        <w:rPr>
-          <w:b/>
-          <w:bCs/>
-          <w:sz w:val="36"/>
-          <w:szCs w:val="36"/>
-        </w:rPr>
-        <w:t>readAllRecords</w:t>
-      </w:r>
-      <w:proofErr w:type="spellEnd"/>
-      <w:r>
-        <w:rPr>
-          <w:b/>
-          <w:bCs/>
-          <w:sz w:val="36"/>
-          <w:szCs w:val="36"/>
-        </w:rPr>
-        <w:t xml:space="preserve"> method*</w:t>
-      </w:r>
-    </w:p>
-    <w:p>
-      <w:pPr>
-        <w:rPr>
-          <w:b/>
-          <w:bCs/>
-          <w:sz w:val="36"/>
-          <w:szCs w:val="36"/>
-        </w:rPr>
-      </w:pPr>
-    </w:p>
-    <w:p>
-      <w:pPr>
-        <w:rPr>
-          <w:b/>
-          <w:bCs/>
-          <w:sz w:val="36"/>
-          <w:szCs w:val="36"/>
-        </w:rPr>
-      </w:pPr>
-      <w:r>
-        <w:rPr>
-          <w:b/>
-          <w:bCs/>
-          <w:sz w:val="36"/>
-          <w:szCs w:val="36"/>
-        </w:rPr>
-        <w:t>*</w:t>
-      </w:r>
-      <w:proofErr w:type="gramStart"/>
-      <w:r>
-        <w:rPr>
-          <w:b/>
-          <w:bCs/>
-          <w:sz w:val="36"/>
-          <w:szCs w:val="36"/>
-        </w:rPr>
-        <w:t>here</w:t>
-      </w:r>
-      <w:proofErr w:type="gramEnd"/>
-      <w:r>
-        <w:rPr>
-          <w:b/>
-          <w:bCs/>
-          <w:sz w:val="36"/>
-          <w:szCs w:val="36"/>
-        </w:rPr>
-        <w:t xml:space="preserve"> we discuss correct outputs and wrong ones and how we handled the errors within the second option*</w:t>
+        <w:t>*screenshot of readAllRecords method*</w:t>
+      </w:r>
+    </w:p>
+    <w:p>
+      <w:pPr>
+        <w:rPr>
+          <w:b/>
+          <w:bCs/>
+          <w:sz w:val="36"/>
+          <w:szCs w:val="36"/>
+        </w:rPr>
+      </w:pPr>
+    </w:p>
+    <w:p>
+      <w:pPr>
+        <w:rPr>
+          <w:b/>
+          <w:bCs/>
+          <w:sz w:val="36"/>
+          <w:szCs w:val="36"/>
+        </w:rPr>
+      </w:pPr>
+      <w:r>
+        <w:rPr>
+          <w:b/>
+          <w:bCs/>
+          <w:sz w:val="36"/>
+          <w:szCs w:val="36"/>
+        </w:rPr>
+        <w:t>*here we discuss correct outputs and wrong ones and how we handled the errors within the second option*</w:t>
       </w:r>
     </w:p>
     <w:p>
@@ -2419,76 +3747,36 @@
           <w:sz w:val="36"/>
           <w:szCs w:val="36"/>
         </w:rPr>
-        <w:t>*</w:t>
-      </w:r>
-      <w:proofErr w:type="gramStart"/>
-      <w:r>
-        <w:rPr>
-          <w:b/>
-          <w:bCs/>
-          <w:sz w:val="36"/>
-          <w:szCs w:val="36"/>
-        </w:rPr>
-        <w:t>screenshot</w:t>
-      </w:r>
-      <w:proofErr w:type="gramEnd"/>
-      <w:r>
-        <w:rPr>
-          <w:b/>
-          <w:bCs/>
-          <w:sz w:val="36"/>
-          <w:szCs w:val="36"/>
-        </w:rPr>
-        <w:t xml:space="preserve"> of search method*</w:t>
-      </w:r>
-    </w:p>
-    <w:p>
-      <w:pPr>
-        <w:rPr>
-          <w:b/>
-          <w:bCs/>
-          <w:sz w:val="36"/>
-          <w:szCs w:val="36"/>
-        </w:rPr>
-      </w:pPr>
-    </w:p>
-    <w:p>
-      <w:pPr>
-        <w:rPr>
-          <w:b/>
-          <w:bCs/>
-          <w:sz w:val="36"/>
-          <w:szCs w:val="36"/>
-        </w:rPr>
-      </w:pPr>
-      <w:r>
-        <w:rPr>
-          <w:b/>
-          <w:bCs/>
-          <w:sz w:val="36"/>
-          <w:szCs w:val="36"/>
-        </w:rPr>
-        <w:t>*</w:t>
-      </w:r>
-      <w:proofErr w:type="gramStart"/>
-      <w:r>
-        <w:rPr>
-          <w:b/>
-          <w:bCs/>
-          <w:sz w:val="36"/>
-          <w:szCs w:val="36"/>
-        </w:rPr>
-        <w:t>here</w:t>
-      </w:r>
-      <w:proofErr w:type="gramEnd"/>
-      <w:r>
-        <w:rPr>
-          <w:b/>
-          <w:bCs/>
-          <w:sz w:val="36"/>
-          <w:szCs w:val="36"/>
-        </w:rPr>
-        <w:t xml:space="preserve"> we discuss correct outputs and wrong ones and how we handled the errors within the third option*</w:t>
+        <w:t>*screenshot of search method*</w:t>
+      </w:r>
+    </w:p>
+    <w:p>
+      <w:pPr>
+        <w:rPr>
+          <w:b/>
+          <w:bCs/>
+          <w:sz w:val="36"/>
+          <w:szCs w:val="36"/>
+        </w:rPr>
+      </w:pPr>
+    </w:p>
+    <w:p>
+      <w:pPr>
+        <w:rPr>
+          <w:b/>
+          <w:bCs/>
+          <w:sz w:val="36"/>
+          <w:szCs w:val="36"/>
+        </w:rPr>
+      </w:pPr>
+      <w:r>
+        <w:rPr>
+          <w:b/>
+          <w:bCs/>
+          <w:sz w:val="36"/>
+          <w:szCs w:val="36"/>
+        </w:rPr>
+        <w:t>*here we discuss correct outputs and wrong ones and how we handled the errors within the third option*</w:t>
       </w:r>
     </w:p>
     <w:p>
@@ -2916,18 +4204,18 @@
     <w:lsdException w:name="Unresolved Mention" w:semiHidden="1" w:unhideWhenUsed="1"/>
     <w:lsdException w:name="Smart Link" w:semiHidden="1" w:unhideWhenUsed="1"/>
   </w:latentStyles>
-  <w:style w:type="paragraph" w:default="1" w:styleId="Normal">
+  <w:style w:type="paragraph" w:default="1" w:styleId="a">
     <w:name w:val="Normal"/>
     <w:qFormat/>
     <w:rsid w:val="00E30F9D"/>
   </w:style>
-  <w:style w:type="character" w:default="1" w:styleId="DefaultParagraphFont">
+  <w:style w:type="character" w:default="1" w:styleId="a0">
     <w:name w:val="Default Paragraph Font"/>
     <w:uiPriority w:val="1"/>
     <w:semiHidden/>
     <w:unhideWhenUsed/>
   </w:style>
-  <w:style w:type="table" w:default="1" w:styleId="TableNormal">
+  <w:style w:type="table" w:default="1" w:styleId="a1">
     <w:name w:val="Normal Table"/>
     <w:uiPriority w:val="99"/>
     <w:semiHidden/>
@@ -2942,7 +4230,7 @@
       </w:tblCellMar>
     </w:tblPr>
   </w:style>
-  <w:style w:type="numbering" w:default="1" w:styleId="NoList">
+  <w:style w:type="numbering" w:default="1" w:styleId="a2">
     <w:name w:val="No List"/>
     <w:uiPriority w:val="99"/>
     <w:semiHidden/>

</xml_diff>

<commit_message>
finished the report till option 3
</commit_message>
<xml_diff>
--- a/Advanced Programming Project Report.docx
+++ b/Advanced Programming Project Report.docx
@@ -677,8 +677,29 @@
                                 <w:sz w:val="36"/>
                                 <w:szCs w:val="36"/>
                               </w:rPr>
-                              <w:t xml:space="preserve">Abdulaziz Raad </w:t>
+                              <w:t xml:space="preserve">Abdulaziz </w:t>
                             </w:r>
+                            <w:proofErr w:type="spellStart"/>
+                            <w:r>
+                              <w:rPr>
+                                <w:rFonts w:asciiTheme="minorBidi" w:hAnsiTheme="minorBidi"/>
+                                <w:color w:val="FFFFFF" w:themeColor="background1"/>
+                                <w:sz w:val="36"/>
+                                <w:szCs w:val="36"/>
+                              </w:rPr>
+                              <w:t>Raad</w:t>
+                            </w:r>
+                            <w:proofErr w:type="spellEnd"/>
+                            <w:r>
+                              <w:rPr>
+                                <w:rFonts w:asciiTheme="minorBidi" w:hAnsiTheme="minorBidi"/>
+                                <w:color w:val="FFFFFF" w:themeColor="background1"/>
+                                <w:sz w:val="36"/>
+                                <w:szCs w:val="36"/>
+                              </w:rPr>
+                              <w:t xml:space="preserve"> </w:t>
+                            </w:r>
+                            <w:proofErr w:type="spellStart"/>
                             <w:proofErr w:type="gramStart"/>
                             <w:r>
                               <w:rPr>
@@ -687,7 +708,17 @@
                                 <w:sz w:val="36"/>
                                 <w:szCs w:val="36"/>
                               </w:rPr>
-                              <w:t>Alamoudi  441016500</w:t>
+                              <w:t>Alamoudi</w:t>
+                            </w:r>
+                            <w:proofErr w:type="spellEnd"/>
+                            <w:r>
+                              <w:rPr>
+                                <w:rFonts w:asciiTheme="minorBidi" w:hAnsiTheme="minorBidi"/>
+                                <w:color w:val="FFFFFF" w:themeColor="background1"/>
+                                <w:sz w:val="36"/>
+                                <w:szCs w:val="36"/>
+                              </w:rPr>
+                              <w:t xml:space="preserve">  441016500</w:t>
                             </w:r>
                             <w:proofErr w:type="gramEnd"/>
                           </w:p>
@@ -866,8 +897,29 @@
                           <w:sz w:val="36"/>
                           <w:szCs w:val="36"/>
                         </w:rPr>
-                        <w:t xml:space="preserve">Abdulaziz Raad </w:t>
+                        <w:t xml:space="preserve">Abdulaziz </w:t>
                       </w:r>
+                      <w:proofErr w:type="spellStart"/>
+                      <w:r>
+                        <w:rPr>
+                          <w:rFonts w:asciiTheme="minorBidi" w:hAnsiTheme="minorBidi"/>
+                          <w:color w:val="FFFFFF" w:themeColor="background1"/>
+                          <w:sz w:val="36"/>
+                          <w:szCs w:val="36"/>
+                        </w:rPr>
+                        <w:t>Raad</w:t>
+                      </w:r>
+                      <w:proofErr w:type="spellEnd"/>
+                      <w:r>
+                        <w:rPr>
+                          <w:rFonts w:asciiTheme="minorBidi" w:hAnsiTheme="minorBidi"/>
+                          <w:color w:val="FFFFFF" w:themeColor="background1"/>
+                          <w:sz w:val="36"/>
+                          <w:szCs w:val="36"/>
+                        </w:rPr>
+                        <w:t xml:space="preserve"> </w:t>
+                      </w:r>
+                      <w:proofErr w:type="spellStart"/>
                       <w:proofErr w:type="gramStart"/>
                       <w:r>
                         <w:rPr>
@@ -876,7 +928,17 @@
                           <w:sz w:val="36"/>
                           <w:szCs w:val="36"/>
                         </w:rPr>
-                        <w:t>Alamoudi  441016500</w:t>
+                        <w:t>Alamoudi</w:t>
+                      </w:r>
+                      <w:proofErr w:type="spellEnd"/>
+                      <w:r>
+                        <w:rPr>
+                          <w:rFonts w:asciiTheme="minorBidi" w:hAnsiTheme="minorBidi"/>
+                          <w:color w:val="FFFFFF" w:themeColor="background1"/>
+                          <w:sz w:val="36"/>
+                          <w:szCs w:val="36"/>
+                        </w:rPr>
+                        <w:t xml:space="preserve">  441016500</w:t>
                       </w:r>
                       <w:proofErr w:type="gramEnd"/>
                     </w:p>
@@ -1124,6 +1186,7 @@
         </w:rPr>
         <w:t xml:space="preserve">using </w:t>
       </w:r>
+      <w:proofErr w:type="spellStart"/>
       <w:r>
         <w:rPr>
           <w:b/>
@@ -1132,7 +1195,18 @@
           <w:sz w:val="36"/>
           <w:szCs w:val="36"/>
         </w:rPr>
-        <w:t>Netbeans IDE 12.</w:t>
+        <w:t>Netbeans</w:t>
+      </w:r>
+      <w:proofErr w:type="spellEnd"/>
+      <w:r>
+        <w:rPr>
+          <w:b/>
+          <w:bCs/>
+          <w:color w:val="C00000"/>
+          <w:sz w:val="36"/>
+          <w:szCs w:val="36"/>
+        </w:rPr>
+        <w:t xml:space="preserve"> IDE 12.</w:t>
       </w:r>
       <w:r>
         <w:rPr>
@@ -1586,6 +1660,7 @@
         </w:rPr>
         <w:t xml:space="preserve">that invokes </w:t>
       </w:r>
+      <w:proofErr w:type="spellStart"/>
       <w:r>
         <w:rPr>
           <w:b/>
@@ -1594,7 +1669,18 @@
           <w:sz w:val="36"/>
           <w:szCs w:val="36"/>
         </w:rPr>
-        <w:t xml:space="preserve">printMenu </w:t>
+        <w:t>printMenu</w:t>
+      </w:r>
+      <w:proofErr w:type="spellEnd"/>
+      <w:r>
+        <w:rPr>
+          <w:b/>
+          <w:bCs/>
+          <w:color w:val="0070C0"/>
+          <w:sz w:val="36"/>
+          <w:szCs w:val="36"/>
+        </w:rPr>
+        <w:t xml:space="preserve"> </w:t>
       </w:r>
       <w:r>
         <w:rPr>
@@ -2024,6 +2110,7 @@
         </w:rPr>
         <w:t xml:space="preserve"> we created a utility class called </w:t>
       </w:r>
+      <w:proofErr w:type="spellStart"/>
       <w:r>
         <w:rPr>
           <w:b/>
@@ -2032,7 +2119,18 @@
           <w:sz w:val="36"/>
           <w:szCs w:val="36"/>
         </w:rPr>
-        <w:t xml:space="preserve">DBUtility </w:t>
+        <w:t>DBUtility</w:t>
+      </w:r>
+      <w:proofErr w:type="spellEnd"/>
+      <w:r>
+        <w:rPr>
+          <w:b/>
+          <w:bCs/>
+          <w:color w:val="C00000"/>
+          <w:sz w:val="36"/>
+          <w:szCs w:val="36"/>
+        </w:rPr>
+        <w:t xml:space="preserve"> </w:t>
       </w:r>
       <w:r>
         <w:rPr>
@@ -2183,6 +2281,7 @@
         </w:rPr>
         <w:t xml:space="preserve"> </w:t>
       </w:r>
+      <w:proofErr w:type="spellStart"/>
       <w:r>
         <w:rPr>
           <w:b/>
@@ -2191,7 +2290,18 @@
           <w:sz w:val="36"/>
           <w:szCs w:val="36"/>
         </w:rPr>
-        <w:t xml:space="preserve">getConnection </w:t>
+        <w:t>getConnection</w:t>
+      </w:r>
+      <w:proofErr w:type="spellEnd"/>
+      <w:r>
+        <w:rPr>
+          <w:b/>
+          <w:bCs/>
+          <w:color w:val="2E74B5" w:themeColor="accent5" w:themeShade="BF"/>
+          <w:sz w:val="36"/>
+          <w:szCs w:val="36"/>
+        </w:rPr>
+        <w:t xml:space="preserve"> </w:t>
       </w:r>
       <w:r>
         <w:rPr>
@@ -2211,6 +2321,7 @@
         </w:rPr>
         <w:t xml:space="preserve"> in the </w:t>
       </w:r>
+      <w:proofErr w:type="spellStart"/>
       <w:r>
         <w:rPr>
           <w:b/>
@@ -2221,6 +2332,7 @@
         </w:rPr>
         <w:t>DBUtility</w:t>
       </w:r>
+      <w:proofErr w:type="spellEnd"/>
       <w:r>
         <w:rPr>
           <w:b/>
@@ -2636,6 +2748,7 @@
         </w:rPr>
         <w:t xml:space="preserve">The program will call a method in the </w:t>
       </w:r>
+      <w:proofErr w:type="spellStart"/>
       <w:r>
         <w:rPr>
           <w:b/>
@@ -2644,7 +2757,18 @@
           <w:sz w:val="36"/>
           <w:szCs w:val="36"/>
         </w:rPr>
-        <w:t xml:space="preserve">DBUtility </w:t>
+        <w:t>DBUtility</w:t>
+      </w:r>
+      <w:proofErr w:type="spellEnd"/>
+      <w:r>
+        <w:rPr>
+          <w:b/>
+          <w:bCs/>
+          <w:color w:val="C00000"/>
+          <w:sz w:val="36"/>
+          <w:szCs w:val="36"/>
+        </w:rPr>
+        <w:t xml:space="preserve"> </w:t>
       </w:r>
       <w:r>
         <w:rPr>
@@ -2655,6 +2779,7 @@
         </w:rPr>
         <w:t xml:space="preserve">class called </w:t>
       </w:r>
+      <w:proofErr w:type="spellStart"/>
       <w:r>
         <w:rPr>
           <w:b/>
@@ -2665,6 +2790,7 @@
         </w:rPr>
         <w:t>readName</w:t>
       </w:r>
+      <w:proofErr w:type="spellEnd"/>
       <w:r>
         <w:rPr>
           <w:b/>
@@ -2682,7 +2808,27 @@
           <w:sz w:val="36"/>
           <w:szCs w:val="36"/>
         </w:rPr>
-        <w:t>it will ask the user to enter a name between 3 characters to 40 and and it will handle the error</w:t>
+        <w:t xml:space="preserve">it will ask the user to enter a name between 3 characters to 40 and </w:t>
+      </w:r>
+      <w:proofErr w:type="spellStart"/>
+      <w:r>
+        <w:rPr>
+          <w:b/>
+          <w:bCs/>
+          <w:sz w:val="36"/>
+          <w:szCs w:val="36"/>
+        </w:rPr>
+        <w:t>and</w:t>
+      </w:r>
+      <w:proofErr w:type="spellEnd"/>
+      <w:r>
+        <w:rPr>
+          <w:b/>
+          <w:bCs/>
+          <w:sz w:val="36"/>
+          <w:szCs w:val="36"/>
+        </w:rPr>
+        <w:t xml:space="preserve"> it will handle the error</w:t>
       </w:r>
       <w:r>
         <w:rPr>
@@ -3017,6 +3163,7 @@
         </w:rPr>
         <w:t xml:space="preserve"> main method will call another method from </w:t>
       </w:r>
+      <w:proofErr w:type="spellStart"/>
       <w:r>
         <w:rPr>
           <w:b/>
@@ -3025,7 +3172,18 @@
           <w:sz w:val="36"/>
           <w:szCs w:val="36"/>
         </w:rPr>
-        <w:t xml:space="preserve">DBUtility </w:t>
+        <w:t>DBUtility</w:t>
+      </w:r>
+      <w:proofErr w:type="spellEnd"/>
+      <w:r>
+        <w:rPr>
+          <w:b/>
+          <w:bCs/>
+          <w:color w:val="C00000"/>
+          <w:sz w:val="36"/>
+          <w:szCs w:val="36"/>
+        </w:rPr>
+        <w:t xml:space="preserve"> </w:t>
       </w:r>
       <w:r>
         <w:rPr>
@@ -3036,6 +3194,7 @@
         </w:rPr>
         <w:t xml:space="preserve">class called </w:t>
       </w:r>
+      <w:proofErr w:type="spellStart"/>
       <w:r>
         <w:rPr>
           <w:b/>
@@ -3046,6 +3205,7 @@
         </w:rPr>
         <w:t>readDate</w:t>
       </w:r>
+      <w:proofErr w:type="spellEnd"/>
     </w:p>
     <w:p>
       <w:pPr>
@@ -3347,8 +3507,19 @@
           <w:sz w:val="36"/>
           <w:szCs w:val="36"/>
         </w:rPr>
-        <w:t xml:space="preserve"> if the user entered a valid format it may be an invalid date like a month number more than 12 here what it is will like like</w:t>
-      </w:r>
+        <w:t xml:space="preserve"> if the user entered a valid format it may be an invalid date like a month number more than 12 here what it is will like </w:t>
+      </w:r>
+      <w:proofErr w:type="spellStart"/>
+      <w:r>
+        <w:rPr>
+          <w:b/>
+          <w:bCs/>
+          <w:sz w:val="36"/>
+          <w:szCs w:val="36"/>
+        </w:rPr>
+        <w:t>like</w:t>
+      </w:r>
+      <w:proofErr w:type="spellEnd"/>
     </w:p>
     <w:p>
       <w:pPr>
@@ -3436,7 +3607,27 @@
           <w:sz w:val="36"/>
           <w:szCs w:val="36"/>
         </w:rPr>
-        <w:t>Abd if the user entered a correct date format and it was valid the porgam will continue.</w:t>
+        <w:t xml:space="preserve">Abd if the user entered a correct date format and it was valid the </w:t>
+      </w:r>
+      <w:proofErr w:type="spellStart"/>
+      <w:r>
+        <w:rPr>
+          <w:b/>
+          <w:bCs/>
+          <w:sz w:val="36"/>
+          <w:szCs w:val="36"/>
+        </w:rPr>
+        <w:t>porgam</w:t>
+      </w:r>
+      <w:proofErr w:type="spellEnd"/>
+      <w:r>
+        <w:rPr>
+          <w:b/>
+          <w:bCs/>
+          <w:sz w:val="36"/>
+          <w:szCs w:val="36"/>
+        </w:rPr>
+        <w:t xml:space="preserve"> will continue.</w:t>
       </w:r>
     </w:p>
     <w:p>
@@ -3497,6 +3688,7 @@
         </w:rPr>
         <w:t xml:space="preserve"> the main method will call another method from the </w:t>
       </w:r>
+      <w:proofErr w:type="spellStart"/>
       <w:r>
         <w:rPr>
           <w:b/>
@@ -3505,7 +3697,18 @@
           <w:sz w:val="36"/>
           <w:szCs w:val="36"/>
         </w:rPr>
-        <w:t xml:space="preserve">DBUtility </w:t>
+        <w:t>DBUtility</w:t>
+      </w:r>
+      <w:proofErr w:type="spellEnd"/>
+      <w:r>
+        <w:rPr>
+          <w:b/>
+          <w:bCs/>
+          <w:color w:val="C00000"/>
+          <w:sz w:val="36"/>
+          <w:szCs w:val="36"/>
+        </w:rPr>
+        <w:t xml:space="preserve"> </w:t>
       </w:r>
       <w:r>
         <w:rPr>
@@ -3516,6 +3719,7 @@
         </w:rPr>
         <w:t xml:space="preserve">called </w:t>
       </w:r>
+      <w:proofErr w:type="spellStart"/>
       <w:r>
         <w:rPr>
           <w:b/>
@@ -3526,6 +3730,7 @@
         </w:rPr>
         <w:t>readGPA</w:t>
       </w:r>
+      <w:proofErr w:type="spellEnd"/>
     </w:p>
     <w:p>
       <w:pPr>
@@ -3627,6 +3832,7 @@
         </w:rPr>
         <w:t xml:space="preserve"> we will pass all the input from the user to a method in the </w:t>
       </w:r>
+      <w:proofErr w:type="spellStart"/>
       <w:r>
         <w:rPr>
           <w:b/>
@@ -3635,7 +3841,18 @@
           <w:sz w:val="36"/>
           <w:szCs w:val="36"/>
         </w:rPr>
-        <w:t xml:space="preserve">DBUtility </w:t>
+        <w:t>DBUtility</w:t>
+      </w:r>
+      <w:proofErr w:type="spellEnd"/>
+      <w:r>
+        <w:rPr>
+          <w:b/>
+          <w:bCs/>
+          <w:color w:val="C00000"/>
+          <w:sz w:val="36"/>
+          <w:szCs w:val="36"/>
+        </w:rPr>
+        <w:t xml:space="preserve"> </w:t>
       </w:r>
       <w:r>
         <w:rPr>
@@ -3646,6 +3863,7 @@
         </w:rPr>
         <w:t xml:space="preserve">class called </w:t>
       </w:r>
+      <w:proofErr w:type="spellStart"/>
       <w:r>
         <w:rPr>
           <w:b/>
@@ -3656,6 +3874,7 @@
         </w:rPr>
         <w:t>addRercord</w:t>
       </w:r>
+      <w:proofErr w:type="spellEnd"/>
       <w:r>
         <w:rPr>
           <w:b/>
@@ -3907,21 +4126,74 @@
           <w:sz w:val="36"/>
           <w:szCs w:val="36"/>
         </w:rPr>
-        <w:t>Option #</w:t>
-      </w:r>
-      <w:r>
-        <w:rPr>
-          <w:b/>
-          <w:bCs/>
-          <w:sz w:val="36"/>
-          <w:szCs w:val="36"/>
-        </w:rPr>
-        <w:t>2</w:t>
-      </w:r>
-      <w:r>
-        <w:rPr>
-          <w:b/>
-          <w:bCs/>
+        <w:t>Option #2 retrieve all records:</w:t>
+      </w:r>
+    </w:p>
+    <w:p>
+      <w:pPr>
+        <w:rPr>
+          <w:b/>
+          <w:bCs/>
+          <w:sz w:val="36"/>
+          <w:szCs w:val="36"/>
+        </w:rPr>
+      </w:pPr>
+    </w:p>
+    <w:p>
+      <w:pPr>
+        <w:rPr>
+          <w:b/>
+          <w:bCs/>
+          <w:sz w:val="36"/>
+          <w:szCs w:val="36"/>
+        </w:rPr>
+      </w:pPr>
+      <w:r>
+        <w:rPr>
+          <w:b/>
+          <w:bCs/>
+          <w:sz w:val="36"/>
+          <w:szCs w:val="36"/>
+        </w:rPr>
+        <w:t xml:space="preserve">The program will call a method in the </w:t>
+      </w:r>
+      <w:proofErr w:type="spellStart"/>
+      <w:r>
+        <w:rPr>
+          <w:b/>
+          <w:bCs/>
+          <w:color w:val="C00000"/>
+          <w:sz w:val="36"/>
+          <w:szCs w:val="36"/>
+        </w:rPr>
+        <w:t>DBUt</w:t>
+      </w:r>
+      <w:r>
+        <w:rPr>
+          <w:b/>
+          <w:bCs/>
+          <w:color w:val="C00000"/>
+          <w:sz w:val="36"/>
+          <w:szCs w:val="36"/>
+        </w:rPr>
+        <w:t>i</w:t>
+      </w:r>
+      <w:r>
+        <w:rPr>
+          <w:b/>
+          <w:bCs/>
+          <w:color w:val="C00000"/>
+          <w:sz w:val="36"/>
+          <w:szCs w:val="36"/>
+        </w:rPr>
+        <w:t>lity</w:t>
+      </w:r>
+      <w:proofErr w:type="spellEnd"/>
+      <w:r>
+        <w:rPr>
+          <w:b/>
+          <w:bCs/>
+          <w:color w:val="C00000"/>
           <w:sz w:val="36"/>
           <w:szCs w:val="36"/>
         </w:rPr>
@@ -3934,85 +4206,9 @@
           <w:sz w:val="36"/>
           <w:szCs w:val="36"/>
         </w:rPr>
-        <w:t>retrieve all records</w:t>
-      </w:r>
-      <w:r>
-        <w:rPr>
-          <w:b/>
-          <w:bCs/>
-          <w:sz w:val="36"/>
-          <w:szCs w:val="36"/>
-        </w:rPr>
-        <w:t>:</w:t>
-      </w:r>
-    </w:p>
-    <w:p>
-      <w:pPr>
-        <w:rPr>
-          <w:b/>
-          <w:bCs/>
-          <w:sz w:val="36"/>
-          <w:szCs w:val="36"/>
-        </w:rPr>
-      </w:pPr>
-    </w:p>
-    <w:p>
-      <w:pPr>
-        <w:rPr>
-          <w:b/>
-          <w:bCs/>
-          <w:sz w:val="36"/>
-          <w:szCs w:val="36"/>
-        </w:rPr>
-      </w:pPr>
-      <w:r>
-        <w:rPr>
-          <w:b/>
-          <w:bCs/>
-          <w:sz w:val="36"/>
-          <w:szCs w:val="36"/>
-        </w:rPr>
-        <w:t xml:space="preserve">The program will call a method in the </w:t>
-      </w:r>
-      <w:r>
-        <w:rPr>
-          <w:b/>
-          <w:bCs/>
-          <w:color w:val="C00000"/>
-          <w:sz w:val="36"/>
-          <w:szCs w:val="36"/>
-        </w:rPr>
-        <w:t>DBUt</w:t>
-      </w:r>
-      <w:r>
-        <w:rPr>
-          <w:b/>
-          <w:bCs/>
-          <w:color w:val="C00000"/>
-          <w:sz w:val="36"/>
-          <w:szCs w:val="36"/>
-        </w:rPr>
-        <w:t>i</w:t>
-      </w:r>
-      <w:r>
-        <w:rPr>
-          <w:b/>
-          <w:bCs/>
-          <w:color w:val="C00000"/>
-          <w:sz w:val="36"/>
-          <w:szCs w:val="36"/>
-        </w:rPr>
-        <w:t xml:space="preserve">lity </w:t>
-      </w:r>
-      <w:r>
-        <w:rPr>
-          <w:b/>
-          <w:bCs/>
-          <w:sz w:val="36"/>
-          <w:szCs w:val="36"/>
-        </w:rPr>
         <w:t xml:space="preserve">class called </w:t>
       </w:r>
+      <w:proofErr w:type="spellStart"/>
       <w:r>
         <w:rPr>
           <w:b/>
@@ -4023,6 +4219,7 @@
         </w:rPr>
         <w:t>readAllRecords</w:t>
       </w:r>
+      <w:proofErr w:type="spellEnd"/>
       <w:r>
         <w:rPr>
           <w:b/>
@@ -4049,7 +4246,27 @@
           <w:sz w:val="36"/>
           <w:szCs w:val="36"/>
         </w:rPr>
-        <w:t xml:space="preserve"> print the all students records in the database.</w:t>
+        <w:t xml:space="preserve"> </w:t>
+      </w:r>
+      <w:proofErr w:type="gramStart"/>
+      <w:r>
+        <w:rPr>
+          <w:b/>
+          <w:bCs/>
+          <w:sz w:val="36"/>
+          <w:szCs w:val="36"/>
+        </w:rPr>
+        <w:t>print</w:t>
+      </w:r>
+      <w:proofErr w:type="gramEnd"/>
+      <w:r>
+        <w:rPr>
+          <w:b/>
+          <w:bCs/>
+          <w:sz w:val="36"/>
+          <w:szCs w:val="36"/>
+        </w:rPr>
+        <w:t xml:space="preserve"> the all students records in the database.</w:t>
       </w:r>
     </w:p>
     <w:p>
@@ -4127,53 +4344,50 @@
         <w:rPr>
           <w:b/>
           <w:bCs/>
-          <w:color w:val="70AD47" w:themeColor="accent6"/>
-          <w:sz w:val="36"/>
-          <w:szCs w:val="36"/>
-        </w:rPr>
-      </w:pPr>
-      <w:r>
-        <w:rPr>
-          <w:b/>
-          <w:bCs/>
-          <w:color w:val="70AD47" w:themeColor="accent6"/>
-          <w:sz w:val="36"/>
-          <w:szCs w:val="36"/>
-        </w:rPr>
-        <w:t>*</w:t>
-      </w:r>
-      <w:proofErr w:type="gramStart"/>
-      <w:r>
-        <w:rPr>
-          <w:b/>
-          <w:bCs/>
-          <w:color w:val="70AD47" w:themeColor="accent6"/>
-          <w:sz w:val="36"/>
-          <w:szCs w:val="36"/>
-        </w:rPr>
-        <w:t>screenshot</w:t>
-      </w:r>
-      <w:proofErr w:type="gramEnd"/>
-      <w:r>
-        <w:rPr>
-          <w:b/>
-          <w:bCs/>
-          <w:color w:val="70AD47" w:themeColor="accent6"/>
-          <w:sz w:val="36"/>
-          <w:szCs w:val="36"/>
-        </w:rPr>
-        <w:t xml:space="preserve"> of the output*</w:t>
-      </w:r>
-    </w:p>
-    <w:p>
-      <w:pPr>
-        <w:rPr>
-          <w:b/>
-          <w:bCs/>
-          <w:sz w:val="36"/>
-          <w:szCs w:val="36"/>
-        </w:rPr>
-      </w:pPr>
+          <w:sz w:val="36"/>
+          <w:szCs w:val="36"/>
+        </w:rPr>
+      </w:pPr>
+      <w:r>
+        <w:rPr>
+          <w:noProof/>
+        </w:rPr>
+        <w:drawing>
+          <wp:inline distT="0" distB="0" distL="0" distR="0" wp14:anchorId="1F177412" wp14:editId="61CC9494">
+            <wp:extent cx="6696075" cy="1552575"/>
+            <wp:effectExtent l="0" t="0" r="9525" b="9525"/>
+            <wp:docPr id="28" name="صورة 28"/>
+            <wp:cNvGraphicFramePr>
+              <a:graphicFrameLocks xmlns:a="http://schemas.openxmlformats.org/drawingml/2006/main" noChangeAspect="1"/>
+            </wp:cNvGraphicFramePr>
+            <a:graphic xmlns:a="http://schemas.openxmlformats.org/drawingml/2006/main">
+              <a:graphicData uri="http://schemas.openxmlformats.org/drawingml/2006/picture">
+                <pic:pic xmlns:pic="http://schemas.openxmlformats.org/drawingml/2006/picture">
+                  <pic:nvPicPr>
+                    <pic:cNvPr id="1" name=""/>
+                    <pic:cNvPicPr/>
+                  </pic:nvPicPr>
+                  <pic:blipFill>
+                    <a:blip r:embed="rId30"/>
+                    <a:stretch>
+                      <a:fillRect/>
+                    </a:stretch>
+                  </pic:blipFill>
+                  <pic:spPr>
+                    <a:xfrm>
+                      <a:off x="0" y="0"/>
+                      <a:ext cx="6696075" cy="1552575"/>
+                    </a:xfrm>
+                    <a:prstGeom prst="rect">
+                      <a:avLst/>
+                    </a:prstGeom>
+                  </pic:spPr>
+                </pic:pic>
+              </a:graphicData>
+            </a:graphic>
+          </wp:inline>
+        </w:drawing>
+      </w:r>
       <w:r>
         <w:rPr>
           <w:b/>
@@ -4189,99 +4403,6 @@
         <w:rPr>
           <w:b/>
           <w:bCs/>
-          <w:color w:val="70AD47" w:themeColor="accent6"/>
-          <w:sz w:val="36"/>
-          <w:szCs w:val="36"/>
-        </w:rPr>
-      </w:pPr>
-      <w:r>
-        <w:rPr>
-          <w:b/>
-          <w:bCs/>
-          <w:color w:val="70AD47" w:themeColor="accent6"/>
-          <w:sz w:val="36"/>
-          <w:szCs w:val="36"/>
-        </w:rPr>
-        <w:t>*</w:t>
-      </w:r>
-      <w:proofErr w:type="gramStart"/>
-      <w:r>
-        <w:rPr>
-          <w:b/>
-          <w:bCs/>
-          <w:color w:val="70AD47" w:themeColor="accent6"/>
-          <w:sz w:val="36"/>
-          <w:szCs w:val="36"/>
-        </w:rPr>
-        <w:t>screenshot</w:t>
-      </w:r>
-      <w:proofErr w:type="gramEnd"/>
-      <w:r>
-        <w:rPr>
-          <w:b/>
-          <w:bCs/>
-          <w:color w:val="70AD47" w:themeColor="accent6"/>
-          <w:sz w:val="36"/>
-          <w:szCs w:val="36"/>
-        </w:rPr>
-        <w:t xml:space="preserve"> of the output*</w:t>
-      </w:r>
-    </w:p>
-    <w:p>
-      <w:pPr>
-        <w:rPr>
-          <w:b/>
-          <w:bCs/>
-          <w:sz w:val="36"/>
-          <w:szCs w:val="36"/>
-        </w:rPr>
-      </w:pPr>
-    </w:p>
-    <w:p>
-      <w:pPr>
-        <w:rPr>
-          <w:b/>
-          <w:bCs/>
-          <w:sz w:val="36"/>
-          <w:szCs w:val="36"/>
-        </w:rPr>
-      </w:pPr>
-    </w:p>
-    <w:p>
-      <w:pPr>
-        <w:rPr>
-          <w:b/>
-          <w:bCs/>
-          <w:sz w:val="36"/>
-          <w:szCs w:val="36"/>
-        </w:rPr>
-      </w:pPr>
-    </w:p>
-    <w:p>
-      <w:pPr>
-        <w:rPr>
-          <w:b/>
-          <w:bCs/>
-          <w:sz w:val="36"/>
-          <w:szCs w:val="36"/>
-        </w:rPr>
-      </w:pPr>
-    </w:p>
-    <w:p>
-      <w:pPr>
-        <w:rPr>
-          <w:b/>
-          <w:bCs/>
-          <w:sz w:val="36"/>
-          <w:szCs w:val="36"/>
-        </w:rPr>
-      </w:pPr>
-    </w:p>
-    <w:p>
-      <w:pPr>
-        <w:rPr>
-          <w:b/>
-          <w:bCs/>
           <w:sz w:val="36"/>
           <w:szCs w:val="36"/>
         </w:rPr>
@@ -4290,7 +4411,96 @@
         <w:rPr>
           <w:noProof/>
         </w:rPr>
-        <w:lastRenderedPageBreak/>
+        <w:drawing>
+          <wp:inline distT="0" distB="0" distL="0" distR="0" wp14:anchorId="4F88A0B0" wp14:editId="1F959577">
+            <wp:extent cx="6723289" cy="1028700"/>
+            <wp:effectExtent l="0" t="0" r="1905" b="0"/>
+            <wp:docPr id="29" name="صورة 29"/>
+            <wp:cNvGraphicFramePr>
+              <a:graphicFrameLocks xmlns:a="http://schemas.openxmlformats.org/drawingml/2006/main" noChangeAspect="1"/>
+            </wp:cNvGraphicFramePr>
+            <a:graphic xmlns:a="http://schemas.openxmlformats.org/drawingml/2006/main">
+              <a:graphicData uri="http://schemas.openxmlformats.org/drawingml/2006/picture">
+                <pic:pic xmlns:pic="http://schemas.openxmlformats.org/drawingml/2006/picture">
+                  <pic:nvPicPr>
+                    <pic:cNvPr id="1" name=""/>
+                    <pic:cNvPicPr/>
+                  </pic:nvPicPr>
+                  <pic:blipFill>
+                    <a:blip r:embed="rId31"/>
+                    <a:stretch>
+                      <a:fillRect/>
+                    </a:stretch>
+                  </pic:blipFill>
+                  <pic:spPr>
+                    <a:xfrm>
+                      <a:off x="0" y="0"/>
+                      <a:ext cx="6729985" cy="1029724"/>
+                    </a:xfrm>
+                    <a:prstGeom prst="rect">
+                      <a:avLst/>
+                    </a:prstGeom>
+                  </pic:spPr>
+                </pic:pic>
+              </a:graphicData>
+            </a:graphic>
+          </wp:inline>
+        </w:drawing>
+      </w:r>
+    </w:p>
+    <w:p>
+      <w:pPr>
+        <w:rPr>
+          <w:b/>
+          <w:bCs/>
+          <w:sz w:val="36"/>
+          <w:szCs w:val="36"/>
+        </w:rPr>
+      </w:pPr>
+    </w:p>
+    <w:p>
+      <w:pPr>
+        <w:rPr>
+          <w:b/>
+          <w:bCs/>
+          <w:sz w:val="36"/>
+          <w:szCs w:val="36"/>
+        </w:rPr>
+      </w:pPr>
+    </w:p>
+    <w:p>
+      <w:pPr>
+        <w:rPr>
+          <w:b/>
+          <w:bCs/>
+          <w:sz w:val="36"/>
+          <w:szCs w:val="36"/>
+        </w:rPr>
+      </w:pPr>
+    </w:p>
+    <w:p>
+      <w:pPr>
+        <w:rPr>
+          <w:b/>
+          <w:bCs/>
+          <w:sz w:val="36"/>
+          <w:szCs w:val="36"/>
+        </w:rPr>
+      </w:pPr>
+    </w:p>
+    <w:p>
+      <w:pPr>
+        <w:rPr>
+          <w:b/>
+          <w:bCs/>
+          <w:sz w:val="36"/>
+          <w:szCs w:val="36"/>
+        </w:rPr>
+      </w:pPr>
+      <w:r>
+        <w:rPr>
+          <w:noProof/>
+        </w:rPr>
         <w:drawing>
           <wp:anchor distT="0" distB="0" distL="114300" distR="114300" simplePos="0" relativeHeight="251671552" behindDoc="0" locked="0" layoutInCell="1" allowOverlap="1" wp14:anchorId="091C885B" wp14:editId="7E347BAD">
             <wp:simplePos x="0" y="0"/>
@@ -4315,7 +4525,7 @@
                     <pic:cNvPicPr/>
                   </pic:nvPicPr>
                   <pic:blipFill>
-                    <a:blip r:embed="rId30">
+                    <a:blip r:embed="rId32">
                       <a:extLst>
                         <a:ext uri="{28A0092B-C50C-407E-A947-70E740481C1C}">
                           <a14:useLocalDpi xmlns:a14="http://schemas.microsoft.com/office/drawing/2010/main" val="0"/>
@@ -4354,21 +4564,74 @@
           <w:sz w:val="36"/>
           <w:szCs w:val="36"/>
         </w:rPr>
-        <w:t>Option #</w:t>
-      </w:r>
-      <w:r>
-        <w:rPr>
-          <w:b/>
-          <w:bCs/>
-          <w:sz w:val="36"/>
-          <w:szCs w:val="36"/>
-        </w:rPr>
-        <w:t>3</w:t>
-      </w:r>
-      <w:r>
-        <w:rPr>
-          <w:b/>
-          <w:bCs/>
+        <w:t>Option #3 search by name:</w:t>
+      </w:r>
+    </w:p>
+    <w:p>
+      <w:pPr>
+        <w:rPr>
+          <w:b/>
+          <w:bCs/>
+          <w:sz w:val="36"/>
+          <w:szCs w:val="36"/>
+        </w:rPr>
+      </w:pPr>
+    </w:p>
+    <w:p>
+      <w:pPr>
+        <w:rPr>
+          <w:b/>
+          <w:bCs/>
+          <w:sz w:val="36"/>
+          <w:szCs w:val="36"/>
+        </w:rPr>
+      </w:pPr>
+      <w:r>
+        <w:rPr>
+          <w:b/>
+          <w:bCs/>
+          <w:sz w:val="36"/>
+          <w:szCs w:val="36"/>
+        </w:rPr>
+        <w:t xml:space="preserve">The program will call </w:t>
+      </w:r>
+      <w:proofErr w:type="gramStart"/>
+      <w:r>
+        <w:rPr>
+          <w:b/>
+          <w:bCs/>
+          <w:sz w:val="36"/>
+          <w:szCs w:val="36"/>
+        </w:rPr>
+        <w:t>a two methods</w:t>
+      </w:r>
+      <w:proofErr w:type="gramEnd"/>
+      <w:r>
+        <w:rPr>
+          <w:b/>
+          <w:bCs/>
+          <w:sz w:val="36"/>
+          <w:szCs w:val="36"/>
+        </w:rPr>
+        <w:t xml:space="preserve"> from the </w:t>
+      </w:r>
+      <w:proofErr w:type="spellStart"/>
+      <w:r>
+        <w:rPr>
+          <w:b/>
+          <w:bCs/>
+          <w:color w:val="C00000"/>
+          <w:sz w:val="36"/>
+          <w:szCs w:val="36"/>
+        </w:rPr>
+        <w:t>DBUtility</w:t>
+      </w:r>
+      <w:proofErr w:type="spellEnd"/>
+      <w:r>
+        <w:rPr>
+          <w:b/>
+          <w:bCs/>
+          <w:color w:val="C00000"/>
           <w:sz w:val="36"/>
           <w:szCs w:val="36"/>
         </w:rPr>
@@ -4381,85 +4644,9 @@
           <w:sz w:val="36"/>
           <w:szCs w:val="36"/>
         </w:rPr>
-        <w:t>search by name</w:t>
-      </w:r>
-      <w:r>
-        <w:rPr>
-          <w:b/>
-          <w:bCs/>
-          <w:sz w:val="36"/>
-          <w:szCs w:val="36"/>
-        </w:rPr>
-        <w:t>:</w:t>
-      </w:r>
-    </w:p>
-    <w:p>
-      <w:pPr>
-        <w:rPr>
-          <w:b/>
-          <w:bCs/>
-          <w:sz w:val="36"/>
-          <w:szCs w:val="36"/>
-        </w:rPr>
-      </w:pPr>
-    </w:p>
-    <w:p>
-      <w:pPr>
-        <w:rPr>
-          <w:b/>
-          <w:bCs/>
-          <w:sz w:val="36"/>
-          <w:szCs w:val="36"/>
-        </w:rPr>
-      </w:pPr>
-      <w:r>
-        <w:rPr>
-          <w:b/>
-          <w:bCs/>
-          <w:sz w:val="36"/>
-          <w:szCs w:val="36"/>
-        </w:rPr>
-        <w:t xml:space="preserve">The program will call </w:t>
-      </w:r>
-      <w:proofErr w:type="gramStart"/>
-      <w:r>
-        <w:rPr>
-          <w:b/>
-          <w:bCs/>
-          <w:sz w:val="36"/>
-          <w:szCs w:val="36"/>
-        </w:rPr>
-        <w:t>a two methods</w:t>
-      </w:r>
-      <w:proofErr w:type="gramEnd"/>
-      <w:r>
-        <w:rPr>
-          <w:b/>
-          <w:bCs/>
-          <w:sz w:val="36"/>
-          <w:szCs w:val="36"/>
-        </w:rPr>
-        <w:t xml:space="preserve"> from the </w:t>
-      </w:r>
-      <w:r>
-        <w:rPr>
-          <w:b/>
-          <w:bCs/>
-          <w:color w:val="C00000"/>
-          <w:sz w:val="36"/>
-          <w:szCs w:val="36"/>
-        </w:rPr>
-        <w:t xml:space="preserve">DBUtility </w:t>
-      </w:r>
-      <w:r>
-        <w:rPr>
-          <w:b/>
-          <w:bCs/>
-          <w:sz w:val="36"/>
-          <w:szCs w:val="36"/>
-        </w:rPr>
         <w:t xml:space="preserve">class </w:t>
       </w:r>
+      <w:proofErr w:type="spellStart"/>
       <w:r>
         <w:rPr>
           <w:b/>
@@ -4468,7 +4655,18 @@
           <w:sz w:val="36"/>
           <w:szCs w:val="36"/>
         </w:rPr>
-        <w:t xml:space="preserve">readName </w:t>
+        <w:t>readName</w:t>
+      </w:r>
+      <w:proofErr w:type="spellEnd"/>
+      <w:r>
+        <w:rPr>
+          <w:b/>
+          <w:bCs/>
+          <w:color w:val="2E74B5" w:themeColor="accent5" w:themeShade="BF"/>
+          <w:sz w:val="36"/>
+          <w:szCs w:val="36"/>
+        </w:rPr>
+        <w:t xml:space="preserve"> </w:t>
       </w:r>
       <w:r>
         <w:rPr>
@@ -4479,6 +4677,7 @@
         </w:rPr>
         <w:t xml:space="preserve">like in the first option to ask the user to enter a name to search for in the database then pass that name to the </w:t>
       </w:r>
+      <w:proofErr w:type="spellStart"/>
       <w:r>
         <w:rPr>
           <w:b/>
@@ -4487,7 +4686,18 @@
           <w:sz w:val="36"/>
           <w:szCs w:val="36"/>
         </w:rPr>
-        <w:t xml:space="preserve">searchByName </w:t>
+        <w:t>searchByName</w:t>
+      </w:r>
+      <w:proofErr w:type="spellEnd"/>
+      <w:r>
+        <w:rPr>
+          <w:b/>
+          <w:bCs/>
+          <w:color w:val="2E74B5" w:themeColor="accent5" w:themeShade="BF"/>
+          <w:sz w:val="36"/>
+          <w:szCs w:val="36"/>
+        </w:rPr>
+        <w:t xml:space="preserve"> </w:t>
       </w:r>
       <w:r>
         <w:rPr>
@@ -4528,7 +4738,7 @@
                     <pic:cNvPicPr/>
                   </pic:nvPicPr>
                   <pic:blipFill>
-                    <a:blip r:embed="rId31"/>
+                    <a:blip r:embed="rId33"/>
                     <a:stretch>
                       <a:fillRect/>
                     </a:stretch>
@@ -4567,130 +4777,156 @@
         </w:rPr>
         <w:t>This method run query in database with name entered from the user and search for any record that has the name within it then print every record that matched the criteria.</w:t>
       </w:r>
-    </w:p>
-    <w:p>
-      <w:pPr>
-        <w:rPr>
-          <w:b/>
-          <w:bCs/>
-          <w:color w:val="70AD47" w:themeColor="accent6"/>
-          <w:sz w:val="36"/>
-          <w:szCs w:val="36"/>
-        </w:rPr>
-      </w:pPr>
-      <w:r>
-        <w:rPr>
-          <w:b/>
-          <w:bCs/>
-          <w:color w:val="70AD47" w:themeColor="accent6"/>
-          <w:sz w:val="36"/>
-          <w:szCs w:val="36"/>
-        </w:rPr>
-        <w:t>*</w:t>
+      <w:r>
+        <w:rPr>
+          <w:noProof/>
+        </w:rPr>
+        <w:t xml:space="preserve"> </w:t>
+      </w:r>
+      <w:r>
+        <w:rPr>
+          <w:noProof/>
+        </w:rPr>
+        <w:drawing>
+          <wp:inline distT="0" distB="0" distL="0" distR="0" wp14:anchorId="77F7E3A3" wp14:editId="7BE4EA7C">
+            <wp:extent cx="4305300" cy="1040130"/>
+            <wp:effectExtent l="0" t="0" r="0" b="7620"/>
+            <wp:docPr id="30" name="صورة 30"/>
+            <wp:cNvGraphicFramePr>
+              <a:graphicFrameLocks xmlns:a="http://schemas.openxmlformats.org/drawingml/2006/main" noChangeAspect="1"/>
+            </wp:cNvGraphicFramePr>
+            <a:graphic xmlns:a="http://schemas.openxmlformats.org/drawingml/2006/main">
+              <a:graphicData uri="http://schemas.openxmlformats.org/drawingml/2006/picture">
+                <pic:pic xmlns:pic="http://schemas.openxmlformats.org/drawingml/2006/picture">
+                  <pic:nvPicPr>
+                    <pic:cNvPr id="1" name=""/>
+                    <pic:cNvPicPr/>
+                  </pic:nvPicPr>
+                  <pic:blipFill>
+                    <a:blip r:embed="rId34">
+                      <a:extLst>
+                        <a:ext uri="{28A0092B-C50C-407E-A947-70E740481C1C}">
+                          <a14:useLocalDpi xmlns:a14="http://schemas.microsoft.com/office/drawing/2010/main" val="0"/>
+                        </a:ext>
+                      </a:extLst>
+                    </a:blip>
+                    <a:stretch>
+                      <a:fillRect/>
+                    </a:stretch>
+                  </pic:blipFill>
+                  <pic:spPr>
+                    <a:xfrm>
+                      <a:off x="0" y="0"/>
+                      <a:ext cx="4305300" cy="1040130"/>
+                    </a:xfrm>
+                    <a:prstGeom prst="rect">
+                      <a:avLst/>
+                    </a:prstGeom>
+                  </pic:spPr>
+                </pic:pic>
+              </a:graphicData>
+            </a:graphic>
+          </wp:inline>
+        </w:drawing>
+      </w:r>
+    </w:p>
+    <w:p>
+      <w:pPr>
+        <w:rPr>
+          <w:b/>
+          <w:bCs/>
+          <w:sz w:val="36"/>
+          <w:szCs w:val="36"/>
+        </w:rPr>
+      </w:pPr>
+      <w:r>
+        <w:rPr>
+          <w:noProof/>
+        </w:rPr>
+        <w:drawing>
+          <wp:anchor distT="0" distB="0" distL="114300" distR="114300" simplePos="0" relativeHeight="251672576" behindDoc="0" locked="0" layoutInCell="1" allowOverlap="1" wp14:anchorId="3E8FFD83" wp14:editId="7C3D30CA">
+            <wp:simplePos x="0" y="0"/>
+            <wp:positionH relativeFrom="page">
+              <wp:align>right</wp:align>
+            </wp:positionH>
+            <wp:positionV relativeFrom="paragraph">
+              <wp:posOffset>5080</wp:posOffset>
+            </wp:positionV>
+            <wp:extent cx="3608070" cy="717550"/>
+            <wp:effectExtent l="0" t="0" r="0" b="6350"/>
+            <wp:wrapSquare wrapText="bothSides"/>
+            <wp:docPr id="32" name="صورة 32"/>
+            <wp:cNvGraphicFramePr>
+              <a:graphicFrameLocks xmlns:a="http://schemas.openxmlformats.org/drawingml/2006/main" noChangeAspect="1"/>
+            </wp:cNvGraphicFramePr>
+            <a:graphic xmlns:a="http://schemas.openxmlformats.org/drawingml/2006/main">
+              <a:graphicData uri="http://schemas.openxmlformats.org/drawingml/2006/picture">
+                <pic:pic xmlns:pic="http://schemas.openxmlformats.org/drawingml/2006/picture">
+                  <pic:nvPicPr>
+                    <pic:cNvPr id="1" name=""/>
+                    <pic:cNvPicPr/>
+                  </pic:nvPicPr>
+                  <pic:blipFill>
+                    <a:blip r:embed="rId35">
+                      <a:extLst>
+                        <a:ext uri="{28A0092B-C50C-407E-A947-70E740481C1C}">
+                          <a14:useLocalDpi xmlns:a14="http://schemas.microsoft.com/office/drawing/2010/main" val="0"/>
+                        </a:ext>
+                      </a:extLst>
+                    </a:blip>
+                    <a:stretch>
+                      <a:fillRect/>
+                    </a:stretch>
+                  </pic:blipFill>
+                  <pic:spPr>
+                    <a:xfrm>
+                      <a:off x="0" y="0"/>
+                      <a:ext cx="3608070" cy="717550"/>
+                    </a:xfrm>
+                    <a:prstGeom prst="rect">
+                      <a:avLst/>
+                    </a:prstGeom>
+                  </pic:spPr>
+                </pic:pic>
+              </a:graphicData>
+            </a:graphic>
+            <wp14:sizeRelH relativeFrom="page">
+              <wp14:pctWidth>0</wp14:pctWidth>
+            </wp14:sizeRelH>
+            <wp14:sizeRelV relativeFrom="page">
+              <wp14:pctHeight>0</wp14:pctHeight>
+            </wp14:sizeRelV>
+          </wp:anchor>
+        </w:drawing>
+      </w:r>
+      <w:r>
+        <w:rPr>
+          <w:b/>
+          <w:bCs/>
+          <w:sz w:val="36"/>
+          <w:szCs w:val="36"/>
+        </w:rPr>
+        <w:t xml:space="preserve">if there </w:t>
       </w:r>
       <w:proofErr w:type="gramStart"/>
       <w:r>
         <w:rPr>
           <w:b/>
           <w:bCs/>
-          <w:color w:val="70AD47" w:themeColor="accent6"/>
-          <w:sz w:val="36"/>
-          <w:szCs w:val="36"/>
-        </w:rPr>
-        <w:t>screenshot</w:t>
+          <w:sz w:val="36"/>
+          <w:szCs w:val="36"/>
+        </w:rPr>
+        <w:t>was</w:t>
       </w:r>
       <w:proofErr w:type="gramEnd"/>
       <w:r>
         <w:rPr>
           <w:b/>
           <w:bCs/>
-          <w:color w:val="70AD47" w:themeColor="accent6"/>
-          <w:sz w:val="36"/>
-          <w:szCs w:val="36"/>
-        </w:rPr>
-        <w:t xml:space="preserve"> of output*</w:t>
-      </w:r>
-    </w:p>
-    <w:p>
-      <w:pPr>
-        <w:rPr>
-          <w:b/>
-          <w:bCs/>
-          <w:sz w:val="36"/>
-          <w:szCs w:val="36"/>
-        </w:rPr>
-      </w:pPr>
-      <w:r>
-        <w:rPr>
-          <w:b/>
-          <w:bCs/>
-          <w:sz w:val="36"/>
-          <w:szCs w:val="36"/>
-        </w:rPr>
-        <w:t xml:space="preserve">if there </w:t>
-      </w:r>
-      <w:proofErr w:type="gramStart"/>
-      <w:r>
-        <w:rPr>
-          <w:b/>
-          <w:bCs/>
-          <w:sz w:val="36"/>
-          <w:szCs w:val="36"/>
-        </w:rPr>
-        <w:t>was</w:t>
-      </w:r>
-      <w:proofErr w:type="gramEnd"/>
-      <w:r>
-        <w:rPr>
-          <w:b/>
-          <w:bCs/>
           <w:sz w:val="36"/>
           <w:szCs w:val="36"/>
         </w:rPr>
         <w:t xml:space="preserve"> no matches the program will display a message for that.</w:t>
-      </w:r>
-    </w:p>
-    <w:p>
-      <w:pPr>
-        <w:rPr>
-          <w:b/>
-          <w:bCs/>
-          <w:color w:val="70AD47" w:themeColor="accent6"/>
-          <w:sz w:val="36"/>
-          <w:szCs w:val="36"/>
-        </w:rPr>
-      </w:pPr>
-      <w:r>
-        <w:rPr>
-          <w:b/>
-          <w:bCs/>
-          <w:color w:val="70AD47" w:themeColor="accent6"/>
-          <w:sz w:val="36"/>
-          <w:szCs w:val="36"/>
-        </w:rPr>
-        <w:t>*</w:t>
-      </w:r>
-      <w:proofErr w:type="gramStart"/>
-      <w:r>
-        <w:rPr>
-          <w:b/>
-          <w:bCs/>
-          <w:color w:val="70AD47" w:themeColor="accent6"/>
-          <w:sz w:val="36"/>
-          <w:szCs w:val="36"/>
-        </w:rPr>
-        <w:t>screenshot</w:t>
-      </w:r>
-      <w:proofErr w:type="gramEnd"/>
-      <w:r>
-        <w:rPr>
-          <w:b/>
-          <w:bCs/>
-          <w:color w:val="70AD47" w:themeColor="accent6"/>
-          <w:sz w:val="36"/>
-          <w:szCs w:val="36"/>
-        </w:rPr>
-        <w:t xml:space="preserve"> of output*</w:t>
       </w:r>
     </w:p>
     <w:p>

</xml_diff>

<commit_message>
finished the report till option 4 and some errors in the try catch clause in the do while loop
</commit_message>
<xml_diff>
--- a/Advanced Programming Project Report.docx
+++ b/Advanced Programming Project Report.docx
@@ -646,8 +646,19 @@
                                 <w:sz w:val="36"/>
                                 <w:szCs w:val="36"/>
                               </w:rPr>
-                              <w:t>Abdulaziz Abdullah Bahamid  441016576</w:t>
+                              <w:t xml:space="preserve">Abdulaziz Abdullah </w:t>
                             </w:r>
+                            <w:proofErr w:type="gramStart"/>
+                            <w:r>
+                              <w:rPr>
+                                <w:rFonts w:asciiTheme="minorBidi" w:hAnsiTheme="minorBidi"/>
+                                <w:color w:val="FFFFFF" w:themeColor="background1"/>
+                                <w:sz w:val="36"/>
+                                <w:szCs w:val="36"/>
+                              </w:rPr>
+                              <w:t>Bahamid  441016576</w:t>
+                            </w:r>
+                            <w:proofErr w:type="gramEnd"/>
                           </w:p>
                           <w:p>
                             <w:pPr>
@@ -666,8 +677,50 @@
                                 <w:sz w:val="36"/>
                                 <w:szCs w:val="36"/>
                               </w:rPr>
-                              <w:t>Abdulaziz Raad Alamoudi  441016500</w:t>
+                              <w:t xml:space="preserve">Abdulaziz </w:t>
                             </w:r>
+                            <w:proofErr w:type="spellStart"/>
+                            <w:r>
+                              <w:rPr>
+                                <w:rFonts w:asciiTheme="minorBidi" w:hAnsiTheme="minorBidi"/>
+                                <w:color w:val="FFFFFF" w:themeColor="background1"/>
+                                <w:sz w:val="36"/>
+                                <w:szCs w:val="36"/>
+                              </w:rPr>
+                              <w:t>Raad</w:t>
+                            </w:r>
+                            <w:proofErr w:type="spellEnd"/>
+                            <w:r>
+                              <w:rPr>
+                                <w:rFonts w:asciiTheme="minorBidi" w:hAnsiTheme="minorBidi"/>
+                                <w:color w:val="FFFFFF" w:themeColor="background1"/>
+                                <w:sz w:val="36"/>
+                                <w:szCs w:val="36"/>
+                              </w:rPr>
+                              <w:t xml:space="preserve"> </w:t>
+                            </w:r>
+                            <w:proofErr w:type="spellStart"/>
+                            <w:proofErr w:type="gramStart"/>
+                            <w:r>
+                              <w:rPr>
+                                <w:rFonts w:asciiTheme="minorBidi" w:hAnsiTheme="minorBidi"/>
+                                <w:color w:val="FFFFFF" w:themeColor="background1"/>
+                                <w:sz w:val="36"/>
+                                <w:szCs w:val="36"/>
+                              </w:rPr>
+                              <w:t>Alamoudi</w:t>
+                            </w:r>
+                            <w:proofErr w:type="spellEnd"/>
+                            <w:r>
+                              <w:rPr>
+                                <w:rFonts w:asciiTheme="minorBidi" w:hAnsiTheme="minorBidi"/>
+                                <w:color w:val="FFFFFF" w:themeColor="background1"/>
+                                <w:sz w:val="36"/>
+                                <w:szCs w:val="36"/>
+                              </w:rPr>
+                              <w:t xml:space="preserve">  441016500</w:t>
+                            </w:r>
+                            <w:proofErr w:type="gramEnd"/>
                           </w:p>
                           <w:p>
                             <w:pPr>
@@ -813,8 +866,19 @@
                           <w:sz w:val="36"/>
                           <w:szCs w:val="36"/>
                         </w:rPr>
-                        <w:t>Abdulaziz Abdullah Bahamid  441016576</w:t>
+                        <w:t xml:space="preserve">Abdulaziz Abdullah </w:t>
                       </w:r>
+                      <w:proofErr w:type="gramStart"/>
+                      <w:r>
+                        <w:rPr>
+                          <w:rFonts w:asciiTheme="minorBidi" w:hAnsiTheme="minorBidi"/>
+                          <w:color w:val="FFFFFF" w:themeColor="background1"/>
+                          <w:sz w:val="36"/>
+                          <w:szCs w:val="36"/>
+                        </w:rPr>
+                        <w:t>Bahamid  441016576</w:t>
+                      </w:r>
+                      <w:proofErr w:type="gramEnd"/>
                     </w:p>
                     <w:p>
                       <w:pPr>
@@ -833,8 +897,50 @@
                           <w:sz w:val="36"/>
                           <w:szCs w:val="36"/>
                         </w:rPr>
-                        <w:t>Abdulaziz Raad Alamoudi  441016500</w:t>
+                        <w:t xml:space="preserve">Abdulaziz </w:t>
                       </w:r>
+                      <w:proofErr w:type="spellStart"/>
+                      <w:r>
+                        <w:rPr>
+                          <w:rFonts w:asciiTheme="minorBidi" w:hAnsiTheme="minorBidi"/>
+                          <w:color w:val="FFFFFF" w:themeColor="background1"/>
+                          <w:sz w:val="36"/>
+                          <w:szCs w:val="36"/>
+                        </w:rPr>
+                        <w:t>Raad</w:t>
+                      </w:r>
+                      <w:proofErr w:type="spellEnd"/>
+                      <w:r>
+                        <w:rPr>
+                          <w:rFonts w:asciiTheme="minorBidi" w:hAnsiTheme="minorBidi"/>
+                          <w:color w:val="FFFFFF" w:themeColor="background1"/>
+                          <w:sz w:val="36"/>
+                          <w:szCs w:val="36"/>
+                        </w:rPr>
+                        <w:t xml:space="preserve"> </w:t>
+                      </w:r>
+                      <w:proofErr w:type="spellStart"/>
+                      <w:proofErr w:type="gramStart"/>
+                      <w:r>
+                        <w:rPr>
+                          <w:rFonts w:asciiTheme="minorBidi" w:hAnsiTheme="minorBidi"/>
+                          <w:color w:val="FFFFFF" w:themeColor="background1"/>
+                          <w:sz w:val="36"/>
+                          <w:szCs w:val="36"/>
+                        </w:rPr>
+                        <w:t>Alamoudi</w:t>
+                      </w:r>
+                      <w:proofErr w:type="spellEnd"/>
+                      <w:r>
+                        <w:rPr>
+                          <w:rFonts w:asciiTheme="minorBidi" w:hAnsiTheme="minorBidi"/>
+                          <w:color w:val="FFFFFF" w:themeColor="background1"/>
+                          <w:sz w:val="36"/>
+                          <w:szCs w:val="36"/>
+                        </w:rPr>
+                        <w:t xml:space="preserve">  441016500</w:t>
+                      </w:r>
+                      <w:proofErr w:type="gramEnd"/>
                     </w:p>
                     <w:p>
                       <w:pPr>
@@ -1080,6 +1186,7 @@
         </w:rPr>
         <w:t xml:space="preserve">using </w:t>
       </w:r>
+      <w:proofErr w:type="spellStart"/>
       <w:r>
         <w:rPr>
           <w:b/>
@@ -1088,7 +1195,18 @@
           <w:sz w:val="36"/>
           <w:szCs w:val="36"/>
         </w:rPr>
-        <w:t>Netbeans IDE 12.</w:t>
+        <w:t>Netbeans</w:t>
+      </w:r>
+      <w:proofErr w:type="spellEnd"/>
+      <w:r>
+        <w:rPr>
+          <w:b/>
+          <w:bCs/>
+          <w:color w:val="C00000"/>
+          <w:sz w:val="36"/>
+          <w:szCs w:val="36"/>
+        </w:rPr>
+        <w:t xml:space="preserve"> IDE 12.</w:t>
       </w:r>
       <w:r>
         <w:rPr>
@@ -1542,6 +1660,7 @@
         </w:rPr>
         <w:t xml:space="preserve">that invokes </w:t>
       </w:r>
+      <w:proofErr w:type="spellStart"/>
       <w:r>
         <w:rPr>
           <w:b/>
@@ -1550,7 +1669,18 @@
           <w:sz w:val="36"/>
           <w:szCs w:val="36"/>
         </w:rPr>
-        <w:t xml:space="preserve">printMenu </w:t>
+        <w:t>printMenu</w:t>
+      </w:r>
+      <w:proofErr w:type="spellEnd"/>
+      <w:r>
+        <w:rPr>
+          <w:b/>
+          <w:bCs/>
+          <w:color w:val="0070C0"/>
+          <w:sz w:val="36"/>
+          <w:szCs w:val="36"/>
+        </w:rPr>
+        <w:t xml:space="preserve"> </w:t>
       </w:r>
       <w:r>
         <w:rPr>
@@ -1772,7 +1902,27 @@
           <w:sz w:val="36"/>
           <w:szCs w:val="36"/>
         </w:rPr>
-        <w:t xml:space="preserve"> To do that we install it then put it among the libraries of our package</w:t>
+        <w:t xml:space="preserve"> </w:t>
+      </w:r>
+      <w:proofErr w:type="gramStart"/>
+      <w:r>
+        <w:rPr>
+          <w:b/>
+          <w:bCs/>
+          <w:sz w:val="36"/>
+          <w:szCs w:val="36"/>
+        </w:rPr>
+        <w:t>To</w:t>
+      </w:r>
+      <w:proofErr w:type="gramEnd"/>
+      <w:r>
+        <w:rPr>
+          <w:b/>
+          <w:bCs/>
+          <w:sz w:val="36"/>
+          <w:szCs w:val="36"/>
+        </w:rPr>
+        <w:t xml:space="preserve"> do that we install it then put it among the libraries of our package</w:t>
       </w:r>
     </w:p>
     <w:p>
@@ -1960,6 +2110,7 @@
         </w:rPr>
         <w:t xml:space="preserve"> we created a utility class called </w:t>
       </w:r>
+      <w:proofErr w:type="spellStart"/>
       <w:r>
         <w:rPr>
           <w:b/>
@@ -1968,7 +2119,18 @@
           <w:sz w:val="36"/>
           <w:szCs w:val="36"/>
         </w:rPr>
-        <w:t xml:space="preserve">DBUtility </w:t>
+        <w:t>DBUtility</w:t>
+      </w:r>
+      <w:proofErr w:type="spellEnd"/>
+      <w:r>
+        <w:rPr>
+          <w:b/>
+          <w:bCs/>
+          <w:color w:val="C00000"/>
+          <w:sz w:val="36"/>
+          <w:szCs w:val="36"/>
+        </w:rPr>
+        <w:t xml:space="preserve"> </w:t>
       </w:r>
       <w:r>
         <w:rPr>
@@ -2063,6 +2225,7 @@
         <w:lastRenderedPageBreak/>
         <w:t xml:space="preserve">Each time we need to query the database we need a connection </w:t>
       </w:r>
+      <w:proofErr w:type="gramStart"/>
       <w:r>
         <w:rPr>
           <w:b/>
@@ -2072,6 +2235,7 @@
         </w:rPr>
         <w:t>object</w:t>
       </w:r>
+      <w:proofErr w:type="gramEnd"/>
       <w:r>
         <w:rPr>
           <w:b/>
@@ -2117,6 +2281,7 @@
         </w:rPr>
         <w:t xml:space="preserve"> </w:t>
       </w:r>
+      <w:proofErr w:type="spellStart"/>
       <w:r>
         <w:rPr>
           <w:b/>
@@ -2125,7 +2290,18 @@
           <w:sz w:val="36"/>
           <w:szCs w:val="36"/>
         </w:rPr>
-        <w:t xml:space="preserve">getConnection </w:t>
+        <w:t>getConnection</w:t>
+      </w:r>
+      <w:proofErr w:type="spellEnd"/>
+      <w:r>
+        <w:rPr>
+          <w:b/>
+          <w:bCs/>
+          <w:color w:val="2E74B5" w:themeColor="accent5" w:themeShade="BF"/>
+          <w:sz w:val="36"/>
+          <w:szCs w:val="36"/>
+        </w:rPr>
+        <w:t xml:space="preserve"> </w:t>
       </w:r>
       <w:r>
         <w:rPr>
@@ -2145,6 +2321,7 @@
         </w:rPr>
         <w:t xml:space="preserve"> in the </w:t>
       </w:r>
+      <w:proofErr w:type="spellStart"/>
       <w:r>
         <w:rPr>
           <w:b/>
@@ -2155,6 +2332,7 @@
         </w:rPr>
         <w:t>DBUtility</w:t>
       </w:r>
+      <w:proofErr w:type="spellEnd"/>
       <w:r>
         <w:rPr>
           <w:b/>
@@ -2496,6 +2674,70 @@
         <w:rPr>
           <w:b/>
           <w:bCs/>
+          <w:color w:val="2E74B5" w:themeColor="accent5" w:themeShade="BF"/>
+          <w:sz w:val="36"/>
+          <w:szCs w:val="36"/>
+        </w:rPr>
+      </w:pPr>
+      <w:r>
+        <w:rPr>
+          <w:b/>
+          <w:bCs/>
+          <w:sz w:val="36"/>
+          <w:szCs w:val="36"/>
+        </w:rPr>
+        <w:t xml:space="preserve">The program will call a method in the </w:t>
+      </w:r>
+      <w:proofErr w:type="spellStart"/>
+      <w:r>
+        <w:rPr>
+          <w:b/>
+          <w:bCs/>
+          <w:color w:val="C00000"/>
+          <w:sz w:val="36"/>
+          <w:szCs w:val="36"/>
+        </w:rPr>
+        <w:t>DBUtility</w:t>
+      </w:r>
+      <w:proofErr w:type="spellEnd"/>
+      <w:r>
+        <w:rPr>
+          <w:b/>
+          <w:bCs/>
+          <w:color w:val="C00000"/>
+          <w:sz w:val="36"/>
+          <w:szCs w:val="36"/>
+        </w:rPr>
+        <w:t xml:space="preserve"> </w:t>
+      </w:r>
+      <w:r>
+        <w:rPr>
+          <w:b/>
+          <w:bCs/>
+          <w:sz w:val="36"/>
+          <w:szCs w:val="36"/>
+        </w:rPr>
+        <w:t xml:space="preserve">class called </w:t>
+      </w:r>
+      <w:proofErr w:type="spellStart"/>
+      <w:r>
+        <w:rPr>
+          <w:b/>
+          <w:bCs/>
+          <w:color w:val="2E74B5" w:themeColor="accent5" w:themeShade="BF"/>
+          <w:sz w:val="36"/>
+          <w:szCs w:val="36"/>
+        </w:rPr>
+        <w:t>readName</w:t>
+      </w:r>
+      <w:proofErr w:type="spellEnd"/>
+    </w:p>
+    <w:p>
+      <w:pPr>
+        <w:rPr>
+          <w:b/>
+          <w:bCs/>
+          <w:color w:val="2E74B5" w:themeColor="accent5" w:themeShade="BF"/>
           <w:sz w:val="36"/>
           <w:szCs w:val="36"/>
         </w:rPr>
@@ -2506,18 +2748,10 @@
         </w:rPr>
         <w:lastRenderedPageBreak/>
         <w:drawing>
-          <wp:anchor distT="0" distB="0" distL="114300" distR="114300" simplePos="0" relativeHeight="251665408" behindDoc="0" locked="0" layoutInCell="1" allowOverlap="1" wp14:anchorId="78ECCDC8" wp14:editId="74502ECB">
-            <wp:simplePos x="0" y="0"/>
-            <wp:positionH relativeFrom="margin">
-              <wp:posOffset>3265805</wp:posOffset>
-            </wp:positionH>
-            <wp:positionV relativeFrom="paragraph">
-              <wp:posOffset>962025</wp:posOffset>
-            </wp:positionV>
-            <wp:extent cx="3982720" cy="1797050"/>
-            <wp:effectExtent l="0" t="0" r="0" b="0"/>
-            <wp:wrapSquare wrapText="bothSides"/>
-            <wp:docPr id="16" name="صورة 16"/>
+          <wp:inline distT="0" distB="0" distL="0" distR="0" wp14:anchorId="7589200D" wp14:editId="3DC3F9D6">
+            <wp:extent cx="6858000" cy="2376805"/>
+            <wp:effectExtent l="0" t="0" r="0" b="4445"/>
+            <wp:docPr id="38" name="صورة 38" descr="صورة تحتوي على نص&#10;&#10;تم إنشاء الوصف تلقائياً"/>
             <wp:cNvGraphicFramePr>
               <a:graphicFrameLocks xmlns:a="http://schemas.openxmlformats.org/drawingml/2006/main" noChangeAspect="1"/>
             </wp:cNvGraphicFramePr>
@@ -2525,17 +2759,11 @@
               <a:graphicData uri="http://schemas.openxmlformats.org/drawingml/2006/picture">
                 <pic:pic xmlns:pic="http://schemas.openxmlformats.org/drawingml/2006/picture">
                   <pic:nvPicPr>
-                    <pic:cNvPr id="1" name=""/>
+                    <pic:cNvPr id="38" name="صورة 38" descr="صورة تحتوي على نص&#10;&#10;تم إنشاء الوصف تلقائياً"/>
                     <pic:cNvPicPr/>
                   </pic:nvPicPr>
                   <pic:blipFill>
-                    <a:blip r:embed="rId19">
-                      <a:extLst>
-                        <a:ext uri="{28A0092B-C50C-407E-A947-70E740481C1C}">
-                          <a14:useLocalDpi xmlns:a14="http://schemas.microsoft.com/office/drawing/2010/main" val="0"/>
-                        </a:ext>
-                      </a:extLst>
-                    </a:blip>
+                    <a:blip r:embed="rId19"/>
                     <a:stretch>
                       <a:fillRect/>
                     </a:stretch>
@@ -2543,7 +2771,7 @@
                   <pic:spPr>
                     <a:xfrm>
                       <a:off x="0" y="0"/>
-                      <a:ext cx="3982720" cy="1797050"/>
+                      <a:ext cx="6858000" cy="2376805"/>
                     </a:xfrm>
                     <a:prstGeom prst="rect">
                       <a:avLst/>
@@ -2552,169 +2780,16 @@
                 </pic:pic>
               </a:graphicData>
             </a:graphic>
-            <wp14:sizeRelH relativeFrom="page">
-              <wp14:pctWidth>0</wp14:pctWidth>
-            </wp14:sizeRelH>
-            <wp14:sizeRelV relativeFrom="page">
-              <wp14:pctHeight>0</wp14:pctHeight>
-            </wp14:sizeRelV>
-          </wp:anchor>
+          </wp:inline>
         </w:drawing>
       </w:r>
-      <w:r>
-        <w:rPr>
-          <w:b/>
-          <w:bCs/>
-          <w:sz w:val="36"/>
-          <w:szCs w:val="36"/>
-        </w:rPr>
-        <w:t xml:space="preserve">The program will call a method in the </w:t>
-      </w:r>
-      <w:r>
-        <w:rPr>
-          <w:b/>
-          <w:bCs/>
-          <w:color w:val="C00000"/>
-          <w:sz w:val="36"/>
-          <w:szCs w:val="36"/>
-        </w:rPr>
-        <w:t xml:space="preserve">DBUtility </w:t>
-      </w:r>
-      <w:r>
-        <w:rPr>
-          <w:b/>
-          <w:bCs/>
-          <w:sz w:val="36"/>
-          <w:szCs w:val="36"/>
-        </w:rPr>
-        <w:t xml:space="preserve">class called </w:t>
-      </w:r>
-      <w:r>
-        <w:rPr>
-          <w:b/>
-          <w:bCs/>
-          <w:color w:val="2E74B5" w:themeColor="accent5" w:themeShade="BF"/>
-          <w:sz w:val="36"/>
-          <w:szCs w:val="36"/>
-        </w:rPr>
-        <w:t>readName</w:t>
-      </w:r>
-      <w:r>
-        <w:rPr>
-          <w:b/>
-          <w:bCs/>
-          <w:color w:val="2E74B5" w:themeColor="accent5" w:themeShade="BF"/>
-          <w:sz w:val="36"/>
-          <w:szCs w:val="36"/>
-        </w:rPr>
-        <w:t xml:space="preserve"> </w:t>
-      </w:r>
-      <w:r>
-        <w:rPr>
-          <w:b/>
-          <w:bCs/>
-          <w:sz w:val="36"/>
-          <w:szCs w:val="36"/>
-        </w:rPr>
-        <w:t>it will ask the user to enter a name between 3 characters to 40 and and it will handle the error</w:t>
-      </w:r>
-      <w:r>
-        <w:rPr>
-          <w:b/>
-          <w:bCs/>
-          <w:sz w:val="36"/>
-          <w:szCs w:val="36"/>
-        </w:rPr>
-        <w:t>s</w:t>
-      </w:r>
-      <w:r>
-        <w:rPr>
-          <w:b/>
-          <w:bCs/>
-          <w:sz w:val="36"/>
-          <w:szCs w:val="36"/>
-        </w:rPr>
-        <w:t xml:space="preserve"> like for example the user entered </w:t>
-      </w:r>
-      <w:r>
-        <w:rPr>
-          <w:b/>
-          <w:bCs/>
-          <w:sz w:val="36"/>
-          <w:szCs w:val="36"/>
-        </w:rPr>
-        <w:t>less than 2</w:t>
-      </w:r>
-      <w:r>
-        <w:rPr>
-          <w:b/>
-          <w:bCs/>
-          <w:sz w:val="36"/>
-          <w:szCs w:val="36"/>
-        </w:rPr>
-        <w:t xml:space="preserve"> characters or more than 40 characters this</w:t>
-      </w:r>
-      <w:r>
-        <w:rPr>
-          <w:b/>
-          <w:bCs/>
-          <w:sz w:val="36"/>
-          <w:szCs w:val="36"/>
-        </w:rPr>
-        <w:t xml:space="preserve"> message</w:t>
-      </w:r>
-      <w:r>
-        <w:rPr>
-          <w:b/>
-          <w:bCs/>
-          <w:sz w:val="36"/>
-          <w:szCs w:val="36"/>
-        </w:rPr>
-        <w:t xml:space="preserve"> will be printed then the program will ask the user to enter</w:t>
-      </w:r>
-      <w:r>
-        <w:rPr>
-          <w:b/>
-          <w:bCs/>
-          <w:sz w:val="36"/>
-          <w:szCs w:val="36"/>
-        </w:rPr>
-        <w:t xml:space="preserve"> </w:t>
-      </w:r>
-      <w:r>
-        <w:rPr>
-          <w:b/>
-          <w:bCs/>
-          <w:sz w:val="36"/>
-          <w:szCs w:val="36"/>
-        </w:rPr>
-        <w:t>a name that complies with our conditions</w:t>
-      </w:r>
-      <w:r>
-        <w:rPr>
-          <w:b/>
-          <w:bCs/>
-          <w:sz w:val="36"/>
-          <w:szCs w:val="36"/>
-        </w:rPr>
-        <w:t>.</w:t>
-      </w:r>
-    </w:p>
-    <w:p>
-      <w:pPr>
-        <w:rPr>
-          <w:b/>
-          <w:bCs/>
-          <w:sz w:val="36"/>
-          <w:szCs w:val="36"/>
-        </w:rPr>
-      </w:pPr>
-    </w:p>
-    <w:p>
-      <w:pPr>
-        <w:rPr>
-          <w:b/>
-          <w:bCs/>
+    </w:p>
+    <w:p>
+      <w:pPr>
+        <w:rPr>
+          <w:b/>
+          <w:bCs/>
+          <w:color w:val="BF8F00" w:themeColor="accent4" w:themeShade="BF"/>
           <w:sz w:val="36"/>
           <w:szCs w:val="36"/>
         </w:rPr>
@@ -2724,18 +2799,18 @@
           <w:noProof/>
         </w:rPr>
         <w:drawing>
-          <wp:anchor distT="0" distB="0" distL="114300" distR="114300" simplePos="0" relativeHeight="251666432" behindDoc="0" locked="0" layoutInCell="1" allowOverlap="1" wp14:anchorId="0867B869" wp14:editId="3C1FD0D3">
+          <wp:anchor distT="0" distB="0" distL="114300" distR="114300" simplePos="0" relativeHeight="251675648" behindDoc="0" locked="0" layoutInCell="1" allowOverlap="1" wp14:anchorId="16A5ECDC" wp14:editId="5E46AB0D">
             <wp:simplePos x="0" y="0"/>
             <wp:positionH relativeFrom="page">
-              <wp:posOffset>3733800</wp:posOffset>
+              <wp:posOffset>3813175</wp:posOffset>
             </wp:positionH>
             <wp:positionV relativeFrom="paragraph">
-              <wp:posOffset>6350</wp:posOffset>
+              <wp:posOffset>945515</wp:posOffset>
             </wp:positionV>
-            <wp:extent cx="3985260" cy="1729740"/>
-            <wp:effectExtent l="0" t="0" r="0" b="3810"/>
+            <wp:extent cx="3644265" cy="1644650"/>
+            <wp:effectExtent l="0" t="0" r="0" b="0"/>
             <wp:wrapSquare wrapText="bothSides"/>
-            <wp:docPr id="17" name="صورة 17"/>
+            <wp:docPr id="16" name="صورة 16" descr="صورة تحتوي على نص&#10;&#10;تم إنشاء الوصف تلقائياً"/>
             <wp:cNvGraphicFramePr>
               <a:graphicFrameLocks xmlns:a="http://schemas.openxmlformats.org/drawingml/2006/main" noChangeAspect="1"/>
             </wp:cNvGraphicFramePr>
@@ -2743,7 +2818,7 @@
               <a:graphicData uri="http://schemas.openxmlformats.org/drawingml/2006/picture">
                 <pic:pic xmlns:pic="http://schemas.openxmlformats.org/drawingml/2006/picture">
                   <pic:nvPicPr>
-                    <pic:cNvPr id="1" name=""/>
+                    <pic:cNvPr id="16" name="صورة 16" descr="صورة تحتوي على نص&#10;&#10;تم إنشاء الوصف تلقائياً"/>
                     <pic:cNvPicPr/>
                   </pic:nvPicPr>
                   <pic:blipFill>
@@ -2761,7 +2836,7 @@
                   <pic:spPr>
                     <a:xfrm>
                       <a:off x="0" y="0"/>
-                      <a:ext cx="3985260" cy="1729740"/>
+                      <a:ext cx="3644265" cy="1644650"/>
                     </a:xfrm>
                     <a:prstGeom prst="rect">
                       <a:avLst/>
@@ -2783,79 +2858,268 @@
         <w:rPr>
           <w:b/>
           <w:bCs/>
-          <w:sz w:val="36"/>
-          <w:szCs w:val="36"/>
-        </w:rPr>
-        <w:t>And if the user entered numbers in the name the program will print this message and ask him again to enter a name that complies with our conditions.</w:t>
-      </w:r>
-    </w:p>
-    <w:p>
-      <w:pPr>
-        <w:rPr>
-          <w:b/>
-          <w:bCs/>
-          <w:sz w:val="36"/>
-          <w:szCs w:val="36"/>
-        </w:rPr>
-      </w:pPr>
-    </w:p>
-    <w:p>
-      <w:pPr>
-        <w:rPr>
-          <w:b/>
-          <w:bCs/>
-          <w:sz w:val="36"/>
-          <w:szCs w:val="36"/>
-        </w:rPr>
-      </w:pPr>
-    </w:p>
-    <w:p>
-      <w:pPr>
-        <w:rPr>
-          <w:b/>
-          <w:bCs/>
-          <w:sz w:val="36"/>
-          <w:szCs w:val="36"/>
-        </w:rPr>
-      </w:pPr>
-    </w:p>
-    <w:p>
-      <w:pPr>
-        <w:rPr>
-          <w:b/>
-          <w:bCs/>
-          <w:sz w:val="36"/>
-          <w:szCs w:val="36"/>
-        </w:rPr>
-      </w:pPr>
-      <w:r>
-        <w:rPr>
-          <w:b/>
-          <w:bCs/>
-          <w:sz w:val="36"/>
-          <w:szCs w:val="36"/>
-        </w:rPr>
-        <w:t>After the user enters a correct input, the program will continue.</w:t>
-      </w:r>
-    </w:p>
-    <w:p>
-      <w:pPr>
-        <w:rPr>
-          <w:b/>
-          <w:bCs/>
-          <w:sz w:val="36"/>
-          <w:szCs w:val="36"/>
-        </w:rPr>
-      </w:pPr>
+          <w:color w:val="2E74B5" w:themeColor="accent5" w:themeShade="BF"/>
+          <w:sz w:val="36"/>
+          <w:szCs w:val="36"/>
+        </w:rPr>
+        <w:t xml:space="preserve"> </w:t>
+      </w:r>
+      <w:r>
+        <w:rPr>
+          <w:b/>
+          <w:bCs/>
+          <w:sz w:val="36"/>
+          <w:szCs w:val="36"/>
+        </w:rPr>
+        <w:t>The method</w:t>
+      </w:r>
+      <w:r>
+        <w:rPr>
+          <w:b/>
+          <w:bCs/>
+          <w:sz w:val="36"/>
+          <w:szCs w:val="36"/>
+        </w:rPr>
+        <w:t xml:space="preserve"> will ask the user to enter a name between 3 characters to 40</w:t>
+      </w:r>
+      <w:r>
+        <w:rPr>
+          <w:b/>
+          <w:bCs/>
+          <w:sz w:val="36"/>
+          <w:szCs w:val="36"/>
+        </w:rPr>
+        <w:t>,</w:t>
+      </w:r>
+      <w:r>
+        <w:rPr>
+          <w:b/>
+          <w:bCs/>
+          <w:sz w:val="36"/>
+          <w:szCs w:val="36"/>
+        </w:rPr>
+        <w:t xml:space="preserve"> it will handle the error</w:t>
+      </w:r>
+      <w:r>
+        <w:rPr>
+          <w:b/>
+          <w:bCs/>
+          <w:sz w:val="36"/>
+          <w:szCs w:val="36"/>
+        </w:rPr>
+        <w:t>s</w:t>
+      </w:r>
+      <w:r>
+        <w:rPr>
+          <w:b/>
+          <w:bCs/>
+          <w:sz w:val="36"/>
+          <w:szCs w:val="36"/>
+        </w:rPr>
+        <w:t xml:space="preserve"> by comparing it to a </w:t>
+      </w:r>
+      <w:r>
+        <w:rPr>
+          <w:b/>
+          <w:bCs/>
+          <w:color w:val="BF8F00" w:themeColor="accent4" w:themeShade="BF"/>
+          <w:sz w:val="36"/>
+          <w:szCs w:val="36"/>
+        </w:rPr>
+        <w:t>regex</w:t>
+      </w:r>
+      <w:r>
+        <w:rPr>
+          <w:b/>
+          <w:bCs/>
+          <w:color w:val="BF8F00" w:themeColor="accent4" w:themeShade="BF"/>
+          <w:sz w:val="36"/>
+          <w:szCs w:val="36"/>
+        </w:rPr>
+        <w:t xml:space="preserve"> </w:t>
+      </w:r>
+      <w:r>
+        <w:rPr>
+          <w:b/>
+          <w:bCs/>
+          <w:color w:val="BF8F00" w:themeColor="accent4" w:themeShade="BF"/>
+          <w:sz w:val="36"/>
+          <w:szCs w:val="36"/>
+        </w:rPr>
+        <w:t>pattern</w:t>
+      </w:r>
+    </w:p>
+    <w:p>
+      <w:pPr>
+        <w:rPr>
+          <w:b/>
+          <w:bCs/>
+          <w:sz w:val="36"/>
+          <w:szCs w:val="36"/>
+        </w:rPr>
+      </w:pPr>
+      <w:r>
+        <w:rPr>
+          <w:b/>
+          <w:bCs/>
+          <w:color w:val="BF8F00" w:themeColor="accent4" w:themeShade="BF"/>
+          <w:sz w:val="36"/>
+          <w:szCs w:val="36"/>
+        </w:rPr>
+        <w:t xml:space="preserve"> </w:t>
+      </w:r>
+      <w:r>
+        <w:rPr>
+          <w:b/>
+          <w:bCs/>
+          <w:sz w:val="36"/>
+          <w:szCs w:val="36"/>
+        </w:rPr>
+        <w:t xml:space="preserve">for </w:t>
+      </w:r>
+      <w:proofErr w:type="gramStart"/>
+      <w:r>
+        <w:rPr>
+          <w:b/>
+          <w:bCs/>
+          <w:sz w:val="36"/>
+          <w:szCs w:val="36"/>
+        </w:rPr>
+        <w:t>example</w:t>
+      </w:r>
+      <w:proofErr w:type="gramEnd"/>
+      <w:r>
+        <w:rPr>
+          <w:b/>
+          <w:bCs/>
+          <w:sz w:val="36"/>
+          <w:szCs w:val="36"/>
+        </w:rPr>
+        <w:t xml:space="preserve"> if</w:t>
+      </w:r>
+      <w:r>
+        <w:rPr>
+          <w:b/>
+          <w:bCs/>
+          <w:sz w:val="36"/>
+          <w:szCs w:val="36"/>
+        </w:rPr>
+        <w:t xml:space="preserve"> the user entered</w:t>
+      </w:r>
+      <w:r>
+        <w:rPr>
+          <w:b/>
+          <w:bCs/>
+          <w:sz w:val="36"/>
+          <w:szCs w:val="36"/>
+        </w:rPr>
+        <w:t xml:space="preserve"> a name that it length</w:t>
+      </w:r>
+      <w:r>
+        <w:rPr>
+          <w:b/>
+          <w:bCs/>
+          <w:sz w:val="36"/>
+          <w:szCs w:val="36"/>
+        </w:rPr>
+        <w:t xml:space="preserve"> </w:t>
+      </w:r>
+      <w:r>
+        <w:rPr>
+          <w:b/>
+          <w:bCs/>
+          <w:sz w:val="36"/>
+          <w:szCs w:val="36"/>
+        </w:rPr>
+        <w:t>less than 2</w:t>
+      </w:r>
+      <w:r>
+        <w:rPr>
+          <w:b/>
+          <w:bCs/>
+          <w:sz w:val="36"/>
+          <w:szCs w:val="36"/>
+        </w:rPr>
+        <w:t xml:space="preserve"> characters or more than 40 characters this</w:t>
+      </w:r>
+      <w:r>
+        <w:rPr>
+          <w:b/>
+          <w:bCs/>
+          <w:sz w:val="36"/>
+          <w:szCs w:val="36"/>
+        </w:rPr>
+        <w:t xml:space="preserve"> message</w:t>
+      </w:r>
+      <w:r>
+        <w:rPr>
+          <w:b/>
+          <w:bCs/>
+          <w:sz w:val="36"/>
+          <w:szCs w:val="36"/>
+        </w:rPr>
+        <w:t xml:space="preserve"> will be printed then the program will ask the user to enter</w:t>
+      </w:r>
+      <w:r>
+        <w:rPr>
+          <w:b/>
+          <w:bCs/>
+          <w:sz w:val="36"/>
+          <w:szCs w:val="36"/>
+        </w:rPr>
+        <w:t xml:space="preserve"> </w:t>
+      </w:r>
+      <w:r>
+        <w:rPr>
+          <w:b/>
+          <w:bCs/>
+          <w:sz w:val="36"/>
+          <w:szCs w:val="36"/>
+        </w:rPr>
+        <w:t>a name that complies with our conditions</w:t>
+      </w:r>
+      <w:r>
+        <w:rPr>
+          <w:b/>
+          <w:bCs/>
+          <w:sz w:val="36"/>
+          <w:szCs w:val="36"/>
+        </w:rPr>
+        <w:t>.</w:t>
+      </w:r>
       <w:r>
         <w:rPr>
           <w:noProof/>
         </w:rPr>
+        <w:t xml:space="preserve"> </w:t>
+      </w:r>
+    </w:p>
+    <w:p>
+      <w:pPr>
+        <w:rPr>
+          <w:b/>
+          <w:bCs/>
+          <w:sz w:val="36"/>
+          <w:szCs w:val="36"/>
+        </w:rPr>
+      </w:pPr>
+      <w:r>
+        <w:rPr>
+          <w:noProof/>
+        </w:rPr>
         <w:drawing>
-          <wp:inline distT="0" distB="0" distL="0" distR="0" wp14:anchorId="4882F439" wp14:editId="16FF67C5">
-            <wp:extent cx="3790950" cy="1771650"/>
-            <wp:effectExtent l="0" t="0" r="0" b="0"/>
-            <wp:docPr id="18" name="صورة 18"/>
+          <wp:anchor distT="0" distB="0" distL="114300" distR="114300" simplePos="0" relativeHeight="251666432" behindDoc="0" locked="0" layoutInCell="1" allowOverlap="1" wp14:anchorId="0867B869" wp14:editId="1CB34F62">
+            <wp:simplePos x="0" y="0"/>
+            <wp:positionH relativeFrom="page">
+              <wp:posOffset>4254500</wp:posOffset>
+            </wp:positionH>
+            <wp:positionV relativeFrom="paragraph">
+              <wp:posOffset>3810</wp:posOffset>
+            </wp:positionV>
+            <wp:extent cx="3464560" cy="1503680"/>
+            <wp:effectExtent l="0" t="0" r="2540" b="1270"/>
+            <wp:wrapSquare wrapText="bothSides"/>
+            <wp:docPr id="17" name="صورة 17"/>
             <wp:cNvGraphicFramePr>
               <a:graphicFrameLocks xmlns:a="http://schemas.openxmlformats.org/drawingml/2006/main" noChangeAspect="1"/>
             </wp:cNvGraphicFramePr>
@@ -2881,7 +3145,7 @@
                   <pic:spPr>
                     <a:xfrm>
                       <a:off x="0" y="0"/>
-                      <a:ext cx="3790950" cy="1771650"/>
+                      <a:ext cx="3464560" cy="1503680"/>
                     </a:xfrm>
                     <a:prstGeom prst="rect">
                       <a:avLst/>
@@ -2890,19 +3154,113 @@
                 </pic:pic>
               </a:graphicData>
             </a:graphic>
-          </wp:inline>
+            <wp14:sizeRelH relativeFrom="page">
+              <wp14:pctWidth>0</wp14:pctWidth>
+            </wp14:sizeRelH>
+            <wp14:sizeRelV relativeFrom="page">
+              <wp14:pctHeight>0</wp14:pctHeight>
+            </wp14:sizeRelV>
+          </wp:anchor>
         </w:drawing>
       </w:r>
-    </w:p>
-    <w:p>
-      <w:pPr>
-        <w:rPr>
-          <w:b/>
-          <w:bCs/>
-          <w:sz w:val="36"/>
-          <w:szCs w:val="36"/>
-        </w:rPr>
-      </w:pPr>
+      <w:r>
+        <w:rPr>
+          <w:b/>
+          <w:bCs/>
+          <w:sz w:val="36"/>
+          <w:szCs w:val="36"/>
+        </w:rPr>
+        <w:t>And if the user entered numbers in the name the program will print this message and ask him again to enter a name that complies with our conditions.</w:t>
+      </w:r>
+    </w:p>
+    <w:p>
+      <w:pPr>
+        <w:rPr>
+          <w:b/>
+          <w:bCs/>
+          <w:sz w:val="36"/>
+          <w:szCs w:val="36"/>
+        </w:rPr>
+      </w:pPr>
+      <w:r>
+        <w:rPr>
+          <w:noProof/>
+        </w:rPr>
+        <w:drawing>
+          <wp:anchor distT="0" distB="0" distL="114300" distR="114300" simplePos="0" relativeHeight="251676672" behindDoc="0" locked="0" layoutInCell="1" allowOverlap="1" wp14:anchorId="4882F439" wp14:editId="7D16B98E">
+            <wp:simplePos x="0" y="0"/>
+            <wp:positionH relativeFrom="column">
+              <wp:posOffset>3790950</wp:posOffset>
+            </wp:positionH>
+            <wp:positionV relativeFrom="paragraph">
+              <wp:posOffset>215265</wp:posOffset>
+            </wp:positionV>
+            <wp:extent cx="3409315" cy="1592580"/>
+            <wp:effectExtent l="0" t="0" r="635" b="7620"/>
+            <wp:wrapSquare wrapText="bothSides"/>
+            <wp:docPr id="18" name="صورة 18"/>
+            <wp:cNvGraphicFramePr>
+              <a:graphicFrameLocks xmlns:a="http://schemas.openxmlformats.org/drawingml/2006/main" noChangeAspect="1"/>
+            </wp:cNvGraphicFramePr>
+            <a:graphic xmlns:a="http://schemas.openxmlformats.org/drawingml/2006/main">
+              <a:graphicData uri="http://schemas.openxmlformats.org/drawingml/2006/picture">
+                <pic:pic xmlns:pic="http://schemas.openxmlformats.org/drawingml/2006/picture">
+                  <pic:nvPicPr>
+                    <pic:cNvPr id="1" name=""/>
+                    <pic:cNvPicPr/>
+                  </pic:nvPicPr>
+                  <pic:blipFill>
+                    <a:blip r:embed="rId22">
+                      <a:extLst>
+                        <a:ext uri="{28A0092B-C50C-407E-A947-70E740481C1C}">
+                          <a14:useLocalDpi xmlns:a14="http://schemas.microsoft.com/office/drawing/2010/main" val="0"/>
+                        </a:ext>
+                      </a:extLst>
+                    </a:blip>
+                    <a:stretch>
+                      <a:fillRect/>
+                    </a:stretch>
+                  </pic:blipFill>
+                  <pic:spPr>
+                    <a:xfrm>
+                      <a:off x="0" y="0"/>
+                      <a:ext cx="3409315" cy="1592580"/>
+                    </a:xfrm>
+                    <a:prstGeom prst="rect">
+                      <a:avLst/>
+                    </a:prstGeom>
+                  </pic:spPr>
+                </pic:pic>
+              </a:graphicData>
+            </a:graphic>
+            <wp14:sizeRelH relativeFrom="page">
+              <wp14:pctWidth>0</wp14:pctWidth>
+            </wp14:sizeRelH>
+            <wp14:sizeRelV relativeFrom="page">
+              <wp14:pctHeight>0</wp14:pctHeight>
+            </wp14:sizeRelV>
+          </wp:anchor>
+        </w:drawing>
+      </w:r>
+    </w:p>
+    <w:p>
+      <w:pPr>
+        <w:rPr>
+          <w:b/>
+          <w:bCs/>
+          <w:sz w:val="36"/>
+          <w:szCs w:val="36"/>
+        </w:rPr>
+      </w:pPr>
+      <w:r>
+        <w:rPr>
+          <w:b/>
+          <w:bCs/>
+          <w:sz w:val="36"/>
+          <w:szCs w:val="36"/>
+        </w:rPr>
+        <w:t>After the user enters a correct input, the program will continue.</w:t>
+      </w:r>
     </w:p>
     <w:p>
       <w:pPr>
@@ -2951,6 +3309,7 @@
         </w:rPr>
         <w:t xml:space="preserve"> main method will call another method from </w:t>
       </w:r>
+      <w:proofErr w:type="spellStart"/>
       <w:r>
         <w:rPr>
           <w:b/>
@@ -2959,7 +3318,18 @@
           <w:sz w:val="36"/>
           <w:szCs w:val="36"/>
         </w:rPr>
-        <w:t xml:space="preserve">DBUtility </w:t>
+        <w:t>DBUtility</w:t>
+      </w:r>
+      <w:proofErr w:type="spellEnd"/>
+      <w:r>
+        <w:rPr>
+          <w:b/>
+          <w:bCs/>
+          <w:color w:val="C00000"/>
+          <w:sz w:val="36"/>
+          <w:szCs w:val="36"/>
+        </w:rPr>
+        <w:t xml:space="preserve"> </w:t>
       </w:r>
       <w:r>
         <w:rPr>
@@ -2970,6 +3340,7 @@
         </w:rPr>
         <w:t xml:space="preserve">class called </w:t>
       </w:r>
+      <w:proofErr w:type="spellStart"/>
       <w:r>
         <w:rPr>
           <w:b/>
@@ -2980,6 +3351,7 @@
         </w:rPr>
         <w:t>readDate</w:t>
       </w:r>
+      <w:proofErr w:type="spellEnd"/>
     </w:p>
     <w:p>
       <w:pPr>
@@ -3010,7 +3382,7 @@
                     <pic:cNvPicPr/>
                   </pic:nvPicPr>
                   <pic:blipFill>
-                    <a:blip r:embed="rId22"/>
+                    <a:blip r:embed="rId23"/>
                     <a:stretch>
                       <a:fillRect/>
                     </a:stretch>
@@ -3045,166 +3417,13 @@
           <w:noProof/>
         </w:rPr>
         <w:drawing>
-          <wp:anchor distT="0" distB="0" distL="114300" distR="114300" simplePos="0" relativeHeight="251667456" behindDoc="0" locked="0" layoutInCell="1" allowOverlap="1" wp14:anchorId="5F638557" wp14:editId="6C5AAFFC">
+          <wp:anchor distT="0" distB="0" distL="114300" distR="114300" simplePos="0" relativeHeight="251668480" behindDoc="0" locked="0" layoutInCell="1" allowOverlap="1" wp14:anchorId="07062D34" wp14:editId="2549F4CD">
             <wp:simplePos x="0" y="0"/>
             <wp:positionH relativeFrom="page">
               <wp:align>right</wp:align>
             </wp:positionH>
             <wp:positionV relativeFrom="paragraph">
-              <wp:posOffset>353060</wp:posOffset>
-            </wp:positionV>
-            <wp:extent cx="3619500" cy="1447800"/>
-            <wp:effectExtent l="0" t="0" r="0" b="0"/>
-            <wp:wrapSquare wrapText="bothSides"/>
-            <wp:docPr id="20" name="صورة 20"/>
-            <wp:cNvGraphicFramePr>
-              <a:graphicFrameLocks xmlns:a="http://schemas.openxmlformats.org/drawingml/2006/main" noChangeAspect="1"/>
-            </wp:cNvGraphicFramePr>
-            <a:graphic xmlns:a="http://schemas.openxmlformats.org/drawingml/2006/main">
-              <a:graphicData uri="http://schemas.openxmlformats.org/drawingml/2006/picture">
-                <pic:pic xmlns:pic="http://schemas.openxmlformats.org/drawingml/2006/picture">
-                  <pic:nvPicPr>
-                    <pic:cNvPr id="1" name=""/>
-                    <pic:cNvPicPr/>
-                  </pic:nvPicPr>
-                  <pic:blipFill>
-                    <a:blip r:embed="rId23">
-                      <a:extLst>
-                        <a:ext uri="{28A0092B-C50C-407E-A947-70E740481C1C}">
-                          <a14:useLocalDpi xmlns:a14="http://schemas.microsoft.com/office/drawing/2010/main" val="0"/>
-                        </a:ext>
-                      </a:extLst>
-                    </a:blip>
-                    <a:stretch>
-                      <a:fillRect/>
-                    </a:stretch>
-                  </pic:blipFill>
-                  <pic:spPr>
-                    <a:xfrm>
-                      <a:off x="0" y="0"/>
-                      <a:ext cx="3619500" cy="1447800"/>
-                    </a:xfrm>
-                    <a:prstGeom prst="rect">
-                      <a:avLst/>
-                    </a:prstGeom>
-                  </pic:spPr>
-                </pic:pic>
-              </a:graphicData>
-            </a:graphic>
-            <wp14:sizeRelH relativeFrom="page">
-              <wp14:pctWidth>0</wp14:pctWidth>
-            </wp14:sizeRelH>
-            <wp14:sizeRelV relativeFrom="page">
-              <wp14:pctHeight>0</wp14:pctHeight>
-            </wp14:sizeRelV>
-          </wp:anchor>
-        </w:drawing>
-      </w:r>
-      <w:r>
-        <w:rPr>
-          <w:b/>
-          <w:bCs/>
-          <w:sz w:val="36"/>
-          <w:szCs w:val="36"/>
-        </w:rPr>
-        <w:t xml:space="preserve">This method will ask the user to enter a date </w:t>
-      </w:r>
-      <w:r>
-        <w:rPr>
-          <w:b/>
-          <w:bCs/>
-          <w:sz w:val="36"/>
-          <w:szCs w:val="36"/>
-        </w:rPr>
-        <w:t xml:space="preserve">with </w:t>
-      </w:r>
-      <w:r>
-        <w:rPr>
-          <w:b/>
-          <w:bCs/>
-          <w:color w:val="C00000"/>
-          <w:sz w:val="36"/>
-          <w:szCs w:val="36"/>
-        </w:rPr>
-        <w:t>YYYY-MM-DD</w:t>
-      </w:r>
-      <w:r>
-        <w:rPr>
-          <w:b/>
-          <w:bCs/>
-          <w:color w:val="C00000"/>
-          <w:sz w:val="36"/>
-          <w:szCs w:val="36"/>
-        </w:rPr>
-        <w:t xml:space="preserve"> </w:t>
-      </w:r>
-      <w:r>
-        <w:rPr>
-          <w:b/>
-          <w:bCs/>
-          <w:sz w:val="36"/>
-          <w:szCs w:val="36"/>
-        </w:rPr>
-        <w:t>format and</w:t>
-      </w:r>
-      <w:r>
-        <w:rPr>
-          <w:b/>
-          <w:bCs/>
-          <w:sz w:val="36"/>
-          <w:szCs w:val="36"/>
-        </w:rPr>
-        <w:t xml:space="preserve"> if the user enter</w:t>
-      </w:r>
-      <w:r>
-        <w:rPr>
-          <w:b/>
-          <w:bCs/>
-          <w:sz w:val="36"/>
-          <w:szCs w:val="36"/>
-        </w:rPr>
-        <w:t>s</w:t>
-      </w:r>
-      <w:r>
-        <w:rPr>
-          <w:b/>
-          <w:bCs/>
-          <w:sz w:val="36"/>
-          <w:szCs w:val="36"/>
-        </w:rPr>
-        <w:t xml:space="preserve"> anything other than th</w:t>
-      </w:r>
-      <w:r>
-        <w:rPr>
-          <w:b/>
-          <w:bCs/>
-          <w:sz w:val="36"/>
-          <w:szCs w:val="36"/>
-        </w:rPr>
-        <w:t>at the program will print this message and it will ask him again for a correct date format.</w:t>
-      </w:r>
-    </w:p>
-    <w:p>
-      <w:pPr>
-        <w:rPr>
-          <w:b/>
-          <w:bCs/>
-          <w:sz w:val="36"/>
-          <w:szCs w:val="36"/>
-        </w:rPr>
-      </w:pPr>
-      <w:r>
-        <w:rPr>
-          <w:noProof/>
-        </w:rPr>
-        <w:drawing>
-          <wp:anchor distT="0" distB="0" distL="114300" distR="114300" simplePos="0" relativeHeight="251668480" behindDoc="0" locked="0" layoutInCell="1" allowOverlap="1" wp14:anchorId="07062D34" wp14:editId="13C261BE">
-            <wp:simplePos x="0" y="0"/>
-            <wp:positionH relativeFrom="page">
-              <wp:align>right</wp:align>
-            </wp:positionH>
-            <wp:positionV relativeFrom="paragraph">
-              <wp:posOffset>297815</wp:posOffset>
+              <wp:posOffset>1894840</wp:posOffset>
             </wp:positionV>
             <wp:extent cx="3479800" cy="1373921"/>
             <wp:effectExtent l="0" t="0" r="6350" b="0"/>
@@ -3253,25 +3472,254 @@
           </wp:anchor>
         </w:drawing>
       </w:r>
-    </w:p>
-    <w:p>
-      <w:pPr>
-        <w:rPr>
-          <w:b/>
-          <w:bCs/>
-          <w:sz w:val="36"/>
-          <w:szCs w:val="36"/>
-        </w:rPr>
-      </w:pPr>
-      <w:r>
-        <w:rPr>
-          <w:b/>
-          <w:bCs/>
-          <w:sz w:val="36"/>
-          <w:szCs w:val="36"/>
-        </w:rPr>
-        <w:t>Also if the user entered a valid format it may be an invalid date like a month number more than 12 here what it is will like like</w:t>
-      </w:r>
+      <w:r>
+        <w:rPr>
+          <w:noProof/>
+        </w:rPr>
+        <w:drawing>
+          <wp:anchor distT="0" distB="0" distL="114300" distR="114300" simplePos="0" relativeHeight="251667456" behindDoc="0" locked="0" layoutInCell="1" allowOverlap="1" wp14:anchorId="5F638557" wp14:editId="6C5AAFFC">
+            <wp:simplePos x="0" y="0"/>
+            <wp:positionH relativeFrom="page">
+              <wp:align>right</wp:align>
+            </wp:positionH>
+            <wp:positionV relativeFrom="paragraph">
+              <wp:posOffset>353060</wp:posOffset>
+            </wp:positionV>
+            <wp:extent cx="3619500" cy="1447800"/>
+            <wp:effectExtent l="0" t="0" r="0" b="0"/>
+            <wp:wrapSquare wrapText="bothSides"/>
+            <wp:docPr id="20" name="صورة 20"/>
+            <wp:cNvGraphicFramePr>
+              <a:graphicFrameLocks xmlns:a="http://schemas.openxmlformats.org/drawingml/2006/main" noChangeAspect="1"/>
+            </wp:cNvGraphicFramePr>
+            <a:graphic xmlns:a="http://schemas.openxmlformats.org/drawingml/2006/main">
+              <a:graphicData uri="http://schemas.openxmlformats.org/drawingml/2006/picture">
+                <pic:pic xmlns:pic="http://schemas.openxmlformats.org/drawingml/2006/picture">
+                  <pic:nvPicPr>
+                    <pic:cNvPr id="1" name=""/>
+                    <pic:cNvPicPr/>
+                  </pic:nvPicPr>
+                  <pic:blipFill>
+                    <a:blip r:embed="rId25">
+                      <a:extLst>
+                        <a:ext uri="{28A0092B-C50C-407E-A947-70E740481C1C}">
+                          <a14:useLocalDpi xmlns:a14="http://schemas.microsoft.com/office/drawing/2010/main" val="0"/>
+                        </a:ext>
+                      </a:extLst>
+                    </a:blip>
+                    <a:stretch>
+                      <a:fillRect/>
+                    </a:stretch>
+                  </pic:blipFill>
+                  <pic:spPr>
+                    <a:xfrm>
+                      <a:off x="0" y="0"/>
+                      <a:ext cx="3619500" cy="1447800"/>
+                    </a:xfrm>
+                    <a:prstGeom prst="rect">
+                      <a:avLst/>
+                    </a:prstGeom>
+                  </pic:spPr>
+                </pic:pic>
+              </a:graphicData>
+            </a:graphic>
+            <wp14:sizeRelH relativeFrom="page">
+              <wp14:pctWidth>0</wp14:pctWidth>
+            </wp14:sizeRelH>
+            <wp14:sizeRelV relativeFrom="page">
+              <wp14:pctHeight>0</wp14:pctHeight>
+            </wp14:sizeRelV>
+          </wp:anchor>
+        </w:drawing>
+      </w:r>
+      <w:r>
+        <w:rPr>
+          <w:b/>
+          <w:bCs/>
+          <w:sz w:val="36"/>
+          <w:szCs w:val="36"/>
+        </w:rPr>
+        <w:t xml:space="preserve">This method will ask the user to enter a date </w:t>
+      </w:r>
+      <w:r>
+        <w:rPr>
+          <w:b/>
+          <w:bCs/>
+          <w:sz w:val="36"/>
+          <w:szCs w:val="36"/>
+        </w:rPr>
+        <w:t xml:space="preserve">with </w:t>
+      </w:r>
+      <w:r>
+        <w:rPr>
+          <w:b/>
+          <w:bCs/>
+          <w:color w:val="C00000"/>
+          <w:sz w:val="36"/>
+          <w:szCs w:val="36"/>
+        </w:rPr>
+        <w:t>YYYY-MM-DD</w:t>
+      </w:r>
+      <w:r>
+        <w:rPr>
+          <w:b/>
+          <w:bCs/>
+          <w:color w:val="C00000"/>
+          <w:sz w:val="36"/>
+          <w:szCs w:val="36"/>
+        </w:rPr>
+        <w:t xml:space="preserve"> </w:t>
+      </w:r>
+      <w:r>
+        <w:rPr>
+          <w:b/>
+          <w:bCs/>
+          <w:sz w:val="36"/>
+          <w:szCs w:val="36"/>
+        </w:rPr>
+        <w:t>format and</w:t>
+      </w:r>
+      <w:r>
+        <w:rPr>
+          <w:b/>
+          <w:bCs/>
+          <w:sz w:val="36"/>
+          <w:szCs w:val="36"/>
+        </w:rPr>
+        <w:t xml:space="preserve"> if the user enter</w:t>
+      </w:r>
+      <w:r>
+        <w:rPr>
+          <w:b/>
+          <w:bCs/>
+          <w:sz w:val="36"/>
+          <w:szCs w:val="36"/>
+        </w:rPr>
+        <w:t>s</w:t>
+      </w:r>
+      <w:r>
+        <w:rPr>
+          <w:b/>
+          <w:bCs/>
+          <w:sz w:val="36"/>
+          <w:szCs w:val="36"/>
+        </w:rPr>
+        <w:t xml:space="preserve"> anything other than </w:t>
+      </w:r>
+      <w:r>
+        <w:rPr>
+          <w:b/>
+          <w:bCs/>
+          <w:sz w:val="36"/>
+          <w:szCs w:val="36"/>
+        </w:rPr>
+        <w:t xml:space="preserve">that the </w:t>
+      </w:r>
+      <w:r>
+        <w:rPr>
+          <w:b/>
+          <w:bCs/>
+          <w:color w:val="BF8F00" w:themeColor="accent4" w:themeShade="BF"/>
+          <w:sz w:val="36"/>
+          <w:szCs w:val="36"/>
+        </w:rPr>
+        <w:t xml:space="preserve">regex </w:t>
+      </w:r>
+      <w:r>
+        <w:rPr>
+          <w:b/>
+          <w:bCs/>
+          <w:sz w:val="36"/>
+          <w:szCs w:val="36"/>
+        </w:rPr>
+        <w:t>pattern will catch it</w:t>
+      </w:r>
+      <w:r>
+        <w:rPr>
+          <w:b/>
+          <w:bCs/>
+          <w:sz w:val="36"/>
+          <w:szCs w:val="36"/>
+        </w:rPr>
+        <w:t xml:space="preserve"> the</w:t>
+      </w:r>
+      <w:r>
+        <w:rPr>
+          <w:b/>
+          <w:bCs/>
+          <w:sz w:val="36"/>
+          <w:szCs w:val="36"/>
+        </w:rPr>
+        <w:t>n the</w:t>
+      </w:r>
+      <w:r>
+        <w:rPr>
+          <w:b/>
+          <w:bCs/>
+          <w:sz w:val="36"/>
+          <w:szCs w:val="36"/>
+        </w:rPr>
+        <w:t xml:space="preserve"> program will print this message and it will ask him again for a correct date format.</w:t>
+      </w:r>
+    </w:p>
+    <w:p>
+      <w:pPr>
+        <w:rPr>
+          <w:b/>
+          <w:bCs/>
+          <w:sz w:val="36"/>
+          <w:szCs w:val="36"/>
+        </w:rPr>
+      </w:pPr>
+      <w:r>
+        <w:rPr>
+          <w:b/>
+          <w:bCs/>
+          <w:sz w:val="36"/>
+          <w:szCs w:val="36"/>
+        </w:rPr>
+        <w:t>Also,</w:t>
+      </w:r>
+      <w:r>
+        <w:rPr>
+          <w:b/>
+          <w:bCs/>
+          <w:sz w:val="36"/>
+          <w:szCs w:val="36"/>
+        </w:rPr>
+        <w:t xml:space="preserve"> if the user entered a valid </w:t>
+      </w:r>
+      <w:proofErr w:type="gramStart"/>
+      <w:r>
+        <w:rPr>
+          <w:b/>
+          <w:bCs/>
+          <w:sz w:val="36"/>
+          <w:szCs w:val="36"/>
+        </w:rPr>
+        <w:t>format</w:t>
+      </w:r>
+      <w:proofErr w:type="gramEnd"/>
+      <w:r>
+        <w:rPr>
+          <w:b/>
+          <w:bCs/>
+          <w:sz w:val="36"/>
+          <w:szCs w:val="36"/>
+        </w:rPr>
+        <w:t xml:space="preserve"> it may be an invalid date like a month number more than 12 here what it is will like </w:t>
+      </w:r>
+      <w:proofErr w:type="spellStart"/>
+      <w:r>
+        <w:rPr>
+          <w:b/>
+          <w:bCs/>
+          <w:sz w:val="36"/>
+          <w:szCs w:val="36"/>
+        </w:rPr>
+        <w:t>like</w:t>
+      </w:r>
+      <w:proofErr w:type="spellEnd"/>
     </w:p>
     <w:p>
       <w:pPr>
@@ -3310,7 +3758,7 @@
                     <pic:cNvPicPr/>
                   </pic:nvPicPr>
                   <pic:blipFill>
-                    <a:blip r:embed="rId25">
+                    <a:blip r:embed="rId26">
                       <a:extLst>
                         <a:ext uri="{28A0092B-C50C-407E-A947-70E740481C1C}">
                           <a14:useLocalDpi xmlns:a14="http://schemas.microsoft.com/office/drawing/2010/main" val="0"/>
@@ -3359,28 +3807,49 @@
           <w:sz w:val="36"/>
           <w:szCs w:val="36"/>
         </w:rPr>
-        <w:t>Abd if the user entered a correct date format and it was valid the porgam will continue.</w:t>
-      </w:r>
-    </w:p>
-    <w:p>
-      <w:pPr>
-        <w:rPr>
-          <w:b/>
-          <w:bCs/>
-          <w:sz w:val="36"/>
-          <w:szCs w:val="36"/>
-        </w:rPr>
-      </w:pPr>
-    </w:p>
-    <w:p>
-      <w:pPr>
-        <w:rPr>
-          <w:b/>
-          <w:bCs/>
-          <w:sz w:val="36"/>
-          <w:szCs w:val="36"/>
-        </w:rPr>
-      </w:pPr>
+        <w:t xml:space="preserve">Abd if the user entered a correct date format and it was valid the </w:t>
+      </w:r>
+      <w:proofErr w:type="spellStart"/>
+      <w:r>
+        <w:rPr>
+          <w:b/>
+          <w:bCs/>
+          <w:sz w:val="36"/>
+          <w:szCs w:val="36"/>
+        </w:rPr>
+        <w:t>porgam</w:t>
+      </w:r>
+      <w:proofErr w:type="spellEnd"/>
+      <w:r>
+        <w:rPr>
+          <w:b/>
+          <w:bCs/>
+          <w:sz w:val="36"/>
+          <w:szCs w:val="36"/>
+        </w:rPr>
+        <w:t xml:space="preserve"> will continue.</w:t>
+      </w:r>
+    </w:p>
+    <w:p>
+      <w:pPr>
+        <w:rPr>
+          <w:b/>
+          <w:bCs/>
+          <w:sz w:val="36"/>
+          <w:szCs w:val="36"/>
+        </w:rPr>
+      </w:pPr>
+    </w:p>
+    <w:p>
+      <w:pPr>
+        <w:rPr>
+          <w:b/>
+          <w:bCs/>
+          <w:sz w:val="36"/>
+          <w:szCs w:val="36"/>
+        </w:rPr>
+      </w:pPr>
+      <w:proofErr w:type="gramStart"/>
       <w:r>
         <w:rPr>
           <w:b/>
@@ -3407,8 +3876,19 @@
           <w:sz w:val="36"/>
           <w:szCs w:val="36"/>
         </w:rPr>
-        <w:t xml:space="preserve"> least the main method will call another method from the </w:t>
-      </w:r>
+        <w:t xml:space="preserve"> least</w:t>
+      </w:r>
+      <w:proofErr w:type="gramEnd"/>
+      <w:r>
+        <w:rPr>
+          <w:b/>
+          <w:bCs/>
+          <w:sz w:val="36"/>
+          <w:szCs w:val="36"/>
+        </w:rPr>
+        <w:t xml:space="preserve"> the main method will call another method from the </w:t>
+      </w:r>
+      <w:proofErr w:type="spellStart"/>
       <w:r>
         <w:rPr>
           <w:b/>
@@ -3417,7 +3897,18 @@
           <w:sz w:val="36"/>
           <w:szCs w:val="36"/>
         </w:rPr>
-        <w:t xml:space="preserve">DBUtility </w:t>
+        <w:t>DBUtility</w:t>
+      </w:r>
+      <w:proofErr w:type="spellEnd"/>
+      <w:r>
+        <w:rPr>
+          <w:b/>
+          <w:bCs/>
+          <w:color w:val="C00000"/>
+          <w:sz w:val="36"/>
+          <w:szCs w:val="36"/>
+        </w:rPr>
+        <w:t xml:space="preserve"> </w:t>
       </w:r>
       <w:r>
         <w:rPr>
@@ -3428,6 +3919,7 @@
         </w:rPr>
         <w:t xml:space="preserve">called </w:t>
       </w:r>
+      <w:proofErr w:type="spellStart"/>
       <w:r>
         <w:rPr>
           <w:b/>
@@ -3438,6 +3930,7 @@
         </w:rPr>
         <w:t>readGPA</w:t>
       </w:r>
+      <w:proofErr w:type="spellEnd"/>
     </w:p>
     <w:p>
       <w:pPr>
@@ -3457,153 +3950,6 @@
             <wp:extent cx="6858000" cy="2860040"/>
             <wp:effectExtent l="0" t="0" r="0" b="0"/>
             <wp:docPr id="23" name="صورة 23"/>
-            <wp:cNvGraphicFramePr>
-              <a:graphicFrameLocks xmlns:a="http://schemas.openxmlformats.org/drawingml/2006/main" noChangeAspect="1"/>
-            </wp:cNvGraphicFramePr>
-            <a:graphic xmlns:a="http://schemas.openxmlformats.org/drawingml/2006/main">
-              <a:graphicData uri="http://schemas.openxmlformats.org/drawingml/2006/picture">
-                <pic:pic xmlns:pic="http://schemas.openxmlformats.org/drawingml/2006/picture">
-                  <pic:nvPicPr>
-                    <pic:cNvPr id="1" name=""/>
-                    <pic:cNvPicPr/>
-                  </pic:nvPicPr>
-                  <pic:blipFill>
-                    <a:blip r:embed="rId26"/>
-                    <a:stretch>
-                      <a:fillRect/>
-                    </a:stretch>
-                  </pic:blipFill>
-                  <pic:spPr>
-                    <a:xfrm>
-                      <a:off x="0" y="0"/>
-                      <a:ext cx="6858000" cy="2860040"/>
-                    </a:xfrm>
-                    <a:prstGeom prst="rect">
-                      <a:avLst/>
-                    </a:prstGeom>
-                  </pic:spPr>
-                </pic:pic>
-              </a:graphicData>
-            </a:graphic>
-          </wp:inline>
-        </w:drawing>
-      </w:r>
-    </w:p>
-    <w:p>
-      <w:pPr>
-        <w:rPr>
-          <w:b/>
-          <w:bCs/>
-          <w:sz w:val="36"/>
-          <w:szCs w:val="36"/>
-        </w:rPr>
-      </w:pPr>
-    </w:p>
-    <w:p>
-      <w:pPr>
-        <w:rPr>
-          <w:b/>
-          <w:bCs/>
-          <w:sz w:val="36"/>
-          <w:szCs w:val="36"/>
-        </w:rPr>
-      </w:pPr>
-    </w:p>
-    <w:p>
-      <w:pPr>
-        <w:rPr>
-          <w:b/>
-          <w:bCs/>
-          <w:sz w:val="36"/>
-          <w:szCs w:val="36"/>
-          <w:rtl/>
-        </w:rPr>
-      </w:pPr>
-      <w:r>
-        <w:rPr>
-          <w:b/>
-          <w:bCs/>
-          <w:sz w:val="36"/>
-          <w:szCs w:val="36"/>
-        </w:rPr>
-        <w:t xml:space="preserve">Finally we will pass all the input from the user to a method in the </w:t>
-      </w:r>
-      <w:r>
-        <w:rPr>
-          <w:b/>
-          <w:bCs/>
-          <w:color w:val="C00000"/>
-          <w:sz w:val="36"/>
-          <w:szCs w:val="36"/>
-        </w:rPr>
-        <w:t xml:space="preserve">DBUtility </w:t>
-      </w:r>
-      <w:r>
-        <w:rPr>
-          <w:b/>
-          <w:bCs/>
-          <w:sz w:val="36"/>
-          <w:szCs w:val="36"/>
-        </w:rPr>
-        <w:t xml:space="preserve">class called </w:t>
-      </w:r>
-      <w:r>
-        <w:rPr>
-          <w:b/>
-          <w:bCs/>
-          <w:color w:val="2E74B5" w:themeColor="accent5" w:themeShade="BF"/>
-          <w:sz w:val="36"/>
-          <w:szCs w:val="36"/>
-        </w:rPr>
-        <w:t>addRercord</w:t>
-      </w:r>
-      <w:r>
-        <w:rPr>
-          <w:b/>
-          <w:bCs/>
-          <w:color w:val="2E74B5" w:themeColor="accent5" w:themeShade="BF"/>
-          <w:sz w:val="36"/>
-          <w:szCs w:val="36"/>
-        </w:rPr>
-        <w:t xml:space="preserve"> </w:t>
-      </w:r>
-      <w:r>
-        <w:rPr>
-          <w:b/>
-          <w:bCs/>
-          <w:sz w:val="36"/>
-          <w:szCs w:val="36"/>
-        </w:rPr>
-        <w:t>that will create a new connection to the database then it will run a premade query using the prepare statement object then sets the values in response to the parameters</w:t>
-      </w:r>
-      <w:r>
-        <w:rPr>
-          <w:b/>
-          <w:bCs/>
-          <w:sz w:val="36"/>
-          <w:szCs w:val="36"/>
-        </w:rPr>
-        <w:t xml:space="preserve"> passed, then if the record inserted to the database it will print that.</w:t>
-      </w:r>
-    </w:p>
-    <w:p>
-      <w:pPr>
-        <w:rPr>
-          <w:b/>
-          <w:bCs/>
-          <w:sz w:val="36"/>
-          <w:szCs w:val="36"/>
-        </w:rPr>
-      </w:pPr>
-      <w:r>
-        <w:rPr>
-          <w:noProof/>
-        </w:rPr>
-        <w:drawing>
-          <wp:inline distT="0" distB="0" distL="0" distR="0" wp14:anchorId="419AFCE4" wp14:editId="41485135">
-            <wp:extent cx="6480000" cy="2209800"/>
-            <wp:effectExtent l="0" t="0" r="0" b="0"/>
-            <wp:docPr id="5" name="صورة 5"/>
             <wp:cNvGraphicFramePr>
               <a:graphicFrameLocks xmlns:a="http://schemas.openxmlformats.org/drawingml/2006/main" noChangeAspect="1"/>
             </wp:cNvGraphicFramePr>
@@ -3623,7 +3969,7 @@
                   <pic:spPr>
                     <a:xfrm>
                       <a:off x="0" y="0"/>
-                      <a:ext cx="6541782" cy="2230869"/>
+                      <a:ext cx="6858000" cy="2860040"/>
                     </a:xfrm>
                     <a:prstGeom prst="rect">
                       <a:avLst/>
@@ -3643,63 +3989,200 @@
           <w:bCs/>
           <w:sz w:val="36"/>
           <w:szCs w:val="36"/>
-        </w:rPr>
-      </w:pPr>
-      <w:r>
-        <w:rPr>
-          <w:b/>
-          <w:bCs/>
-          <w:sz w:val="36"/>
-          <w:szCs w:val="36"/>
-        </w:rPr>
-        <w:t xml:space="preserve">*insert a screenshot  if </w:t>
-      </w:r>
-      <w:r>
-        <w:rPr>
-          <w:b/>
-          <w:bCs/>
-          <w:sz w:val="36"/>
-          <w:szCs w:val="36"/>
-        </w:rPr>
-        <w:t>added</w:t>
-      </w:r>
-      <w:r>
-        <w:rPr>
-          <w:b/>
-          <w:bCs/>
-          <w:sz w:val="36"/>
-          <w:szCs w:val="36"/>
-        </w:rPr>
-        <w:t xml:space="preserve"> suc</w:t>
-      </w:r>
-      <w:r>
-        <w:rPr>
-          <w:b/>
-          <w:bCs/>
-          <w:sz w:val="36"/>
-          <w:szCs w:val="36"/>
-        </w:rPr>
-        <w:t>cess</w:t>
-      </w:r>
-      <w:r>
-        <w:rPr>
-          <w:b/>
-          <w:bCs/>
-          <w:sz w:val="36"/>
-          <w:szCs w:val="36"/>
-        </w:rPr>
-        <w:t>fully to the database*</w:t>
-      </w:r>
-    </w:p>
-    <w:p>
-      <w:pPr>
-        <w:rPr>
-          <w:b/>
-          <w:bCs/>
-          <w:sz w:val="36"/>
-          <w:szCs w:val="36"/>
-        </w:rPr>
-      </w:pPr>
+          <w:rtl/>
+        </w:rPr>
+      </w:pPr>
+      <w:proofErr w:type="gramStart"/>
+      <w:r>
+        <w:rPr>
+          <w:b/>
+          <w:bCs/>
+          <w:sz w:val="36"/>
+          <w:szCs w:val="36"/>
+        </w:rPr>
+        <w:t>Finally</w:t>
+      </w:r>
+      <w:proofErr w:type="gramEnd"/>
+      <w:r>
+        <w:rPr>
+          <w:b/>
+          <w:bCs/>
+          <w:sz w:val="36"/>
+          <w:szCs w:val="36"/>
+        </w:rPr>
+        <w:t xml:space="preserve"> we will pass all the input from the user to a method in the </w:t>
+      </w:r>
+      <w:proofErr w:type="spellStart"/>
+      <w:r>
+        <w:rPr>
+          <w:b/>
+          <w:bCs/>
+          <w:color w:val="C00000"/>
+          <w:sz w:val="36"/>
+          <w:szCs w:val="36"/>
+        </w:rPr>
+        <w:t>DBUtility</w:t>
+      </w:r>
+      <w:proofErr w:type="spellEnd"/>
+      <w:r>
+        <w:rPr>
+          <w:b/>
+          <w:bCs/>
+          <w:color w:val="C00000"/>
+          <w:sz w:val="36"/>
+          <w:szCs w:val="36"/>
+        </w:rPr>
+        <w:t xml:space="preserve"> </w:t>
+      </w:r>
+      <w:r>
+        <w:rPr>
+          <w:b/>
+          <w:bCs/>
+          <w:sz w:val="36"/>
+          <w:szCs w:val="36"/>
+        </w:rPr>
+        <w:t xml:space="preserve">class called </w:t>
+      </w:r>
+      <w:proofErr w:type="spellStart"/>
+      <w:r>
+        <w:rPr>
+          <w:b/>
+          <w:bCs/>
+          <w:color w:val="2E74B5" w:themeColor="accent5" w:themeShade="BF"/>
+          <w:sz w:val="36"/>
+          <w:szCs w:val="36"/>
+        </w:rPr>
+        <w:t>addRercord</w:t>
+      </w:r>
+      <w:proofErr w:type="spellEnd"/>
+      <w:r>
+        <w:rPr>
+          <w:b/>
+          <w:bCs/>
+          <w:color w:val="2E74B5" w:themeColor="accent5" w:themeShade="BF"/>
+          <w:sz w:val="36"/>
+          <w:szCs w:val="36"/>
+        </w:rPr>
+        <w:t xml:space="preserve"> </w:t>
+      </w:r>
+      <w:r>
+        <w:rPr>
+          <w:b/>
+          <w:bCs/>
+          <w:sz w:val="36"/>
+          <w:szCs w:val="36"/>
+        </w:rPr>
+        <w:t>that will create a new connection to the database then it will run a premade query using the prepare statement object then sets the values in response to the parameters</w:t>
+      </w:r>
+      <w:r>
+        <w:rPr>
+          <w:b/>
+          <w:bCs/>
+          <w:sz w:val="36"/>
+          <w:szCs w:val="36"/>
+        </w:rPr>
+        <w:t xml:space="preserve"> passed, then if the record inserted to the database it will print that.</w:t>
+      </w:r>
+    </w:p>
+    <w:p>
+      <w:pPr>
+        <w:rPr>
+          <w:b/>
+          <w:bCs/>
+          <w:sz w:val="36"/>
+          <w:szCs w:val="36"/>
+        </w:rPr>
+      </w:pPr>
+      <w:r>
+        <w:rPr>
+          <w:noProof/>
+        </w:rPr>
+        <w:drawing>
+          <wp:inline distT="0" distB="0" distL="0" distR="0" wp14:anchorId="419AFCE4" wp14:editId="31BA4EA8">
+            <wp:extent cx="5623451" cy="1917700"/>
+            <wp:effectExtent l="0" t="0" r="0" b="6350"/>
+            <wp:docPr id="5" name="صورة 5"/>
+            <wp:cNvGraphicFramePr>
+              <a:graphicFrameLocks xmlns:a="http://schemas.openxmlformats.org/drawingml/2006/main" noChangeAspect="1"/>
+            </wp:cNvGraphicFramePr>
+            <a:graphic xmlns:a="http://schemas.openxmlformats.org/drawingml/2006/main">
+              <a:graphicData uri="http://schemas.openxmlformats.org/drawingml/2006/picture">
+                <pic:pic xmlns:pic="http://schemas.openxmlformats.org/drawingml/2006/picture">
+                  <pic:nvPicPr>
+                    <pic:cNvPr id="1" name=""/>
+                    <pic:cNvPicPr/>
+                  </pic:nvPicPr>
+                  <pic:blipFill>
+                    <a:blip r:embed="rId28"/>
+                    <a:stretch>
+                      <a:fillRect/>
+                    </a:stretch>
+                  </pic:blipFill>
+                  <pic:spPr>
+                    <a:xfrm>
+                      <a:off x="0" y="0"/>
+                      <a:ext cx="5689657" cy="1940278"/>
+                    </a:xfrm>
+                    <a:prstGeom prst="rect">
+                      <a:avLst/>
+                    </a:prstGeom>
+                  </pic:spPr>
+                </pic:pic>
+              </a:graphicData>
+            </a:graphic>
+          </wp:inline>
+        </w:drawing>
+      </w:r>
+    </w:p>
+    <w:p>
+      <w:pPr>
+        <w:rPr>
+          <w:b/>
+          <w:bCs/>
+          <w:sz w:val="36"/>
+          <w:szCs w:val="36"/>
+        </w:rPr>
+      </w:pPr>
+      <w:r>
+        <w:rPr>
+          <w:noProof/>
+        </w:rPr>
+        <w:drawing>
+          <wp:inline distT="0" distB="0" distL="0" distR="0" wp14:anchorId="46F466AF" wp14:editId="148A2E93">
+            <wp:extent cx="3740150" cy="1562947"/>
+            <wp:effectExtent l="0" t="0" r="0" b="0"/>
+            <wp:docPr id="39" name="صورة 39"/>
+            <wp:cNvGraphicFramePr>
+              <a:graphicFrameLocks xmlns:a="http://schemas.openxmlformats.org/drawingml/2006/main" noChangeAspect="1"/>
+            </wp:cNvGraphicFramePr>
+            <a:graphic xmlns:a="http://schemas.openxmlformats.org/drawingml/2006/main">
+              <a:graphicData uri="http://schemas.openxmlformats.org/drawingml/2006/picture">
+                <pic:pic xmlns:pic="http://schemas.openxmlformats.org/drawingml/2006/picture">
+                  <pic:nvPicPr>
+                    <pic:cNvPr id="1" name=""/>
+                    <pic:cNvPicPr/>
+                  </pic:nvPicPr>
+                  <pic:blipFill>
+                    <a:blip r:embed="rId29"/>
+                    <a:stretch>
+                      <a:fillRect/>
+                    </a:stretch>
+                  </pic:blipFill>
+                  <pic:spPr>
+                    <a:xfrm>
+                      <a:off x="0" y="0"/>
+                      <a:ext cx="3766546" cy="1573977"/>
+                    </a:xfrm>
+                    <a:prstGeom prst="rect">
+                      <a:avLst/>
+                    </a:prstGeom>
+                  </pic:spPr>
+                </pic:pic>
+              </a:graphicData>
+            </a:graphic>
+          </wp:inline>
+        </w:drawing>
+      </w:r>
     </w:p>
     <w:p>
       <w:pPr>
@@ -3716,13 +4199,13 @@
         </w:rPr>
         <w:lastRenderedPageBreak/>
         <w:drawing>
-          <wp:anchor distT="0" distB="0" distL="114300" distR="114300" simplePos="0" relativeHeight="251670528" behindDoc="0" locked="0" layoutInCell="1" allowOverlap="1" wp14:anchorId="0CA1A6FD" wp14:editId="3558639D">
+          <wp:anchor distT="0" distB="0" distL="114300" distR="114300" simplePos="0" relativeHeight="251670528" behindDoc="0" locked="0" layoutInCell="1" allowOverlap="1" wp14:anchorId="0CA1A6FD" wp14:editId="48A2ABA7">
             <wp:simplePos x="0" y="0"/>
             <wp:positionH relativeFrom="margin">
-              <wp:posOffset>3175000</wp:posOffset>
+              <wp:posOffset>3346450</wp:posOffset>
             </wp:positionH>
             <wp:positionV relativeFrom="paragraph">
-              <wp:posOffset>234950</wp:posOffset>
+              <wp:posOffset>0</wp:posOffset>
             </wp:positionV>
             <wp:extent cx="3873500" cy="768350"/>
             <wp:effectExtent l="0" t="0" r="0" b="0"/>
@@ -3739,7 +4222,7 @@
                     <pic:cNvPicPr/>
                   </pic:nvPicPr>
                   <pic:blipFill>
-                    <a:blip r:embed="rId28">
+                    <a:blip r:embed="rId30">
                       <a:extLst>
                         <a:ext uri="{28A0092B-C50C-407E-A947-70E740481C1C}">
                           <a14:useLocalDpi xmlns:a14="http://schemas.microsoft.com/office/drawing/2010/main" val="0"/>
@@ -3771,16 +4254,6 @@
           </wp:anchor>
         </w:drawing>
       </w:r>
-    </w:p>
-    <w:p>
-      <w:pPr>
-        <w:rPr>
-          <w:b/>
-          <w:bCs/>
-          <w:sz w:val="36"/>
-          <w:szCs w:val="36"/>
-        </w:rPr>
-      </w:pPr>
       <w:r>
         <w:rPr>
           <w:b/>
@@ -3819,6 +4292,7 @@
         </w:rPr>
         <w:t xml:space="preserve">The program will call a method in the </w:t>
       </w:r>
+      <w:proofErr w:type="spellStart"/>
       <w:r>
         <w:rPr>
           <w:b/>
@@ -3847,7 +4321,18 @@
           <w:sz w:val="36"/>
           <w:szCs w:val="36"/>
         </w:rPr>
-        <w:t xml:space="preserve">lity </w:t>
+        <w:t>lity</w:t>
+      </w:r>
+      <w:proofErr w:type="spellEnd"/>
+      <w:r>
+        <w:rPr>
+          <w:b/>
+          <w:bCs/>
+          <w:color w:val="C00000"/>
+          <w:sz w:val="36"/>
+          <w:szCs w:val="36"/>
+        </w:rPr>
+        <w:t xml:space="preserve"> </w:t>
       </w:r>
       <w:r>
         <w:rPr>
@@ -3858,6 +4343,7 @@
         </w:rPr>
         <w:t xml:space="preserve">class called </w:t>
       </w:r>
+      <w:proofErr w:type="spellStart"/>
       <w:r>
         <w:rPr>
           <w:b/>
@@ -3868,6 +4354,7 @@
         </w:rPr>
         <w:t>readAllRecords</w:t>
       </w:r>
+      <w:proofErr w:type="spellEnd"/>
       <w:r>
         <w:rPr>
           <w:b/>
@@ -3894,7 +4381,27 @@
           <w:sz w:val="36"/>
           <w:szCs w:val="36"/>
         </w:rPr>
-        <w:t xml:space="preserve"> print the all students records in the database.</w:t>
+        <w:t xml:space="preserve"> </w:t>
+      </w:r>
+      <w:proofErr w:type="gramStart"/>
+      <w:r>
+        <w:rPr>
+          <w:b/>
+          <w:bCs/>
+          <w:sz w:val="36"/>
+          <w:szCs w:val="36"/>
+        </w:rPr>
+        <w:t>print</w:t>
+      </w:r>
+      <w:proofErr w:type="gramEnd"/>
+      <w:r>
+        <w:rPr>
+          <w:b/>
+          <w:bCs/>
+          <w:sz w:val="36"/>
+          <w:szCs w:val="36"/>
+        </w:rPr>
+        <w:t xml:space="preserve"> the all students records in the database.</w:t>
       </w:r>
     </w:p>
     <w:p>
@@ -3916,134 +4423,6 @@
             <wp:extent cx="6858000" cy="2666365"/>
             <wp:effectExtent l="0" t="0" r="0" b="635"/>
             <wp:docPr id="25" name="صورة 25"/>
-            <wp:cNvGraphicFramePr>
-              <a:graphicFrameLocks xmlns:a="http://schemas.openxmlformats.org/drawingml/2006/main" noChangeAspect="1"/>
-            </wp:cNvGraphicFramePr>
-            <a:graphic xmlns:a="http://schemas.openxmlformats.org/drawingml/2006/main">
-              <a:graphicData uri="http://schemas.openxmlformats.org/drawingml/2006/picture">
-                <pic:pic xmlns:pic="http://schemas.openxmlformats.org/drawingml/2006/picture">
-                  <pic:nvPicPr>
-                    <pic:cNvPr id="1" name=""/>
-                    <pic:cNvPicPr/>
-                  </pic:nvPicPr>
-                  <pic:blipFill>
-                    <a:blip r:embed="rId29"/>
-                    <a:stretch>
-                      <a:fillRect/>
-                    </a:stretch>
-                  </pic:blipFill>
-                  <pic:spPr>
-                    <a:xfrm>
-                      <a:off x="0" y="0"/>
-                      <a:ext cx="6858000" cy="2666365"/>
-                    </a:xfrm>
-                    <a:prstGeom prst="rect">
-                      <a:avLst/>
-                    </a:prstGeom>
-                  </pic:spPr>
-                </pic:pic>
-              </a:graphicData>
-            </a:graphic>
-          </wp:inline>
-        </w:drawing>
-      </w:r>
-    </w:p>
-    <w:p>
-      <w:pPr>
-        <w:rPr>
-          <w:b/>
-          <w:bCs/>
-          <w:sz w:val="36"/>
-          <w:szCs w:val="36"/>
-        </w:rPr>
-      </w:pPr>
-      <w:r>
-        <w:rPr>
-          <w:b/>
-          <w:bCs/>
-          <w:sz w:val="36"/>
-          <w:szCs w:val="36"/>
-        </w:rPr>
-        <w:t>And this how the output will look like if there are already inserted records in the database:</w:t>
-      </w:r>
-    </w:p>
-    <w:p>
-      <w:pPr>
-        <w:rPr>
-          <w:b/>
-          <w:bCs/>
-          <w:sz w:val="36"/>
-          <w:szCs w:val="36"/>
-        </w:rPr>
-      </w:pPr>
-      <w:r>
-        <w:rPr>
-          <w:noProof/>
-        </w:rPr>
-        <w:drawing>
-          <wp:inline distT="0" distB="0" distL="0" distR="0" wp14:anchorId="1F177412" wp14:editId="61CC9494">
-            <wp:extent cx="6696075" cy="1552575"/>
-            <wp:effectExtent l="0" t="0" r="9525" b="9525"/>
-            <wp:docPr id="28" name="صورة 28"/>
-            <wp:cNvGraphicFramePr>
-              <a:graphicFrameLocks xmlns:a="http://schemas.openxmlformats.org/drawingml/2006/main" noChangeAspect="1"/>
-            </wp:cNvGraphicFramePr>
-            <a:graphic xmlns:a="http://schemas.openxmlformats.org/drawingml/2006/main">
-              <a:graphicData uri="http://schemas.openxmlformats.org/drawingml/2006/picture">
-                <pic:pic xmlns:pic="http://schemas.openxmlformats.org/drawingml/2006/picture">
-                  <pic:nvPicPr>
-                    <pic:cNvPr id="1" name=""/>
-                    <pic:cNvPicPr/>
-                  </pic:nvPicPr>
-                  <pic:blipFill>
-                    <a:blip r:embed="rId30"/>
-                    <a:stretch>
-                      <a:fillRect/>
-                    </a:stretch>
-                  </pic:blipFill>
-                  <pic:spPr>
-                    <a:xfrm>
-                      <a:off x="0" y="0"/>
-                      <a:ext cx="6696075" cy="1552575"/>
-                    </a:xfrm>
-                    <a:prstGeom prst="rect">
-                      <a:avLst/>
-                    </a:prstGeom>
-                  </pic:spPr>
-                </pic:pic>
-              </a:graphicData>
-            </a:graphic>
-          </wp:inline>
-        </w:drawing>
-      </w:r>
-      <w:r>
-        <w:rPr>
-          <w:b/>
-          <w:bCs/>
-          <w:sz w:val="36"/>
-          <w:szCs w:val="36"/>
-        </w:rPr>
-        <w:t>And here the output if there are no records in the database:</w:t>
-      </w:r>
-    </w:p>
-    <w:p>
-      <w:pPr>
-        <w:rPr>
-          <w:b/>
-          <w:bCs/>
-          <w:sz w:val="36"/>
-          <w:szCs w:val="36"/>
-        </w:rPr>
-      </w:pPr>
-      <w:r>
-        <w:rPr>
-          <w:noProof/>
-        </w:rPr>
-        <w:drawing>
-          <wp:inline distT="0" distB="0" distL="0" distR="0" wp14:anchorId="4F88A0B0" wp14:editId="1F959577">
-            <wp:extent cx="6723289" cy="1028700"/>
-            <wp:effectExtent l="0" t="0" r="1905" b="0"/>
-            <wp:docPr id="29" name="صورة 29"/>
             <wp:cNvGraphicFramePr>
               <a:graphicFrameLocks xmlns:a="http://schemas.openxmlformats.org/drawingml/2006/main" noChangeAspect="1"/>
             </wp:cNvGraphicFramePr>
@@ -4063,6 +4442,134 @@
                   <pic:spPr>
                     <a:xfrm>
                       <a:off x="0" y="0"/>
+                      <a:ext cx="6858000" cy="2666365"/>
+                    </a:xfrm>
+                    <a:prstGeom prst="rect">
+                      <a:avLst/>
+                    </a:prstGeom>
+                  </pic:spPr>
+                </pic:pic>
+              </a:graphicData>
+            </a:graphic>
+          </wp:inline>
+        </w:drawing>
+      </w:r>
+    </w:p>
+    <w:p>
+      <w:pPr>
+        <w:rPr>
+          <w:b/>
+          <w:bCs/>
+          <w:sz w:val="36"/>
+          <w:szCs w:val="36"/>
+        </w:rPr>
+      </w:pPr>
+      <w:r>
+        <w:rPr>
+          <w:b/>
+          <w:bCs/>
+          <w:sz w:val="36"/>
+          <w:szCs w:val="36"/>
+        </w:rPr>
+        <w:t>And this how the output will look like if there are already inserted records in the database:</w:t>
+      </w:r>
+    </w:p>
+    <w:p>
+      <w:pPr>
+        <w:rPr>
+          <w:b/>
+          <w:bCs/>
+          <w:sz w:val="36"/>
+          <w:szCs w:val="36"/>
+        </w:rPr>
+      </w:pPr>
+      <w:r>
+        <w:rPr>
+          <w:noProof/>
+        </w:rPr>
+        <w:drawing>
+          <wp:inline distT="0" distB="0" distL="0" distR="0" wp14:anchorId="1F177412" wp14:editId="61CC9494">
+            <wp:extent cx="6696075" cy="1552575"/>
+            <wp:effectExtent l="0" t="0" r="9525" b="9525"/>
+            <wp:docPr id="28" name="صورة 28"/>
+            <wp:cNvGraphicFramePr>
+              <a:graphicFrameLocks xmlns:a="http://schemas.openxmlformats.org/drawingml/2006/main" noChangeAspect="1"/>
+            </wp:cNvGraphicFramePr>
+            <a:graphic xmlns:a="http://schemas.openxmlformats.org/drawingml/2006/main">
+              <a:graphicData uri="http://schemas.openxmlformats.org/drawingml/2006/picture">
+                <pic:pic xmlns:pic="http://schemas.openxmlformats.org/drawingml/2006/picture">
+                  <pic:nvPicPr>
+                    <pic:cNvPr id="1" name=""/>
+                    <pic:cNvPicPr/>
+                  </pic:nvPicPr>
+                  <pic:blipFill>
+                    <a:blip r:embed="rId32"/>
+                    <a:stretch>
+                      <a:fillRect/>
+                    </a:stretch>
+                  </pic:blipFill>
+                  <pic:spPr>
+                    <a:xfrm>
+                      <a:off x="0" y="0"/>
+                      <a:ext cx="6696075" cy="1552575"/>
+                    </a:xfrm>
+                    <a:prstGeom prst="rect">
+                      <a:avLst/>
+                    </a:prstGeom>
+                  </pic:spPr>
+                </pic:pic>
+              </a:graphicData>
+            </a:graphic>
+          </wp:inline>
+        </w:drawing>
+      </w:r>
+      <w:r>
+        <w:rPr>
+          <w:b/>
+          <w:bCs/>
+          <w:sz w:val="36"/>
+          <w:szCs w:val="36"/>
+        </w:rPr>
+        <w:t>And here the output if there are no records in the database:</w:t>
+      </w:r>
+    </w:p>
+    <w:p>
+      <w:pPr>
+        <w:rPr>
+          <w:b/>
+          <w:bCs/>
+          <w:sz w:val="36"/>
+          <w:szCs w:val="36"/>
+        </w:rPr>
+      </w:pPr>
+      <w:r>
+        <w:rPr>
+          <w:noProof/>
+        </w:rPr>
+        <w:drawing>
+          <wp:inline distT="0" distB="0" distL="0" distR="0" wp14:anchorId="4F88A0B0" wp14:editId="1F959577">
+            <wp:extent cx="6723289" cy="1028700"/>
+            <wp:effectExtent l="0" t="0" r="1905" b="0"/>
+            <wp:docPr id="29" name="صورة 29"/>
+            <wp:cNvGraphicFramePr>
+              <a:graphicFrameLocks xmlns:a="http://schemas.openxmlformats.org/drawingml/2006/main" noChangeAspect="1"/>
+            </wp:cNvGraphicFramePr>
+            <a:graphic xmlns:a="http://schemas.openxmlformats.org/drawingml/2006/main">
+              <a:graphicData uri="http://schemas.openxmlformats.org/drawingml/2006/picture">
+                <pic:pic xmlns:pic="http://schemas.openxmlformats.org/drawingml/2006/picture">
+                  <pic:nvPicPr>
+                    <pic:cNvPr id="1" name=""/>
+                    <pic:cNvPicPr/>
+                  </pic:nvPicPr>
+                  <pic:blipFill>
+                    <a:blip r:embed="rId33"/>
+                    <a:stretch>
+                      <a:fillRect/>
+                    </a:stretch>
+                  </pic:blipFill>
+                  <pic:spPr>
+                    <a:xfrm>
+                      <a:off x="0" y="0"/>
                       <a:ext cx="6729985" cy="1029724"/>
                     </a:xfrm>
                     <a:prstGeom prst="rect">
@@ -4095,40 +4602,11 @@
           <w:szCs w:val="36"/>
         </w:rPr>
       </w:pPr>
-    </w:p>
-    <w:p>
-      <w:pPr>
-        <w:rPr>
-          <w:b/>
-          <w:bCs/>
-          <w:sz w:val="36"/>
-          <w:szCs w:val="36"/>
-        </w:rPr>
-      </w:pPr>
-    </w:p>
-    <w:p>
-      <w:pPr>
-        <w:rPr>
-          <w:b/>
-          <w:bCs/>
-          <w:sz w:val="36"/>
-          <w:szCs w:val="36"/>
-        </w:rPr>
-      </w:pPr>
-    </w:p>
-    <w:p>
-      <w:pPr>
-        <w:rPr>
-          <w:b/>
-          <w:bCs/>
-          <w:sz w:val="36"/>
-          <w:szCs w:val="36"/>
-        </w:rPr>
-      </w:pPr>
       <w:r>
         <w:rPr>
           <w:noProof/>
         </w:rPr>
+        <w:lastRenderedPageBreak/>
         <w:drawing>
           <wp:anchor distT="0" distB="0" distL="114300" distR="114300" simplePos="0" relativeHeight="251671552" behindDoc="0" locked="0" layoutInCell="1" allowOverlap="1" wp14:anchorId="091C885B" wp14:editId="7E347BAD">
             <wp:simplePos x="0" y="0"/>
@@ -4153,7 +4631,7 @@
                     <pic:cNvPicPr/>
                   </pic:nvPicPr>
                   <pic:blipFill>
-                    <a:blip r:embed="rId32">
+                    <a:blip r:embed="rId34">
                       <a:extLst>
                         <a:ext uri="{28A0092B-C50C-407E-A947-70E740481C1C}">
                           <a14:useLocalDpi xmlns:a14="http://schemas.microsoft.com/office/drawing/2010/main" val="0"/>
@@ -4221,8 +4699,29 @@
           <w:sz w:val="36"/>
           <w:szCs w:val="36"/>
         </w:rPr>
-        <w:t xml:space="preserve">The program will call a two methods from the </w:t>
-      </w:r>
+        <w:t xml:space="preserve">The program will call </w:t>
+      </w:r>
+      <w:proofErr w:type="gramStart"/>
+      <w:r>
+        <w:rPr>
+          <w:b/>
+          <w:bCs/>
+          <w:sz w:val="36"/>
+          <w:szCs w:val="36"/>
+        </w:rPr>
+        <w:t>a two methods</w:t>
+      </w:r>
+      <w:proofErr w:type="gramEnd"/>
+      <w:r>
+        <w:rPr>
+          <w:b/>
+          <w:bCs/>
+          <w:sz w:val="36"/>
+          <w:szCs w:val="36"/>
+        </w:rPr>
+        <w:t xml:space="preserve"> from the </w:t>
+      </w:r>
+      <w:proofErr w:type="spellStart"/>
       <w:r>
         <w:rPr>
           <w:b/>
@@ -4231,7 +4730,18 @@
           <w:sz w:val="36"/>
           <w:szCs w:val="36"/>
         </w:rPr>
-        <w:t xml:space="preserve">DBUtility </w:t>
+        <w:t>DBUtility</w:t>
+      </w:r>
+      <w:proofErr w:type="spellEnd"/>
+      <w:r>
+        <w:rPr>
+          <w:b/>
+          <w:bCs/>
+          <w:color w:val="C00000"/>
+          <w:sz w:val="36"/>
+          <w:szCs w:val="36"/>
+        </w:rPr>
+        <w:t xml:space="preserve"> </w:t>
       </w:r>
       <w:r>
         <w:rPr>
@@ -4242,6 +4752,7 @@
         </w:rPr>
         <w:t xml:space="preserve">class </w:t>
       </w:r>
+      <w:proofErr w:type="spellStart"/>
       <w:r>
         <w:rPr>
           <w:b/>
@@ -4250,7 +4761,18 @@
           <w:sz w:val="36"/>
           <w:szCs w:val="36"/>
         </w:rPr>
-        <w:t xml:space="preserve">readName </w:t>
+        <w:t>readName</w:t>
+      </w:r>
+      <w:proofErr w:type="spellEnd"/>
+      <w:r>
+        <w:rPr>
+          <w:b/>
+          <w:bCs/>
+          <w:color w:val="2E74B5" w:themeColor="accent5" w:themeShade="BF"/>
+          <w:sz w:val="36"/>
+          <w:szCs w:val="36"/>
+        </w:rPr>
+        <w:t xml:space="preserve"> </w:t>
       </w:r>
       <w:r>
         <w:rPr>
@@ -4261,6 +4783,7 @@
         </w:rPr>
         <w:t xml:space="preserve">like in the first option to ask the user to enter a name to search for in the database then pass that name to the </w:t>
       </w:r>
+      <w:proofErr w:type="spellStart"/>
       <w:r>
         <w:rPr>
           <w:b/>
@@ -4269,7 +4792,18 @@
           <w:sz w:val="36"/>
           <w:szCs w:val="36"/>
         </w:rPr>
-        <w:t xml:space="preserve">searchByName </w:t>
+        <w:t>searchByName</w:t>
+      </w:r>
+      <w:proofErr w:type="spellEnd"/>
+      <w:r>
+        <w:rPr>
+          <w:b/>
+          <w:bCs/>
+          <w:color w:val="2E74B5" w:themeColor="accent5" w:themeShade="BF"/>
+          <w:sz w:val="36"/>
+          <w:szCs w:val="36"/>
+        </w:rPr>
+        <w:t xml:space="preserve"> </w:t>
       </w:r>
       <w:r>
         <w:rPr>
@@ -4310,7 +4844,7 @@
                     <pic:cNvPicPr/>
                   </pic:nvPicPr>
                   <pic:blipFill>
-                    <a:blip r:embed="rId33"/>
+                    <a:blip r:embed="rId35"/>
                     <a:stretch>
                       <a:fillRect/>
                     </a:stretch>
@@ -4340,6 +4874,16 @@
           <w:szCs w:val="36"/>
         </w:rPr>
       </w:pPr>
+    </w:p>
+    <w:p>
+      <w:pPr>
+        <w:rPr>
+          <w:b/>
+          <w:bCs/>
+          <w:sz w:val="36"/>
+          <w:szCs w:val="36"/>
+        </w:rPr>
+      </w:pPr>
       <w:r>
         <w:rPr>
           <w:b/>
@@ -4375,7 +4919,7 @@
                     <pic:cNvPicPr/>
                   </pic:nvPicPr>
                   <pic:blipFill>
-                    <a:blip r:embed="rId34">
+                    <a:blip r:embed="rId36">
                       <a:extLst>
                         <a:ext uri="{28A0092B-C50C-407E-A947-70E740481C1C}">
                           <a14:useLocalDpi xmlns:a14="http://schemas.microsoft.com/office/drawing/2010/main" val="0"/>
@@ -4411,18 +4955,28 @@
           <w:szCs w:val="36"/>
         </w:rPr>
       </w:pPr>
+    </w:p>
+    <w:p>
+      <w:pPr>
+        <w:rPr>
+          <w:b/>
+          <w:bCs/>
+          <w:sz w:val="36"/>
+          <w:szCs w:val="36"/>
+        </w:rPr>
+      </w:pPr>
       <w:r>
         <w:rPr>
           <w:noProof/>
         </w:rPr>
         <w:drawing>
-          <wp:anchor distT="0" distB="0" distL="114300" distR="114300" simplePos="0" relativeHeight="251672576" behindDoc="0" locked="0" layoutInCell="1" allowOverlap="1" wp14:anchorId="3E8FFD83" wp14:editId="116183A0">
+          <wp:anchor distT="0" distB="0" distL="114300" distR="114300" simplePos="0" relativeHeight="251672576" behindDoc="0" locked="0" layoutInCell="1" allowOverlap="1" wp14:anchorId="3E8FFD83" wp14:editId="4F6C748C">
             <wp:simplePos x="0" y="0"/>
             <wp:positionH relativeFrom="page">
               <wp:align>right</wp:align>
             </wp:positionH>
             <wp:positionV relativeFrom="paragraph">
-              <wp:posOffset>5080</wp:posOffset>
+              <wp:posOffset>259080</wp:posOffset>
             </wp:positionV>
             <wp:extent cx="3519170" cy="699870"/>
             <wp:effectExtent l="0" t="0" r="5080" b="5080"/>
@@ -4439,7 +4993,7 @@
                     <pic:cNvPicPr/>
                   </pic:nvPicPr>
                   <pic:blipFill>
-                    <a:blip r:embed="rId35">
+                    <a:blip r:embed="rId37">
                       <a:extLst>
                         <a:ext uri="{28A0092B-C50C-407E-A947-70E740481C1C}">
                           <a14:useLocalDpi xmlns:a14="http://schemas.microsoft.com/office/drawing/2010/main" val="0"/>
@@ -4518,6 +5072,16 @@
           <w:szCs w:val="36"/>
         </w:rPr>
       </w:pPr>
+    </w:p>
+    <w:p>
+      <w:pPr>
+        <w:rPr>
+          <w:b/>
+          <w:bCs/>
+          <w:sz w:val="36"/>
+          <w:szCs w:val="36"/>
+        </w:rPr>
+      </w:pPr>
       <w:r>
         <w:rPr>
           <w:b/>
@@ -4526,36 +5090,393 @@
           <w:szCs w:val="36"/>
         </w:rPr>
         <w:lastRenderedPageBreak/>
-        <w:t xml:space="preserve">Option #3 </w:t>
-      </w:r>
-      <w:r>
-        <w:rPr>
-          <w:b/>
-          <w:bCs/>
-          <w:sz w:val="36"/>
-          <w:szCs w:val="36"/>
-        </w:rPr>
-        <w:t>and the last one "EXIT"</w:t>
-      </w:r>
-      <w:r>
-        <w:rPr>
-          <w:b/>
-          <w:bCs/>
-          <w:sz w:val="36"/>
-          <w:szCs w:val="36"/>
-        </w:rPr>
-        <w:t>:</w:t>
-      </w:r>
-    </w:p>
-    <w:p>
-      <w:pPr>
-        <w:rPr>
-          <w:b/>
-          <w:bCs/>
-          <w:sz w:val="36"/>
-          <w:szCs w:val="36"/>
-        </w:rPr>
-      </w:pPr>
+        <w:t>Option #3 and the last one "EXIT":</w:t>
+      </w:r>
+    </w:p>
+    <w:p>
+      <w:pPr>
+        <w:rPr>
+          <w:b/>
+          <w:bCs/>
+          <w:sz w:val="36"/>
+          <w:szCs w:val="36"/>
+        </w:rPr>
+      </w:pPr>
+      <w:r>
+        <w:rPr>
+          <w:noProof/>
+        </w:rPr>
+        <w:drawing>
+          <wp:inline distT="0" distB="0" distL="0" distR="0" wp14:anchorId="61BD2616" wp14:editId="2ACB43FB">
+            <wp:extent cx="6858000" cy="688975"/>
+            <wp:effectExtent l="0" t="0" r="0" b="0"/>
+            <wp:docPr id="31" name="صورة 31"/>
+            <wp:cNvGraphicFramePr>
+              <a:graphicFrameLocks xmlns:a="http://schemas.openxmlformats.org/drawingml/2006/main" noChangeAspect="1"/>
+            </wp:cNvGraphicFramePr>
+            <a:graphic xmlns:a="http://schemas.openxmlformats.org/drawingml/2006/main">
+              <a:graphicData uri="http://schemas.openxmlformats.org/drawingml/2006/picture">
+                <pic:pic xmlns:pic="http://schemas.openxmlformats.org/drawingml/2006/picture">
+                  <pic:nvPicPr>
+                    <pic:cNvPr id="1" name=""/>
+                    <pic:cNvPicPr/>
+                  </pic:nvPicPr>
+                  <pic:blipFill>
+                    <a:blip r:embed="rId38"/>
+                    <a:stretch>
+                      <a:fillRect/>
+                    </a:stretch>
+                  </pic:blipFill>
+                  <pic:spPr>
+                    <a:xfrm>
+                      <a:off x="0" y="0"/>
+                      <a:ext cx="6858000" cy="688975"/>
+                    </a:xfrm>
+                    <a:prstGeom prst="rect">
+                      <a:avLst/>
+                    </a:prstGeom>
+                  </pic:spPr>
+                </pic:pic>
+              </a:graphicData>
+            </a:graphic>
+          </wp:inline>
+        </w:drawing>
+      </w:r>
+    </w:p>
+    <w:p>
+      <w:pPr>
+        <w:rPr>
+          <w:b/>
+          <w:bCs/>
+          <w:sz w:val="36"/>
+          <w:szCs w:val="36"/>
+        </w:rPr>
+      </w:pPr>
+      <w:r>
+        <w:rPr>
+          <w:noProof/>
+        </w:rPr>
+        <w:drawing>
+          <wp:anchor distT="0" distB="0" distL="114300" distR="114300" simplePos="0" relativeHeight="251673600" behindDoc="0" locked="0" layoutInCell="1" allowOverlap="1" wp14:anchorId="1E289525" wp14:editId="0050F2DB">
+            <wp:simplePos x="0" y="0"/>
+            <wp:positionH relativeFrom="margin">
+              <wp:posOffset>3562350</wp:posOffset>
+            </wp:positionH>
+            <wp:positionV relativeFrom="paragraph">
+              <wp:posOffset>352425</wp:posOffset>
+            </wp:positionV>
+            <wp:extent cx="3432175" cy="290195"/>
+            <wp:effectExtent l="0" t="0" r="0" b="0"/>
+            <wp:wrapSquare wrapText="bothSides"/>
+            <wp:docPr id="33" name="صورة 33"/>
+            <wp:cNvGraphicFramePr>
+              <a:graphicFrameLocks xmlns:a="http://schemas.openxmlformats.org/drawingml/2006/main" noChangeAspect="1"/>
+            </wp:cNvGraphicFramePr>
+            <a:graphic xmlns:a="http://schemas.openxmlformats.org/drawingml/2006/main">
+              <a:graphicData uri="http://schemas.openxmlformats.org/drawingml/2006/picture">
+                <pic:pic xmlns:pic="http://schemas.openxmlformats.org/drawingml/2006/picture">
+                  <pic:nvPicPr>
+                    <pic:cNvPr id="1" name=""/>
+                    <pic:cNvPicPr/>
+                  </pic:nvPicPr>
+                  <pic:blipFill>
+                    <a:blip r:embed="rId39">
+                      <a:extLst>
+                        <a:ext uri="{28A0092B-C50C-407E-A947-70E740481C1C}">
+                          <a14:useLocalDpi xmlns:a14="http://schemas.microsoft.com/office/drawing/2010/main" val="0"/>
+                        </a:ext>
+                      </a:extLst>
+                    </a:blip>
+                    <a:stretch>
+                      <a:fillRect/>
+                    </a:stretch>
+                  </pic:blipFill>
+                  <pic:spPr>
+                    <a:xfrm>
+                      <a:off x="0" y="0"/>
+                      <a:ext cx="3432175" cy="290195"/>
+                    </a:xfrm>
+                    <a:prstGeom prst="rect">
+                      <a:avLst/>
+                    </a:prstGeom>
+                  </pic:spPr>
+                </pic:pic>
+              </a:graphicData>
+            </a:graphic>
+            <wp14:sizeRelH relativeFrom="page">
+              <wp14:pctWidth>0</wp14:pctWidth>
+            </wp14:sizeRelH>
+            <wp14:sizeRelV relativeFrom="page">
+              <wp14:pctHeight>0</wp14:pctHeight>
+            </wp14:sizeRelV>
+          </wp:anchor>
+        </w:drawing>
+      </w:r>
+      <w:r>
+        <w:rPr>
+          <w:b/>
+          <w:bCs/>
+          <w:sz w:val="36"/>
+          <w:szCs w:val="36"/>
+        </w:rPr>
+        <w:t xml:space="preserve">It will print a </w:t>
+      </w:r>
+      <w:proofErr w:type="gramStart"/>
+      <w:r>
+        <w:rPr>
+          <w:b/>
+          <w:bCs/>
+          <w:sz w:val="36"/>
+          <w:szCs w:val="36"/>
+        </w:rPr>
+        <w:t>good bye</w:t>
+      </w:r>
+      <w:proofErr w:type="gramEnd"/>
+      <w:r>
+        <w:rPr>
+          <w:b/>
+          <w:bCs/>
+          <w:sz w:val="36"/>
+          <w:szCs w:val="36"/>
+        </w:rPr>
+        <w:t xml:space="preserve"> message then the condition for the while loop will break and the program will exit</w:t>
+      </w:r>
+    </w:p>
+    <w:p>
+      <w:pPr>
+        <w:rPr>
+          <w:b/>
+          <w:bCs/>
+          <w:sz w:val="36"/>
+          <w:szCs w:val="36"/>
+        </w:rPr>
+      </w:pPr>
+    </w:p>
+    <w:p>
+      <w:pPr>
+        <w:rPr>
+          <w:b/>
+          <w:bCs/>
+          <w:sz w:val="36"/>
+          <w:szCs w:val="36"/>
+        </w:rPr>
+      </w:pPr>
+      <w:r>
+        <w:rPr>
+          <w:noProof/>
+        </w:rPr>
+        <w:drawing>
+          <wp:inline distT="0" distB="0" distL="0" distR="0" wp14:anchorId="3ABD12E3" wp14:editId="028A6A55">
+            <wp:extent cx="5334000" cy="1933575"/>
+            <wp:effectExtent l="0" t="0" r="0" b="9525"/>
+            <wp:docPr id="37" name="صورة 37"/>
+            <wp:cNvGraphicFramePr>
+              <a:graphicFrameLocks xmlns:a="http://schemas.openxmlformats.org/drawingml/2006/main" noChangeAspect="1"/>
+            </wp:cNvGraphicFramePr>
+            <a:graphic xmlns:a="http://schemas.openxmlformats.org/drawingml/2006/main">
+              <a:graphicData uri="http://schemas.openxmlformats.org/drawingml/2006/picture">
+                <pic:pic xmlns:pic="http://schemas.openxmlformats.org/drawingml/2006/picture">
+                  <pic:nvPicPr>
+                    <pic:cNvPr id="1" name=""/>
+                    <pic:cNvPicPr/>
+                  </pic:nvPicPr>
+                  <pic:blipFill>
+                    <a:blip r:embed="rId40"/>
+                    <a:stretch>
+                      <a:fillRect/>
+                    </a:stretch>
+                  </pic:blipFill>
+                  <pic:spPr>
+                    <a:xfrm>
+                      <a:off x="0" y="0"/>
+                      <a:ext cx="5334000" cy="1933575"/>
+                    </a:xfrm>
+                    <a:prstGeom prst="rect">
+                      <a:avLst/>
+                    </a:prstGeom>
+                  </pic:spPr>
+                </pic:pic>
+              </a:graphicData>
+            </a:graphic>
+          </wp:inline>
+        </w:drawing>
+      </w:r>
+    </w:p>
+    <w:p>
+      <w:pPr>
+        <w:rPr>
+          <w:b/>
+          <w:bCs/>
+          <w:sz w:val="36"/>
+          <w:szCs w:val="36"/>
+        </w:rPr>
+      </w:pPr>
+      <w:r>
+        <w:rPr>
+          <w:b/>
+          <w:bCs/>
+          <w:sz w:val="36"/>
+          <w:szCs w:val="36"/>
+        </w:rPr>
+        <w:t>We put the whole while loop inside a try catch clause so we can catch errors without the program being exit forcefully</w:t>
+      </w:r>
+    </w:p>
+    <w:p>
+      <w:pPr>
+        <w:rPr>
+          <w:b/>
+          <w:bCs/>
+          <w:sz w:val="36"/>
+          <w:szCs w:val="36"/>
+        </w:rPr>
+      </w:pPr>
+      <w:r>
+        <w:rPr>
+          <w:b/>
+          <w:bCs/>
+          <w:sz w:val="36"/>
+          <w:szCs w:val="36"/>
+        </w:rPr>
+        <w:t>One of the possible errors is that the MySQL server didn't boot up yet</w:t>
+      </w:r>
+    </w:p>
+    <w:p>
+      <w:pPr>
+        <w:rPr>
+          <w:b/>
+          <w:bCs/>
+          <w:sz w:val="36"/>
+          <w:szCs w:val="36"/>
+        </w:rPr>
+      </w:pPr>
+      <w:r>
+        <w:rPr>
+          <w:b/>
+          <w:bCs/>
+          <w:sz w:val="36"/>
+          <w:szCs w:val="36"/>
+        </w:rPr>
+        <w:t>So, the catch clause will catch it</w:t>
+      </w:r>
+    </w:p>
+    <w:p>
+      <w:pPr>
+        <w:rPr>
+          <w:b/>
+          <w:bCs/>
+          <w:sz w:val="36"/>
+          <w:szCs w:val="36"/>
+        </w:rPr>
+      </w:pPr>
+      <w:r>
+        <w:rPr>
+          <w:noProof/>
+        </w:rPr>
+        <w:drawing>
+          <wp:inline distT="0" distB="0" distL="0" distR="0" wp14:anchorId="06FD2ED6" wp14:editId="20AC8011">
+            <wp:extent cx="6858000" cy="1313180"/>
+            <wp:effectExtent l="0" t="0" r="0" b="1270"/>
+            <wp:docPr id="35" name="صورة 35"/>
+            <wp:cNvGraphicFramePr>
+              <a:graphicFrameLocks xmlns:a="http://schemas.openxmlformats.org/drawingml/2006/main" noChangeAspect="1"/>
+            </wp:cNvGraphicFramePr>
+            <a:graphic xmlns:a="http://schemas.openxmlformats.org/drawingml/2006/main">
+              <a:graphicData uri="http://schemas.openxmlformats.org/drawingml/2006/picture">
+                <pic:pic xmlns:pic="http://schemas.openxmlformats.org/drawingml/2006/picture">
+                  <pic:nvPicPr>
+                    <pic:cNvPr id="1" name=""/>
+                    <pic:cNvPicPr/>
+                  </pic:nvPicPr>
+                  <pic:blipFill>
+                    <a:blip r:embed="rId41"/>
+                    <a:stretch>
+                      <a:fillRect/>
+                    </a:stretch>
+                  </pic:blipFill>
+                  <pic:spPr>
+                    <a:xfrm>
+                      <a:off x="0" y="0"/>
+                      <a:ext cx="6858000" cy="1313180"/>
+                    </a:xfrm>
+                    <a:prstGeom prst="rect">
+                      <a:avLst/>
+                    </a:prstGeom>
+                  </pic:spPr>
+                </pic:pic>
+              </a:graphicData>
+            </a:graphic>
+          </wp:inline>
+        </w:drawing>
+      </w:r>
+    </w:p>
+    <w:p>
+      <w:pPr>
+        <w:rPr>
+          <w:b/>
+          <w:bCs/>
+          <w:sz w:val="36"/>
+          <w:szCs w:val="36"/>
+        </w:rPr>
+      </w:pPr>
+      <w:r>
+        <w:rPr>
+          <w:b/>
+          <w:bCs/>
+          <w:sz w:val="36"/>
+          <w:szCs w:val="36"/>
+        </w:rPr>
+        <w:t>Another error is the configuration file is not found:</w:t>
+      </w:r>
+    </w:p>
+    <w:p>
+      <w:pPr>
+        <w:rPr>
+          <w:b/>
+          <w:bCs/>
+          <w:sz w:val="36"/>
+          <w:szCs w:val="36"/>
+        </w:rPr>
+      </w:pPr>
+      <w:r>
+        <w:rPr>
+          <w:noProof/>
+        </w:rPr>
+        <w:drawing>
+          <wp:inline distT="0" distB="0" distL="0" distR="0" wp14:anchorId="0B277717" wp14:editId="262732A8">
+            <wp:extent cx="6858000" cy="1172210"/>
+            <wp:effectExtent l="0" t="0" r="0" b="8890"/>
+            <wp:docPr id="36" name="صورة 36"/>
+            <wp:cNvGraphicFramePr>
+              <a:graphicFrameLocks xmlns:a="http://schemas.openxmlformats.org/drawingml/2006/main" noChangeAspect="1"/>
+            </wp:cNvGraphicFramePr>
+            <a:graphic xmlns:a="http://schemas.openxmlformats.org/drawingml/2006/main">
+              <a:graphicData uri="http://schemas.openxmlformats.org/drawingml/2006/picture">
+                <pic:pic xmlns:pic="http://schemas.openxmlformats.org/drawingml/2006/picture">
+                  <pic:nvPicPr>
+                    <pic:cNvPr id="1" name=""/>
+                    <pic:cNvPicPr/>
+                  </pic:nvPicPr>
+                  <pic:blipFill>
+                    <a:blip r:embed="rId42"/>
+                    <a:stretch>
+                      <a:fillRect/>
+                    </a:stretch>
+                  </pic:blipFill>
+                  <pic:spPr>
+                    <a:xfrm>
+                      <a:off x="0" y="0"/>
+                      <a:ext cx="6858000" cy="1172210"/>
+                    </a:xfrm>
+                    <a:prstGeom prst="rect">
+                      <a:avLst/>
+                    </a:prstGeom>
+                  </pic:spPr>
+                </pic:pic>
+              </a:graphicData>
+            </a:graphic>
+          </wp:inline>
+        </w:drawing>
+      </w:r>
     </w:p>
     <w:sectPr>
       <w:pgSz w:w="12240" w:h="15840"/>

</xml_diff>